<commit_message>
FC-DAS introduccion diseño de software
</commit_message>
<xml_diff>
--- a/Desarrollo/FC/Analisis/FC-DAS.docx
+++ b/Desarrollo/FC/Analisis/FC-DAS.docx
@@ -1,6 +1,6 @@
 
 <file path=word/document.xml><?xml version="1.0" encoding="utf-8"?>
-<w:document xmlns:wpc="http://schemas.microsoft.com/office/word/2010/wordprocessingCanvas" xmlns:cx="http://schemas.microsoft.com/office/drawing/2014/chartex" xmlns:cx1="http://schemas.microsoft.com/office/drawing/2015/9/8/chartex" xmlns:cx2="http://schemas.microsoft.com/office/drawing/2015/10/21/chartex" xmlns:cx3="http://schemas.microsoft.com/office/drawing/2016/5/9/chartex" xmlns:cx4="http://schemas.microsoft.com/office/drawing/2016/5/10/chartex" xmlns:cx5="http://schemas.microsoft.com/office/drawing/2016/5/11/chartex" xmlns:cx6="http://schemas.microsoft.com/office/drawing/2016/5/12/chartex" xmlns:cx7="http://schemas.microsoft.com/office/drawing/2016/5/13/chartex" xmlns:cx8="http://schemas.microsoft.com/office/drawing/2016/5/14/chartex" xmlns:mc="http://schemas.openxmlformats.org/markup-compatibility/2006" xmlns:aink="http://schemas.microsoft.com/office/drawing/2016/ink" xmlns:am3d="http://schemas.microsoft.com/office/drawing/2017/model3d" xmlns:o="urn:schemas-microsoft-com:office:office" xmlns:r="http://schemas.openxmlformats.org/officeDocument/2006/relationships" xmlns:m="http://schemas.openxmlformats.org/officeDocument/2006/math" xmlns:v="urn:schemas-microsoft-com:vml" xmlns:wp14="http://schemas.microsoft.com/office/word/2010/wordprocessingDrawing" xmlns:wp="http://schemas.openxmlformats.org/drawingml/2006/wordprocessingDrawing" xmlns:w10="urn:schemas-microsoft-com:office:word" xmlns:w="http://schemas.openxmlformats.org/wordprocessingml/2006/main" xmlns:w14="http://schemas.microsoft.com/office/word/2010/wordml" xmlns:w15="http://schemas.microsoft.com/office/word/2012/wordml" xmlns:w16cex="http://schemas.microsoft.com/office/word/2018/wordml/cex" xmlns:w16cid="http://schemas.microsoft.com/office/word/2016/wordml/cid" xmlns:w16="http://schemas.microsoft.com/office/word/2018/wordml" xmlns:w16sdtdh="http://schemas.microsoft.com/office/word/2020/wordml/sdtdatahash" xmlns:w16se="http://schemas.microsoft.com/office/word/2015/wordml/symex" xmlns:wpg="http://schemas.microsoft.com/office/word/2010/wordprocessingGroup" xmlns:wpi="http://schemas.microsoft.com/office/word/2010/wordprocessingInk" xmlns:wne="http://schemas.microsoft.com/office/word/2006/wordml" xmlns:wps="http://schemas.microsoft.com/office/word/2010/wordprocessingShape" mc:Ignorable="w14 w15 w16se w16cid w16 w16cex w16sdtdh wp14">
+<w:document xmlns:wpc="http://schemas.microsoft.com/office/word/2010/wordprocessingCanvas" xmlns:cx="http://schemas.microsoft.com/office/drawing/2014/chartex" xmlns:mc="http://schemas.openxmlformats.org/markup-compatibility/2006" xmlns:o="urn:schemas-microsoft-com:office:office" xmlns:r="http://schemas.openxmlformats.org/officeDocument/2006/relationships" xmlns:m="http://schemas.openxmlformats.org/officeDocument/2006/math" xmlns:v="urn:schemas-microsoft-com:vml" xmlns:wp14="http://schemas.microsoft.com/office/word/2010/wordprocessingDrawing" xmlns:wp="http://schemas.openxmlformats.org/drawingml/2006/wordprocessingDrawing" xmlns:w10="urn:schemas-microsoft-com:office:word" xmlns:w="http://schemas.openxmlformats.org/wordprocessingml/2006/main" xmlns:w14="http://schemas.microsoft.com/office/word/2010/wordml" xmlns:w15="http://schemas.microsoft.com/office/word/2012/wordml" xmlns:w16se="http://schemas.microsoft.com/office/word/2015/wordml/symex" xmlns:wpg="http://schemas.microsoft.com/office/word/2010/wordprocessingGroup" xmlns:wpi="http://schemas.microsoft.com/office/word/2010/wordprocessingInk" xmlns:wne="http://schemas.microsoft.com/office/word/2006/wordml" xmlns:wps="http://schemas.microsoft.com/office/word/2010/wordprocessingShape" mc:Ignorable="w14 w15 w16se wp14">
   <w:body>
     <w:p>
       <w:pPr>
@@ -304,17 +304,8 @@
           <w:rFonts w:ascii="Arial" w:hAnsi="Arial" w:cs="Arial"/>
           <w:color w:val="000000"/>
         </w:rPr>
-        <w:t xml:space="preserve">Balandra Camacho, </w:t>
-      </w:r>
-      <w:proofErr w:type="spellStart"/>
-      <w:r>
-        <w:rPr>
-          <w:rFonts w:ascii="Arial" w:hAnsi="Arial" w:cs="Arial"/>
-          <w:color w:val="000000"/>
-        </w:rPr>
-        <w:t>Ivan</w:t>
-      </w:r>
-      <w:proofErr w:type="spellEnd"/>
+        <w:t>Balandra Camacho, Ivan</w:t>
+      </w:r>
       <w:r>
         <w:rPr>
           <w:rStyle w:val="apple-tab-span"/>
@@ -452,33 +443,8 @@
           <w:rFonts w:ascii="Arial" w:hAnsi="Arial" w:cs="Arial"/>
           <w:color w:val="000000"/>
         </w:rPr>
-        <w:t xml:space="preserve">Ortiz </w:t>
-      </w:r>
-      <w:proofErr w:type="spellStart"/>
-      <w:r>
-        <w:rPr>
-          <w:rFonts w:ascii="Arial" w:hAnsi="Arial" w:cs="Arial"/>
-          <w:color w:val="000000"/>
-        </w:rPr>
-        <w:t>Crisostomo</w:t>
-      </w:r>
-      <w:proofErr w:type="spellEnd"/>
-      <w:r>
-        <w:rPr>
-          <w:rFonts w:ascii="Arial" w:hAnsi="Arial" w:cs="Arial"/>
-          <w:color w:val="000000"/>
-        </w:rPr>
-        <w:t xml:space="preserve">, Edwin </w:t>
-      </w:r>
-      <w:proofErr w:type="spellStart"/>
-      <w:r>
-        <w:rPr>
-          <w:rFonts w:ascii="Arial" w:hAnsi="Arial" w:cs="Arial"/>
-          <w:color w:val="000000"/>
-        </w:rPr>
-        <w:t>Jose</w:t>
-      </w:r>
-      <w:proofErr w:type="spellEnd"/>
+        <w:t>Ortiz Crisostomo, Edwin Jose</w:t>
+      </w:r>
       <w:r>
         <w:rPr>
           <w:rStyle w:val="apple-tab-span"/>
@@ -619,31 +585,13 @@
         <w:ind w:right="20"/>
         <w:jc w:val="both"/>
       </w:pPr>
-      <w:proofErr w:type="spellStart"/>
-      <w:r>
-        <w:rPr>
-          <w:rFonts w:ascii="Arial" w:hAnsi="Arial" w:cs="Arial"/>
-          <w:color w:val="000000"/>
-        </w:rPr>
-        <w:t>Solis</w:t>
-      </w:r>
-      <w:proofErr w:type="spellEnd"/>
-      <w:r>
-        <w:rPr>
-          <w:rFonts w:ascii="Arial" w:hAnsi="Arial" w:cs="Arial"/>
-          <w:color w:val="000000"/>
-        </w:rPr>
-        <w:t xml:space="preserve"> Flores, Aldair </w:t>
-      </w:r>
-      <w:proofErr w:type="spellStart"/>
-      <w:r>
-        <w:rPr>
-          <w:rFonts w:ascii="Arial" w:hAnsi="Arial" w:cs="Arial"/>
-          <w:color w:val="000000"/>
-        </w:rPr>
-        <w:t>Jhostin</w:t>
-      </w:r>
-      <w:proofErr w:type="spellEnd"/>
+      <w:r>
+        <w:rPr>
+          <w:rFonts w:ascii="Arial" w:hAnsi="Arial" w:cs="Arial"/>
+          <w:color w:val="000000"/>
+        </w:rPr>
+        <w:t>Solis Flores, Aldair Jhostin</w:t>
+      </w:r>
       <w:r>
         <w:rPr>
           <w:rStyle w:val="apple-tab-span"/>
@@ -1300,87 +1248,7 @@
           <w:lang w:eastAsia="es-PE"/>
         </w:rPr>
         <w:tab/>
-        <w:t>4 [</w:t>
-      </w:r>
-      <w:proofErr w:type="spellStart"/>
-      <w:r>
-        <w:rPr>
-          <w:rFonts w:ascii="Arial" w:eastAsia="Times New Roman" w:hAnsi="Arial" w:cs="Arial"/>
-          <w:color w:val="000000"/>
-          <w:highlight w:val="yellow"/>
-          <w:lang w:eastAsia="es-PE"/>
-        </w:rPr>
-        <w:t>bianca</w:t>
-      </w:r>
-      <w:proofErr w:type="spellEnd"/>
-      <w:r>
-        <w:rPr>
-          <w:rFonts w:ascii="Arial" w:eastAsia="Times New Roman" w:hAnsi="Arial" w:cs="Arial"/>
-          <w:color w:val="000000"/>
-          <w:highlight w:val="yellow"/>
-          <w:lang w:eastAsia="es-PE"/>
-        </w:rPr>
-        <w:t xml:space="preserve"> y </w:t>
-      </w:r>
-      <w:proofErr w:type="spellStart"/>
-      <w:r>
-        <w:rPr>
-          <w:rFonts w:ascii="Arial" w:eastAsia="Times New Roman" w:hAnsi="Arial" w:cs="Arial"/>
-          <w:color w:val="000000"/>
-          <w:highlight w:val="yellow"/>
-          <w:lang w:eastAsia="es-PE"/>
-        </w:rPr>
-        <w:t>jose</w:t>
-      </w:r>
-      <w:proofErr w:type="spellEnd"/>
-      <w:r>
-        <w:rPr>
-          <w:rFonts w:ascii="Arial" w:eastAsia="Times New Roman" w:hAnsi="Arial" w:cs="Arial"/>
-          <w:color w:val="000000"/>
-          <w:highlight w:val="yellow"/>
-          <w:lang w:eastAsia="es-PE"/>
-        </w:rPr>
-        <w:t xml:space="preserve">, </w:t>
-      </w:r>
-      <w:proofErr w:type="spellStart"/>
-      <w:r>
-        <w:rPr>
-          <w:rFonts w:ascii="Arial" w:eastAsia="Times New Roman" w:hAnsi="Arial" w:cs="Arial"/>
-          <w:color w:val="000000"/>
-          <w:highlight w:val="yellow"/>
-          <w:lang w:eastAsia="es-PE"/>
-        </w:rPr>
-        <w:t>ivan</w:t>
-      </w:r>
-      <w:proofErr w:type="spellEnd"/>
-      <w:r>
-        <w:rPr>
-          <w:rFonts w:ascii="Arial" w:eastAsia="Times New Roman" w:hAnsi="Arial" w:cs="Arial"/>
-          <w:color w:val="000000"/>
-          <w:highlight w:val="yellow"/>
-          <w:lang w:eastAsia="es-PE"/>
-        </w:rPr>
-        <w:t xml:space="preserve"> </w:t>
-      </w:r>
-      <w:proofErr w:type="spellStart"/>
-      <w:r>
-        <w:rPr>
-          <w:rFonts w:ascii="Arial" w:eastAsia="Times New Roman" w:hAnsi="Arial" w:cs="Arial"/>
-          <w:color w:val="000000"/>
-          <w:highlight w:val="yellow"/>
-          <w:lang w:eastAsia="es-PE"/>
-        </w:rPr>
-        <w:t>stefano</w:t>
-      </w:r>
-      <w:proofErr w:type="spellEnd"/>
-      <w:r>
-        <w:rPr>
-          <w:rFonts w:ascii="Arial" w:eastAsia="Times New Roman" w:hAnsi="Arial" w:cs="Arial"/>
-          <w:color w:val="000000"/>
-          <w:highlight w:val="yellow"/>
-          <w:lang w:eastAsia="es-PE"/>
-        </w:rPr>
-        <w:t>]</w:t>
+        <w:t>4 [bianca y jose, ivan stefano]</w:t>
       </w:r>
     </w:p>
     <w:p>
@@ -1895,7 +1763,6 @@
         </w:rPr>
         <w:t xml:space="preserve">2.2.1 </w:t>
       </w:r>
-      <w:proofErr w:type="spellStart"/>
       <w:r>
         <w:rPr>
           <w:rFonts w:ascii="Arial" w:eastAsia="Times New Roman" w:hAnsi="Arial" w:cs="Arial"/>
@@ -1906,7 +1773,6 @@
         </w:rPr>
         <w:t>bianca</w:t>
       </w:r>
-      <w:proofErr w:type="spellEnd"/>
     </w:p>
     <w:p>
       <w:pPr>
@@ -2017,61 +1883,7 @@
           <w:color w:val="000000"/>
           <w:lang w:eastAsia="es-PE"/>
         </w:rPr>
-        <w:t xml:space="preserve">El propósito de este documento es mostrar la arquitectura del software que se ha planteado para la aplicación de escritorio de </w:t>
-      </w:r>
-      <w:proofErr w:type="spellStart"/>
-      <w:r>
-        <w:rPr>
-          <w:rFonts w:ascii="Arial" w:eastAsia="Times New Roman" w:hAnsi="Arial" w:cs="Arial"/>
-          <w:color w:val="000000"/>
-          <w:lang w:eastAsia="es-PE"/>
-        </w:rPr>
-        <w:t>Follow</w:t>
-      </w:r>
-      <w:proofErr w:type="spellEnd"/>
-      <w:r>
-        <w:rPr>
-          <w:rFonts w:ascii="Arial" w:eastAsia="Times New Roman" w:hAnsi="Arial" w:cs="Arial"/>
-          <w:color w:val="000000"/>
-          <w:lang w:eastAsia="es-PE"/>
-        </w:rPr>
-        <w:t xml:space="preserve"> </w:t>
-      </w:r>
-      <w:proofErr w:type="spellStart"/>
-      <w:r>
-        <w:rPr>
-          <w:rFonts w:ascii="Arial" w:eastAsia="Times New Roman" w:hAnsi="Arial" w:cs="Arial"/>
-          <w:color w:val="000000"/>
-          <w:lang w:eastAsia="es-PE"/>
-        </w:rPr>
-        <w:t>Class</w:t>
-      </w:r>
-      <w:proofErr w:type="spellEnd"/>
-      <w:r>
-        <w:rPr>
-          <w:rFonts w:ascii="Arial" w:eastAsia="Times New Roman" w:hAnsi="Arial" w:cs="Arial"/>
-          <w:color w:val="000000"/>
-          <w:lang w:eastAsia="es-PE"/>
-        </w:rPr>
-        <w:t xml:space="preserve">. Es así </w:t>
-      </w:r>
-      <w:proofErr w:type="gramStart"/>
-      <w:r>
-        <w:rPr>
-          <w:rFonts w:ascii="Arial" w:eastAsia="Times New Roman" w:hAnsi="Arial" w:cs="Arial"/>
-          <w:color w:val="000000"/>
-          <w:lang w:eastAsia="es-PE"/>
-        </w:rPr>
-        <w:t>que</w:t>
-      </w:r>
-      <w:proofErr w:type="gramEnd"/>
-      <w:r>
-        <w:rPr>
-          <w:rFonts w:ascii="Arial" w:eastAsia="Times New Roman" w:hAnsi="Arial" w:cs="Arial"/>
-          <w:color w:val="000000"/>
-          <w:lang w:eastAsia="es-PE"/>
-        </w:rPr>
-        <w:t xml:space="preserve"> el documento será de gran utilidad para los analistas y arquitectos de software que desarrollen la aplicación.</w:t>
+        <w:t>El propósito de este documento es mostrar la arquitectura del software que se ha planteado para la aplicación de escritorio de Follow Class. Es así que el documento será de gran utilidad para los analistas y arquitectos de software que desarrollen la aplicación.</w:t>
       </w:r>
     </w:p>
     <w:p>
@@ -2116,36 +1928,8 @@
           <w:color w:val="000000"/>
           <w:lang w:eastAsia="es-PE"/>
         </w:rPr>
-        <w:t xml:space="preserve">Indicar las tecnologías a emplear para el proyecto </w:t>
-      </w:r>
-      <w:proofErr w:type="spellStart"/>
-      <w:r>
-        <w:rPr>
-          <w:rFonts w:ascii="Arial" w:eastAsia="Times New Roman" w:hAnsi="Arial" w:cs="Arial"/>
-          <w:color w:val="000000"/>
-          <w:lang w:eastAsia="es-PE"/>
-        </w:rPr>
-        <w:t>Follow</w:t>
-      </w:r>
-      <w:proofErr w:type="spellEnd"/>
-      <w:r>
-        <w:rPr>
-          <w:rFonts w:ascii="Arial" w:eastAsia="Times New Roman" w:hAnsi="Arial" w:cs="Arial"/>
-          <w:color w:val="000000"/>
-          <w:lang w:eastAsia="es-PE"/>
-        </w:rPr>
-        <w:t xml:space="preserve"> </w:t>
-      </w:r>
-      <w:proofErr w:type="spellStart"/>
-      <w:r>
-        <w:rPr>
-          <w:rFonts w:ascii="Arial" w:eastAsia="Times New Roman" w:hAnsi="Arial" w:cs="Arial"/>
-          <w:color w:val="000000"/>
-          <w:lang w:eastAsia="es-PE"/>
-        </w:rPr>
-        <w:t>Class</w:t>
-      </w:r>
-      <w:proofErr w:type="spellEnd"/>
+        <w:t>Indicar las tecnologías a emplear para el proyecto Follow Class</w:t>
+      </w:r>
     </w:p>
     <w:p>
       <w:pPr>
@@ -2169,36 +1953,8 @@
           <w:color w:val="000000"/>
           <w:lang w:eastAsia="es-PE"/>
         </w:rPr>
-        <w:t xml:space="preserve">Desarrollar la arquitectura del proyecto </w:t>
-      </w:r>
-      <w:proofErr w:type="spellStart"/>
-      <w:r>
-        <w:rPr>
-          <w:rFonts w:ascii="Arial" w:eastAsia="Times New Roman" w:hAnsi="Arial" w:cs="Arial"/>
-          <w:color w:val="000000"/>
-          <w:lang w:eastAsia="es-PE"/>
-        </w:rPr>
-        <w:t>Follow</w:t>
-      </w:r>
-      <w:proofErr w:type="spellEnd"/>
-      <w:r>
-        <w:rPr>
-          <w:rFonts w:ascii="Arial" w:eastAsia="Times New Roman" w:hAnsi="Arial" w:cs="Arial"/>
-          <w:color w:val="000000"/>
-          <w:lang w:eastAsia="es-PE"/>
-        </w:rPr>
-        <w:t xml:space="preserve"> </w:t>
-      </w:r>
-      <w:proofErr w:type="spellStart"/>
-      <w:r>
-        <w:rPr>
-          <w:rFonts w:ascii="Arial" w:eastAsia="Times New Roman" w:hAnsi="Arial" w:cs="Arial"/>
-          <w:color w:val="000000"/>
-          <w:lang w:eastAsia="es-PE"/>
-        </w:rPr>
-        <w:t>Class</w:t>
-      </w:r>
-      <w:proofErr w:type="spellEnd"/>
+        <w:t>Desarrollar la arquitectura del proyecto Follow Class</w:t>
+      </w:r>
     </w:p>
     <w:p>
       <w:pPr>
@@ -2288,6 +2044,250 @@
       </w:pPr>
       <w:r>
         <w:t>Consideraciones generales</w:t>
+      </w:r>
+    </w:p>
+    <w:p>
+      <w:pPr>
+        <w:spacing w:after="0" w:line="360" w:lineRule="auto"/>
+        <w:jc w:val="center"/>
+        <w:rPr>
+          <w:rFonts w:ascii="Arial" w:hAnsi="Arial" w:cs="Arial"/>
+          <w:b/>
+          <w:bCs/>
+          <w:color w:val="000000"/>
+          <w:sz w:val="48"/>
+          <w:szCs w:val="48"/>
+        </w:rPr>
+      </w:pPr>
+    </w:p>
+    <w:p>
+      <w:pPr>
+        <w:spacing w:after="0" w:line="360" w:lineRule="auto"/>
+        <w:jc w:val="center"/>
+        <w:rPr>
+          <w:rFonts w:ascii="Arial" w:hAnsi="Arial" w:cs="Arial"/>
+          <w:b/>
+          <w:bCs/>
+          <w:color w:val="000000"/>
+          <w:sz w:val="48"/>
+          <w:szCs w:val="48"/>
+        </w:rPr>
+      </w:pPr>
+    </w:p>
+    <w:p>
+      <w:pPr>
+        <w:spacing w:after="0" w:line="240" w:lineRule="auto"/>
+        <w:rPr>
+          <w:rFonts w:ascii="Arial" w:hAnsi="Arial" w:cs="Arial"/>
+          <w:b/>
+          <w:bCs/>
+          <w:color w:val="000000"/>
+          <w:sz w:val="48"/>
+          <w:szCs w:val="48"/>
+        </w:rPr>
+      </w:pPr>
+    </w:p>
+    <w:p>
+      <w:pPr>
+        <w:spacing w:after="0" w:line="240" w:lineRule="auto"/>
+        <w:rPr>
+          <w:rFonts w:ascii="Arial" w:hAnsi="Arial" w:cs="Arial"/>
+          <w:b/>
+          <w:bCs/>
+          <w:color w:val="000000"/>
+          <w:sz w:val="48"/>
+          <w:szCs w:val="48"/>
+        </w:rPr>
+      </w:pPr>
+    </w:p>
+    <w:p>
+      <w:pPr>
+        <w:spacing w:after="0" w:line="240" w:lineRule="auto"/>
+        <w:rPr>
+          <w:rFonts w:ascii="Arial" w:hAnsi="Arial" w:cs="Arial"/>
+          <w:b/>
+          <w:bCs/>
+          <w:color w:val="000000"/>
+          <w:sz w:val="48"/>
+          <w:szCs w:val="48"/>
+        </w:rPr>
+      </w:pPr>
+    </w:p>
+    <w:p>
+      <w:pPr>
+        <w:spacing w:after="0" w:line="240" w:lineRule="auto"/>
+        <w:rPr>
+          <w:rFonts w:ascii="Arial" w:hAnsi="Arial" w:cs="Arial"/>
+          <w:b/>
+          <w:bCs/>
+          <w:color w:val="000000"/>
+          <w:sz w:val="48"/>
+          <w:szCs w:val="48"/>
+        </w:rPr>
+      </w:pPr>
+    </w:p>
+    <w:p>
+      <w:pPr>
+        <w:spacing w:after="0" w:line="240" w:lineRule="auto"/>
+        <w:rPr>
+          <w:rFonts w:ascii="Arial" w:eastAsia="Times New Roman" w:hAnsi="Arial" w:cs="Arial"/>
+          <w:b/>
+          <w:bCs/>
+          <w:color w:val="000000"/>
+          <w:sz w:val="26"/>
+          <w:szCs w:val="26"/>
+          <w:lang w:val="en-US"/>
+        </w:rPr>
+      </w:pPr>
+    </w:p>
+    <w:p>
+      <w:pPr>
+        <w:spacing w:after="0" w:line="240" w:lineRule="auto"/>
+        <w:jc w:val="center"/>
+        <w:rPr>
+          <w:rFonts w:ascii="Arial" w:eastAsia="Times New Roman" w:hAnsi="Arial" w:cs="Arial"/>
+          <w:b/>
+          <w:bCs/>
+          <w:color w:val="000000"/>
+          <w:sz w:val="48"/>
+          <w:szCs w:val="48"/>
+          <w:lang w:val="en-US"/>
+        </w:rPr>
+      </w:pPr>
+      <w:r>
+        <w:rPr>
+          <w:rFonts w:ascii="Arial" w:eastAsia="Times New Roman" w:hAnsi="Arial" w:cs="Arial"/>
+          <w:b/>
+          <w:bCs/>
+          <w:color w:val="000000"/>
+          <w:sz w:val="48"/>
+          <w:szCs w:val="48"/>
+          <w:lang w:val="en-US"/>
+        </w:rPr>
+        <w:lastRenderedPageBreak/>
+        <w:t>DISEÑO DE SOFTWARE</w:t>
+      </w:r>
+    </w:p>
+    <w:p>
+      <w:pPr>
+        <w:spacing w:after="0" w:line="240" w:lineRule="auto"/>
+        <w:jc w:val="center"/>
+        <w:rPr>
+          <w:rFonts w:ascii="Arial" w:eastAsia="Times New Roman" w:hAnsi="Arial" w:cs="Arial"/>
+          <w:b/>
+          <w:bCs/>
+          <w:color w:val="000000"/>
+          <w:sz w:val="48"/>
+          <w:szCs w:val="48"/>
+          <w:lang w:val="en-US"/>
+        </w:rPr>
+      </w:pPr>
+    </w:p>
+    <w:p>
+      <w:pPr>
+        <w:spacing w:after="0" w:line="240" w:lineRule="auto"/>
+        <w:rPr>
+          <w:rFonts w:ascii="Arial" w:hAnsi="Arial" w:cs="Arial"/>
+          <w:b/>
+          <w:bCs/>
+          <w:color w:val="000000"/>
+          <w:szCs w:val="26"/>
+        </w:rPr>
+      </w:pPr>
+      <w:r>
+        <w:rPr>
+          <w:rFonts w:ascii="Arial" w:hAnsi="Arial" w:cs="Arial"/>
+          <w:b/>
+          <w:bCs/>
+          <w:color w:val="000000"/>
+          <w:szCs w:val="26"/>
+        </w:rPr>
+        <w:t>1.</w:t>
+      </w:r>
+      <w:r>
+        <w:rPr>
+          <w:rFonts w:ascii="Arial" w:hAnsi="Arial" w:cs="Arial"/>
+          <w:b/>
+          <w:bCs/>
+          <w:color w:val="000000"/>
+          <w:szCs w:val="26"/>
+        </w:rPr>
+        <w:t>INTRODUCCIÓN</w:t>
+      </w:r>
+    </w:p>
+    <w:p>
+      <w:pPr>
+        <w:spacing w:after="0" w:line="240" w:lineRule="auto"/>
+        <w:rPr>
+          <w:rFonts w:ascii="Arial" w:hAnsi="Arial" w:cs="Arial"/>
+          <w:b/>
+          <w:bCs/>
+          <w:color w:val="000000"/>
+          <w:szCs w:val="26"/>
+        </w:rPr>
+      </w:pPr>
+    </w:p>
+    <w:p>
+      <w:pPr>
+        <w:pStyle w:val="Prrafodelista"/>
+        <w:numPr>
+          <w:ilvl w:val="1"/>
+          <w:numId w:val="18"/>
+        </w:numPr>
+        <w:spacing w:after="0" w:line="240" w:lineRule="auto"/>
+        <w:rPr>
+          <w:rFonts w:ascii="Arial" w:hAnsi="Arial" w:cs="Arial"/>
+          <w:b/>
+          <w:bCs/>
+          <w:color w:val="000000"/>
+          <w:szCs w:val="26"/>
+        </w:rPr>
+      </w:pPr>
+      <w:r>
+        <w:rPr>
+          <w:rFonts w:ascii="Arial" w:hAnsi="Arial" w:cs="Arial"/>
+          <w:b/>
+          <w:bCs/>
+          <w:color w:val="000000"/>
+          <w:szCs w:val="26"/>
+        </w:rPr>
+        <w:t>Propósito</w:t>
+      </w:r>
+    </w:p>
+    <w:p>
+      <w:pPr>
+        <w:spacing w:after="0" w:line="240" w:lineRule="auto"/>
+        <w:rPr>
+          <w:rFonts w:ascii="Arial" w:eastAsia="Times New Roman" w:hAnsi="Arial" w:cs="Arial"/>
+          <w:szCs w:val="48"/>
+          <w:lang w:val="es-MX"/>
+        </w:rPr>
+      </w:pPr>
+      <w:r>
+        <w:rPr>
+          <w:rFonts w:ascii="Arial" w:eastAsia="Times New Roman" w:hAnsi="Arial" w:cs="Arial"/>
+          <w:szCs w:val="48"/>
+          <w:lang w:val="es-MX"/>
+        </w:rPr>
+        <w:t>El propósito</w:t>
+      </w:r>
+      <w:bookmarkStart w:id="0" w:name="_GoBack"/>
+      <w:bookmarkEnd w:id="0"/>
+      <w:r>
+        <w:rPr>
+          <w:rFonts w:ascii="Arial" w:eastAsia="Times New Roman" w:hAnsi="Arial" w:cs="Arial"/>
+          <w:szCs w:val="48"/>
+          <w:lang w:val="es-MX"/>
+        </w:rPr>
+        <w:t xml:space="preserve"> de nuestro diseño de software es tener un idea a futur</w:t>
+      </w:r>
+      <w:r>
+        <w:rPr>
+          <w:rFonts w:ascii="Arial" w:eastAsia="Times New Roman" w:hAnsi="Arial" w:cs="Arial"/>
+          <w:szCs w:val="48"/>
+          <w:lang w:val="es-MX"/>
+        </w:rPr>
+        <w:t>o para la solución de problemas que puedan presentarse en el desarrollo del software, además nos ayuda a visionar las posibles funcionalidades que puedan añadir un valor agregado a nuestro software.</w:t>
       </w:r>
     </w:p>
     <w:p>
@@ -2315,7 +2315,7 @@
 </file>
 
 <file path=word/endnotes.xml><?xml version="1.0" encoding="utf-8"?>
-<w:endnotes xmlns:wpc="http://schemas.microsoft.com/office/word/2010/wordprocessingCanvas" xmlns:cx="http://schemas.microsoft.com/office/drawing/2014/chartex" xmlns:cx1="http://schemas.microsoft.com/office/drawing/2015/9/8/chartex" xmlns:cx2="http://schemas.microsoft.com/office/drawing/2015/10/21/chartex" xmlns:cx3="http://schemas.microsoft.com/office/drawing/2016/5/9/chartex" xmlns:cx4="http://schemas.microsoft.com/office/drawing/2016/5/10/chartex" xmlns:cx5="http://schemas.microsoft.com/office/drawing/2016/5/11/chartex" xmlns:cx6="http://schemas.microsoft.com/office/drawing/2016/5/12/chartex" xmlns:cx7="http://schemas.microsoft.com/office/drawing/2016/5/13/chartex" xmlns:cx8="http://schemas.microsoft.com/office/drawing/2016/5/14/chartex" xmlns:mc="http://schemas.openxmlformats.org/markup-compatibility/2006" xmlns:aink="http://schemas.microsoft.com/office/drawing/2016/ink" xmlns:am3d="http://schemas.microsoft.com/office/drawing/2017/model3d" xmlns:o="urn:schemas-microsoft-com:office:office" xmlns:r="http://schemas.openxmlformats.org/officeDocument/2006/relationships" xmlns:m="http://schemas.openxmlformats.org/officeDocument/2006/math" xmlns:v="urn:schemas-microsoft-com:vml" xmlns:wp14="http://schemas.microsoft.com/office/word/2010/wordprocessingDrawing" xmlns:wp="http://schemas.openxmlformats.org/drawingml/2006/wordprocessingDrawing" xmlns:w10="urn:schemas-microsoft-com:office:word" xmlns:w="http://schemas.openxmlformats.org/wordprocessingml/2006/main" xmlns:w14="http://schemas.microsoft.com/office/word/2010/wordml" xmlns:w15="http://schemas.microsoft.com/office/word/2012/wordml" xmlns:w16cex="http://schemas.microsoft.com/office/word/2018/wordml/cex" xmlns:w16cid="http://schemas.microsoft.com/office/word/2016/wordml/cid" xmlns:w16="http://schemas.microsoft.com/office/word/2018/wordml" xmlns:w16sdtdh="http://schemas.microsoft.com/office/word/2020/wordml/sdtdatahash" xmlns:w16se="http://schemas.microsoft.com/office/word/2015/wordml/symex" xmlns:wpg="http://schemas.microsoft.com/office/word/2010/wordprocessingGroup" xmlns:wpi="http://schemas.microsoft.com/office/word/2010/wordprocessingInk" xmlns:wne="http://schemas.microsoft.com/office/word/2006/wordml" xmlns:wps="http://schemas.microsoft.com/office/word/2010/wordprocessingShape" mc:Ignorable="w14 w15 w16se w16cid w16 w16cex w16sdtdh wp14">
+<w:endnotes xmlns:wpc="http://schemas.microsoft.com/office/word/2010/wordprocessingCanvas" xmlns:cx="http://schemas.microsoft.com/office/drawing/2014/chartex" xmlns:mc="http://schemas.openxmlformats.org/markup-compatibility/2006" xmlns:o="urn:schemas-microsoft-com:office:office" xmlns:r="http://schemas.openxmlformats.org/officeDocument/2006/relationships" xmlns:m="http://schemas.openxmlformats.org/officeDocument/2006/math" xmlns:v="urn:schemas-microsoft-com:vml" xmlns:wp14="http://schemas.microsoft.com/office/word/2010/wordprocessingDrawing" xmlns:wp="http://schemas.openxmlformats.org/drawingml/2006/wordprocessingDrawing" xmlns:w10="urn:schemas-microsoft-com:office:word" xmlns:w="http://schemas.openxmlformats.org/wordprocessingml/2006/main" xmlns:w14="http://schemas.microsoft.com/office/word/2010/wordml" xmlns:w15="http://schemas.microsoft.com/office/word/2012/wordml" xmlns:w16se="http://schemas.microsoft.com/office/word/2015/wordml/symex" xmlns:wpg="http://schemas.microsoft.com/office/word/2010/wordprocessingGroup" xmlns:wpi="http://schemas.microsoft.com/office/word/2010/wordprocessingInk" xmlns:wne="http://schemas.microsoft.com/office/word/2006/wordml" xmlns:wps="http://schemas.microsoft.com/office/word/2010/wordprocessingShape" mc:Ignorable="w14 w15 w16se wp14">
   <w:endnote w:type="separator" w:id="-1">
     <w:p>
       <w:pPr>
@@ -2340,7 +2340,7 @@
 </file>
 
 <file path=word/footnotes.xml><?xml version="1.0" encoding="utf-8"?>
-<w:footnotes xmlns:wpc="http://schemas.microsoft.com/office/word/2010/wordprocessingCanvas" xmlns:cx="http://schemas.microsoft.com/office/drawing/2014/chartex" xmlns:cx1="http://schemas.microsoft.com/office/drawing/2015/9/8/chartex" xmlns:cx2="http://schemas.microsoft.com/office/drawing/2015/10/21/chartex" xmlns:cx3="http://schemas.microsoft.com/office/drawing/2016/5/9/chartex" xmlns:cx4="http://schemas.microsoft.com/office/drawing/2016/5/10/chartex" xmlns:cx5="http://schemas.microsoft.com/office/drawing/2016/5/11/chartex" xmlns:cx6="http://schemas.microsoft.com/office/drawing/2016/5/12/chartex" xmlns:cx7="http://schemas.microsoft.com/office/drawing/2016/5/13/chartex" xmlns:cx8="http://schemas.microsoft.com/office/drawing/2016/5/14/chartex" xmlns:mc="http://schemas.openxmlformats.org/markup-compatibility/2006" xmlns:aink="http://schemas.microsoft.com/office/drawing/2016/ink" xmlns:am3d="http://schemas.microsoft.com/office/drawing/2017/model3d" xmlns:o="urn:schemas-microsoft-com:office:office" xmlns:r="http://schemas.openxmlformats.org/officeDocument/2006/relationships" xmlns:m="http://schemas.openxmlformats.org/officeDocument/2006/math" xmlns:v="urn:schemas-microsoft-com:vml" xmlns:wp14="http://schemas.microsoft.com/office/word/2010/wordprocessingDrawing" xmlns:wp="http://schemas.openxmlformats.org/drawingml/2006/wordprocessingDrawing" xmlns:w10="urn:schemas-microsoft-com:office:word" xmlns:w="http://schemas.openxmlformats.org/wordprocessingml/2006/main" xmlns:w14="http://schemas.microsoft.com/office/word/2010/wordml" xmlns:w15="http://schemas.microsoft.com/office/word/2012/wordml" xmlns:w16cex="http://schemas.microsoft.com/office/word/2018/wordml/cex" xmlns:w16cid="http://schemas.microsoft.com/office/word/2016/wordml/cid" xmlns:w16="http://schemas.microsoft.com/office/word/2018/wordml" xmlns:w16sdtdh="http://schemas.microsoft.com/office/word/2020/wordml/sdtdatahash" xmlns:w16se="http://schemas.microsoft.com/office/word/2015/wordml/symex" xmlns:wpg="http://schemas.microsoft.com/office/word/2010/wordprocessingGroup" xmlns:wpi="http://schemas.microsoft.com/office/word/2010/wordprocessingInk" xmlns:wne="http://schemas.microsoft.com/office/word/2006/wordml" xmlns:wps="http://schemas.microsoft.com/office/word/2010/wordprocessingShape" mc:Ignorable="w14 w15 w16se w16cid w16 w16cex w16sdtdh wp14">
+<w:footnotes xmlns:wpc="http://schemas.microsoft.com/office/word/2010/wordprocessingCanvas" xmlns:cx="http://schemas.microsoft.com/office/drawing/2014/chartex" xmlns:mc="http://schemas.openxmlformats.org/markup-compatibility/2006" xmlns:o="urn:schemas-microsoft-com:office:office" xmlns:r="http://schemas.openxmlformats.org/officeDocument/2006/relationships" xmlns:m="http://schemas.openxmlformats.org/officeDocument/2006/math" xmlns:v="urn:schemas-microsoft-com:vml" xmlns:wp14="http://schemas.microsoft.com/office/word/2010/wordprocessingDrawing" xmlns:wp="http://schemas.openxmlformats.org/drawingml/2006/wordprocessingDrawing" xmlns:w10="urn:schemas-microsoft-com:office:word" xmlns:w="http://schemas.openxmlformats.org/wordprocessingml/2006/main" xmlns:w14="http://schemas.microsoft.com/office/word/2010/wordml" xmlns:w15="http://schemas.microsoft.com/office/word/2012/wordml" xmlns:w16se="http://schemas.microsoft.com/office/word/2015/wordml/symex" xmlns:wpg="http://schemas.microsoft.com/office/word/2010/wordprocessingGroup" xmlns:wpi="http://schemas.microsoft.com/office/word/2010/wordprocessingInk" xmlns:wne="http://schemas.microsoft.com/office/word/2006/wordml" xmlns:wps="http://schemas.microsoft.com/office/word/2010/wordprocessingShape" mc:Ignorable="w14 w15 w16se wp14">
   <w:footnote w:type="separator" w:id="-1">
     <w:p>
       <w:pPr>
@@ -2365,7 +2365,7 @@
 </file>
 
 <file path=word/numbering.xml><?xml version="1.0" encoding="utf-8"?>
-<w:numbering xmlns:wpc="http://schemas.microsoft.com/office/word/2010/wordprocessingCanvas" xmlns:cx="http://schemas.microsoft.com/office/drawing/2014/chartex" xmlns:cx1="http://schemas.microsoft.com/office/drawing/2015/9/8/chartex" xmlns:cx2="http://schemas.microsoft.com/office/drawing/2015/10/21/chartex" xmlns:cx3="http://schemas.microsoft.com/office/drawing/2016/5/9/chartex" xmlns:cx4="http://schemas.microsoft.com/office/drawing/2016/5/10/chartex" xmlns:cx5="http://schemas.microsoft.com/office/drawing/2016/5/11/chartex" xmlns:cx6="http://schemas.microsoft.com/office/drawing/2016/5/12/chartex" xmlns:cx7="http://schemas.microsoft.com/office/drawing/2016/5/13/chartex" xmlns:cx8="http://schemas.microsoft.com/office/drawing/2016/5/14/chartex" xmlns:mc="http://schemas.openxmlformats.org/markup-compatibility/2006" xmlns:aink="http://schemas.microsoft.com/office/drawing/2016/ink" xmlns:am3d="http://schemas.microsoft.com/office/drawing/2017/model3d" xmlns:o="urn:schemas-microsoft-com:office:office" xmlns:r="http://schemas.openxmlformats.org/officeDocument/2006/relationships" xmlns:m="http://schemas.openxmlformats.org/officeDocument/2006/math" xmlns:v="urn:schemas-microsoft-com:vml" xmlns:wp14="http://schemas.microsoft.com/office/word/2010/wordprocessingDrawing" xmlns:wp="http://schemas.openxmlformats.org/drawingml/2006/wordprocessingDrawing" xmlns:w10="urn:schemas-microsoft-com:office:word" xmlns:w="http://schemas.openxmlformats.org/wordprocessingml/2006/main" xmlns:w14="http://schemas.microsoft.com/office/word/2010/wordml" xmlns:w15="http://schemas.microsoft.com/office/word/2012/wordml" xmlns:w16cex="http://schemas.microsoft.com/office/word/2018/wordml/cex" xmlns:w16cid="http://schemas.microsoft.com/office/word/2016/wordml/cid" xmlns:w16="http://schemas.microsoft.com/office/word/2018/wordml" xmlns:w16sdtdh="http://schemas.microsoft.com/office/word/2020/wordml/sdtdatahash" xmlns:w16se="http://schemas.microsoft.com/office/word/2015/wordml/symex" xmlns:wpg="http://schemas.microsoft.com/office/word/2010/wordprocessingGroup" xmlns:wpi="http://schemas.microsoft.com/office/word/2010/wordprocessingInk" xmlns:wne="http://schemas.microsoft.com/office/word/2006/wordml" xmlns:wps="http://schemas.microsoft.com/office/word/2010/wordprocessingShape" mc:Ignorable="w14 w15 w16se w16cid w16 w16cex w16sdtdh wp14">
+<w:numbering xmlns:wpc="http://schemas.microsoft.com/office/word/2010/wordprocessingCanvas" xmlns:cx="http://schemas.microsoft.com/office/drawing/2014/chartex" xmlns:mc="http://schemas.openxmlformats.org/markup-compatibility/2006" xmlns:o="urn:schemas-microsoft-com:office:office" xmlns:r="http://schemas.openxmlformats.org/officeDocument/2006/relationships" xmlns:m="http://schemas.openxmlformats.org/officeDocument/2006/math" xmlns:v="urn:schemas-microsoft-com:vml" xmlns:wp14="http://schemas.microsoft.com/office/word/2010/wordprocessingDrawing" xmlns:wp="http://schemas.openxmlformats.org/drawingml/2006/wordprocessingDrawing" xmlns:w10="urn:schemas-microsoft-com:office:word" xmlns:w="http://schemas.openxmlformats.org/wordprocessingml/2006/main" xmlns:w14="http://schemas.microsoft.com/office/word/2010/wordml" xmlns:w15="http://schemas.microsoft.com/office/word/2012/wordml" xmlns:w16se="http://schemas.microsoft.com/office/word/2015/wordml/symex" xmlns:wpg="http://schemas.microsoft.com/office/word/2010/wordprocessingGroup" xmlns:wpi="http://schemas.microsoft.com/office/word/2010/wordprocessingInk" xmlns:wne="http://schemas.microsoft.com/office/word/2006/wordml" xmlns:wps="http://schemas.microsoft.com/office/word/2010/wordprocessingShape" mc:Ignorable="w14 w15 w16se wp14">
   <w:abstractNum w:abstractNumId="0" w15:restartNumberingAfterBreak="0">
     <w:nsid w:val="112F7589"/>
     <w:multiLevelType w:val="multilevel"/>
@@ -2472,6 +2472,95 @@
     </w:lvl>
   </w:abstractNum>
   <w:abstractNum w:abstractNumId="1" w15:restartNumberingAfterBreak="0">
+    <w:nsid w:val="1155188B"/>
+    <w:multiLevelType w:val="hybridMultilevel"/>
+    <w:tmpl w:val="D9D45AEA"/>
+    <w:lvl w:ilvl="0" w:tplc="2A6AAEB8">
+      <w:start w:val="1"/>
+      <w:numFmt w:val="decimal"/>
+      <w:lvlText w:val="%1."/>
+      <w:lvlJc w:val="left"/>
+      <w:pPr>
+        <w:ind w:left="1800" w:hanging="360"/>
+      </w:pPr>
+      <w:rPr>
+        <w:sz w:val="22"/>
+      </w:rPr>
+    </w:lvl>
+    <w:lvl w:ilvl="1" w:tplc="04090019" w:tentative="1">
+      <w:start w:val="1"/>
+      <w:numFmt w:val="lowerLetter"/>
+      <w:lvlText w:val="%2."/>
+      <w:lvlJc w:val="left"/>
+      <w:pPr>
+        <w:ind w:left="2520" w:hanging="360"/>
+      </w:pPr>
+    </w:lvl>
+    <w:lvl w:ilvl="2" w:tplc="0409001B" w:tentative="1">
+      <w:start w:val="1"/>
+      <w:numFmt w:val="lowerRoman"/>
+      <w:lvlText w:val="%3."/>
+      <w:lvlJc w:val="right"/>
+      <w:pPr>
+        <w:ind w:left="3240" w:hanging="180"/>
+      </w:pPr>
+    </w:lvl>
+    <w:lvl w:ilvl="3" w:tplc="0409000F" w:tentative="1">
+      <w:start w:val="1"/>
+      <w:numFmt w:val="decimal"/>
+      <w:lvlText w:val="%4."/>
+      <w:lvlJc w:val="left"/>
+      <w:pPr>
+        <w:ind w:left="3960" w:hanging="360"/>
+      </w:pPr>
+    </w:lvl>
+    <w:lvl w:ilvl="4" w:tplc="04090019" w:tentative="1">
+      <w:start w:val="1"/>
+      <w:numFmt w:val="lowerLetter"/>
+      <w:lvlText w:val="%5."/>
+      <w:lvlJc w:val="left"/>
+      <w:pPr>
+        <w:ind w:left="4680" w:hanging="360"/>
+      </w:pPr>
+    </w:lvl>
+    <w:lvl w:ilvl="5" w:tplc="0409001B" w:tentative="1">
+      <w:start w:val="1"/>
+      <w:numFmt w:val="lowerRoman"/>
+      <w:lvlText w:val="%6."/>
+      <w:lvlJc w:val="right"/>
+      <w:pPr>
+        <w:ind w:left="5400" w:hanging="180"/>
+      </w:pPr>
+    </w:lvl>
+    <w:lvl w:ilvl="6" w:tplc="0409000F" w:tentative="1">
+      <w:start w:val="1"/>
+      <w:numFmt w:val="decimal"/>
+      <w:lvlText w:val="%7."/>
+      <w:lvlJc w:val="left"/>
+      <w:pPr>
+        <w:ind w:left="6120" w:hanging="360"/>
+      </w:pPr>
+    </w:lvl>
+    <w:lvl w:ilvl="7" w:tplc="04090019" w:tentative="1">
+      <w:start w:val="1"/>
+      <w:numFmt w:val="lowerLetter"/>
+      <w:lvlText w:val="%8."/>
+      <w:lvlJc w:val="left"/>
+      <w:pPr>
+        <w:ind w:left="6840" w:hanging="360"/>
+      </w:pPr>
+    </w:lvl>
+    <w:lvl w:ilvl="8" w:tplc="0409001B" w:tentative="1">
+      <w:start w:val="1"/>
+      <w:numFmt w:val="lowerRoman"/>
+      <w:lvlText w:val="%9."/>
+      <w:lvlJc w:val="right"/>
+      <w:pPr>
+        <w:ind w:left="7560" w:hanging="180"/>
+      </w:pPr>
+    </w:lvl>
+  </w:abstractNum>
+  <w:abstractNum w:abstractNumId="2" w15:restartNumberingAfterBreak="0">
     <w:nsid w:val="11D847EA"/>
     <w:multiLevelType w:val="multilevel"/>
     <w:tmpl w:val="1C1CD132"/>
@@ -2612,7 +2701,7 @@
       </w:rPr>
     </w:lvl>
   </w:abstractNum>
-  <w:abstractNum w:abstractNumId="2" w15:restartNumberingAfterBreak="0">
+  <w:abstractNum w:abstractNumId="3" w15:restartNumberingAfterBreak="0">
     <w:nsid w:val="2084192B"/>
     <w:multiLevelType w:val="hybridMultilevel"/>
     <w:tmpl w:val="10CE2970"/>
@@ -2701,7 +2790,7 @@
       </w:pPr>
     </w:lvl>
   </w:abstractNum>
-  <w:abstractNum w:abstractNumId="3" w15:restartNumberingAfterBreak="0">
+  <w:abstractNum w:abstractNumId="4" w15:restartNumberingAfterBreak="0">
     <w:nsid w:val="23081245"/>
     <w:multiLevelType w:val="hybridMultilevel"/>
     <w:tmpl w:val="2FBE1084"/>
@@ -2790,7 +2879,7 @@
       </w:pPr>
     </w:lvl>
   </w:abstractNum>
-  <w:abstractNum w:abstractNumId="4" w15:restartNumberingAfterBreak="0">
+  <w:abstractNum w:abstractNumId="5" w15:restartNumberingAfterBreak="0">
     <w:nsid w:val="248133B2"/>
     <w:multiLevelType w:val="hybridMultilevel"/>
     <w:tmpl w:val="E7A44032"/>
@@ -2903,7 +2992,93 @@
       </w:rPr>
     </w:lvl>
   </w:abstractNum>
-  <w:abstractNum w:abstractNumId="5" w15:restartNumberingAfterBreak="0">
+  <w:abstractNum w:abstractNumId="6" w15:restartNumberingAfterBreak="0">
+    <w:nsid w:val="255F6281"/>
+    <w:multiLevelType w:val="hybridMultilevel"/>
+    <w:tmpl w:val="6316D898"/>
+    <w:lvl w:ilvl="0" w:tplc="0409000F">
+      <w:start w:val="1"/>
+      <w:numFmt w:val="decimal"/>
+      <w:lvlText w:val="%1."/>
+      <w:lvlJc w:val="left"/>
+      <w:pPr>
+        <w:ind w:left="1800" w:hanging="360"/>
+      </w:pPr>
+    </w:lvl>
+    <w:lvl w:ilvl="1" w:tplc="04090019" w:tentative="1">
+      <w:start w:val="1"/>
+      <w:numFmt w:val="lowerLetter"/>
+      <w:lvlText w:val="%2."/>
+      <w:lvlJc w:val="left"/>
+      <w:pPr>
+        <w:ind w:left="2520" w:hanging="360"/>
+      </w:pPr>
+    </w:lvl>
+    <w:lvl w:ilvl="2" w:tplc="0409001B" w:tentative="1">
+      <w:start w:val="1"/>
+      <w:numFmt w:val="lowerRoman"/>
+      <w:lvlText w:val="%3."/>
+      <w:lvlJc w:val="right"/>
+      <w:pPr>
+        <w:ind w:left="3240" w:hanging="180"/>
+      </w:pPr>
+    </w:lvl>
+    <w:lvl w:ilvl="3" w:tplc="0409000F" w:tentative="1">
+      <w:start w:val="1"/>
+      <w:numFmt w:val="decimal"/>
+      <w:lvlText w:val="%4."/>
+      <w:lvlJc w:val="left"/>
+      <w:pPr>
+        <w:ind w:left="3960" w:hanging="360"/>
+      </w:pPr>
+    </w:lvl>
+    <w:lvl w:ilvl="4" w:tplc="04090019" w:tentative="1">
+      <w:start w:val="1"/>
+      <w:numFmt w:val="lowerLetter"/>
+      <w:lvlText w:val="%5."/>
+      <w:lvlJc w:val="left"/>
+      <w:pPr>
+        <w:ind w:left="4680" w:hanging="360"/>
+      </w:pPr>
+    </w:lvl>
+    <w:lvl w:ilvl="5" w:tplc="0409001B" w:tentative="1">
+      <w:start w:val="1"/>
+      <w:numFmt w:val="lowerRoman"/>
+      <w:lvlText w:val="%6."/>
+      <w:lvlJc w:val="right"/>
+      <w:pPr>
+        <w:ind w:left="5400" w:hanging="180"/>
+      </w:pPr>
+    </w:lvl>
+    <w:lvl w:ilvl="6" w:tplc="0409000F" w:tentative="1">
+      <w:start w:val="1"/>
+      <w:numFmt w:val="decimal"/>
+      <w:lvlText w:val="%7."/>
+      <w:lvlJc w:val="left"/>
+      <w:pPr>
+        <w:ind w:left="6120" w:hanging="360"/>
+      </w:pPr>
+    </w:lvl>
+    <w:lvl w:ilvl="7" w:tplc="04090019" w:tentative="1">
+      <w:start w:val="1"/>
+      <w:numFmt w:val="lowerLetter"/>
+      <w:lvlText w:val="%8."/>
+      <w:lvlJc w:val="left"/>
+      <w:pPr>
+        <w:ind w:left="6840" w:hanging="360"/>
+      </w:pPr>
+    </w:lvl>
+    <w:lvl w:ilvl="8" w:tplc="0409001B" w:tentative="1">
+      <w:start w:val="1"/>
+      <w:numFmt w:val="lowerRoman"/>
+      <w:lvlText w:val="%9."/>
+      <w:lvlJc w:val="right"/>
+      <w:pPr>
+        <w:ind w:left="7560" w:hanging="180"/>
+      </w:pPr>
+    </w:lvl>
+  </w:abstractNum>
+  <w:abstractNum w:abstractNumId="7" w15:restartNumberingAfterBreak="0">
     <w:nsid w:val="25CE0DBB"/>
     <w:multiLevelType w:val="multilevel"/>
     <w:tmpl w:val="D8B07A18"/>
@@ -3008,10 +3183,10 @@
       </w:pPr>
     </w:lvl>
   </w:abstractNum>
-  <w:abstractNum w:abstractNumId="6" w15:restartNumberingAfterBreak="0">
+  <w:abstractNum w:abstractNumId="8" w15:restartNumberingAfterBreak="0">
     <w:nsid w:val="292E10A3"/>
     <w:multiLevelType w:val="multilevel"/>
-    <w:tmpl w:val="DB68A90C"/>
+    <w:tmpl w:val="1A101BC2"/>
     <w:lvl w:ilvl="0">
       <w:start w:val="1"/>
       <w:numFmt w:val="bullet"/>
@@ -3028,19 +3203,19 @@
         <w:sz w:val="20"/>
       </w:rPr>
     </w:lvl>
-    <w:lvl w:ilvl="1" w:tentative="1">
-      <w:numFmt w:val="bullet"/>
-      <w:lvlText w:val="o"/>
-      <w:lvlJc w:val="left"/>
-      <w:pPr>
-        <w:tabs>
-          <w:tab w:val="num" w:pos="1440"/>
-        </w:tabs>
-        <w:ind w:left="1440" w:hanging="360"/>
-      </w:pPr>
-      <w:rPr>
-        <w:rFonts w:ascii="Courier New" w:hAnsi="Courier New" w:hint="default"/>
-        <w:sz w:val="20"/>
+    <w:lvl w:ilvl="1">
+      <w:start w:val="1"/>
+      <w:numFmt w:val="decimal"/>
+      <w:lvlText w:val="%2."/>
+      <w:lvlJc w:val="left"/>
+      <w:pPr>
+        <w:ind w:left="1785" w:hanging="705"/>
+      </w:pPr>
+      <w:rPr>
+        <w:rFonts w:ascii="Arial" w:eastAsiaTheme="minorHAnsi" w:hAnsi="Arial" w:cs="Arial" w:hint="default"/>
+        <w:b/>
+        <w:color w:val="000000"/>
+        <w:sz w:val="26"/>
       </w:rPr>
     </w:lvl>
     <w:lvl w:ilvl="2" w:tentative="1">
@@ -3149,7 +3324,120 @@
       </w:rPr>
     </w:lvl>
   </w:abstractNum>
-  <w:abstractNum w:abstractNumId="7" w15:restartNumberingAfterBreak="0">
+  <w:abstractNum w:abstractNumId="9" w15:restartNumberingAfterBreak="0">
+    <w:nsid w:val="35925903"/>
+    <w:multiLevelType w:val="multilevel"/>
+    <w:tmpl w:val="2F2E6E24"/>
+    <w:lvl w:ilvl="0">
+      <w:start w:val="1"/>
+      <w:numFmt w:val="decimal"/>
+      <w:lvlText w:val="%1."/>
+      <w:lvlJc w:val="left"/>
+      <w:pPr>
+        <w:ind w:left="705" w:hanging="705"/>
+      </w:pPr>
+      <w:rPr>
+        <w:rFonts w:hint="default"/>
+      </w:rPr>
+    </w:lvl>
+    <w:lvl w:ilvl="1">
+      <w:start w:val="1"/>
+      <w:numFmt w:val="decimal"/>
+      <w:lvlText w:val="%1.%2."/>
+      <w:lvlJc w:val="left"/>
+      <w:pPr>
+        <w:ind w:left="720" w:hanging="720"/>
+      </w:pPr>
+      <w:rPr>
+        <w:rFonts w:hint="default"/>
+      </w:rPr>
+    </w:lvl>
+    <w:lvl w:ilvl="2">
+      <w:start w:val="1"/>
+      <w:numFmt w:val="decimal"/>
+      <w:lvlText w:val="%1.%2.%3."/>
+      <w:lvlJc w:val="left"/>
+      <w:pPr>
+        <w:ind w:left="720" w:hanging="720"/>
+      </w:pPr>
+      <w:rPr>
+        <w:rFonts w:hint="default"/>
+      </w:rPr>
+    </w:lvl>
+    <w:lvl w:ilvl="3">
+      <w:start w:val="1"/>
+      <w:numFmt w:val="decimal"/>
+      <w:lvlText w:val="%1.%2.%3.%4."/>
+      <w:lvlJc w:val="left"/>
+      <w:pPr>
+        <w:ind w:left="1080" w:hanging="1080"/>
+      </w:pPr>
+      <w:rPr>
+        <w:rFonts w:hint="default"/>
+      </w:rPr>
+    </w:lvl>
+    <w:lvl w:ilvl="4">
+      <w:start w:val="1"/>
+      <w:numFmt w:val="decimal"/>
+      <w:lvlText w:val="%1.%2.%3.%4.%5."/>
+      <w:lvlJc w:val="left"/>
+      <w:pPr>
+        <w:ind w:left="1440" w:hanging="1440"/>
+      </w:pPr>
+      <w:rPr>
+        <w:rFonts w:hint="default"/>
+      </w:rPr>
+    </w:lvl>
+    <w:lvl w:ilvl="5">
+      <w:start w:val="1"/>
+      <w:numFmt w:val="decimal"/>
+      <w:lvlText w:val="%1.%2.%3.%4.%5.%6."/>
+      <w:lvlJc w:val="left"/>
+      <w:pPr>
+        <w:ind w:left="1440" w:hanging="1440"/>
+      </w:pPr>
+      <w:rPr>
+        <w:rFonts w:hint="default"/>
+      </w:rPr>
+    </w:lvl>
+    <w:lvl w:ilvl="6">
+      <w:start w:val="1"/>
+      <w:numFmt w:val="decimal"/>
+      <w:lvlText w:val="%1.%2.%3.%4.%5.%6.%7."/>
+      <w:lvlJc w:val="left"/>
+      <w:pPr>
+        <w:ind w:left="1800" w:hanging="1800"/>
+      </w:pPr>
+      <w:rPr>
+        <w:rFonts w:hint="default"/>
+      </w:rPr>
+    </w:lvl>
+    <w:lvl w:ilvl="7">
+      <w:start w:val="1"/>
+      <w:numFmt w:val="decimal"/>
+      <w:lvlText w:val="%1.%2.%3.%4.%5.%6.%7.%8."/>
+      <w:lvlJc w:val="left"/>
+      <w:pPr>
+        <w:ind w:left="2160" w:hanging="2160"/>
+      </w:pPr>
+      <w:rPr>
+        <w:rFonts w:hint="default"/>
+      </w:rPr>
+    </w:lvl>
+    <w:lvl w:ilvl="8">
+      <w:start w:val="1"/>
+      <w:numFmt w:val="decimal"/>
+      <w:lvlText w:val="%1.%2.%3.%4.%5.%6.%7.%8.%9."/>
+      <w:lvlJc w:val="left"/>
+      <w:pPr>
+        <w:ind w:left="2160" w:hanging="2160"/>
+      </w:pPr>
+      <w:rPr>
+        <w:rFonts w:hint="default"/>
+      </w:rPr>
+    </w:lvl>
+  </w:abstractNum>
+  <w:abstractNum w:abstractNumId="10" w15:restartNumberingAfterBreak="0">
     <w:nsid w:val="38456844"/>
     <w:multiLevelType w:val="multilevel"/>
     <w:tmpl w:val="B21C74EA"/>
@@ -3255,7 +3543,7 @@
       </w:pPr>
     </w:lvl>
   </w:abstractNum>
-  <w:abstractNum w:abstractNumId="8" w15:restartNumberingAfterBreak="0">
+  <w:abstractNum w:abstractNumId="11" w15:restartNumberingAfterBreak="0">
     <w:nsid w:val="3BB836B9"/>
     <w:multiLevelType w:val="multilevel"/>
     <w:tmpl w:val="3830FECA"/>
@@ -3360,7 +3648,96 @@
       </w:pPr>
     </w:lvl>
   </w:abstractNum>
-  <w:abstractNum w:abstractNumId="9" w15:restartNumberingAfterBreak="0">
+  <w:abstractNum w:abstractNumId="12" w15:restartNumberingAfterBreak="0">
+    <w:nsid w:val="40D01D45"/>
+    <w:multiLevelType w:val="hybridMultilevel"/>
+    <w:tmpl w:val="3FA2983C"/>
+    <w:lvl w:ilvl="0" w:tplc="2A6AAEB8">
+      <w:start w:val="1"/>
+      <w:numFmt w:val="decimal"/>
+      <w:lvlText w:val="%1."/>
+      <w:lvlJc w:val="left"/>
+      <w:pPr>
+        <w:ind w:left="1800" w:hanging="360"/>
+      </w:pPr>
+      <w:rPr>
+        <w:sz w:val="22"/>
+      </w:rPr>
+    </w:lvl>
+    <w:lvl w:ilvl="1" w:tplc="04090019" w:tentative="1">
+      <w:start w:val="1"/>
+      <w:numFmt w:val="lowerLetter"/>
+      <w:lvlText w:val="%2."/>
+      <w:lvlJc w:val="left"/>
+      <w:pPr>
+        <w:ind w:left="1440" w:hanging="360"/>
+      </w:pPr>
+    </w:lvl>
+    <w:lvl w:ilvl="2" w:tplc="0409001B" w:tentative="1">
+      <w:start w:val="1"/>
+      <w:numFmt w:val="lowerRoman"/>
+      <w:lvlText w:val="%3."/>
+      <w:lvlJc w:val="right"/>
+      <w:pPr>
+        <w:ind w:left="2160" w:hanging="180"/>
+      </w:pPr>
+    </w:lvl>
+    <w:lvl w:ilvl="3" w:tplc="0409000F" w:tentative="1">
+      <w:start w:val="1"/>
+      <w:numFmt w:val="decimal"/>
+      <w:lvlText w:val="%4."/>
+      <w:lvlJc w:val="left"/>
+      <w:pPr>
+        <w:ind w:left="2880" w:hanging="360"/>
+      </w:pPr>
+    </w:lvl>
+    <w:lvl w:ilvl="4" w:tplc="04090019" w:tentative="1">
+      <w:start w:val="1"/>
+      <w:numFmt w:val="lowerLetter"/>
+      <w:lvlText w:val="%5."/>
+      <w:lvlJc w:val="left"/>
+      <w:pPr>
+        <w:ind w:left="3600" w:hanging="360"/>
+      </w:pPr>
+    </w:lvl>
+    <w:lvl w:ilvl="5" w:tplc="0409001B" w:tentative="1">
+      <w:start w:val="1"/>
+      <w:numFmt w:val="lowerRoman"/>
+      <w:lvlText w:val="%6."/>
+      <w:lvlJc w:val="right"/>
+      <w:pPr>
+        <w:ind w:left="4320" w:hanging="180"/>
+      </w:pPr>
+    </w:lvl>
+    <w:lvl w:ilvl="6" w:tplc="0409000F" w:tentative="1">
+      <w:start w:val="1"/>
+      <w:numFmt w:val="decimal"/>
+      <w:lvlText w:val="%7."/>
+      <w:lvlJc w:val="left"/>
+      <w:pPr>
+        <w:ind w:left="5040" w:hanging="360"/>
+      </w:pPr>
+    </w:lvl>
+    <w:lvl w:ilvl="7" w:tplc="04090019" w:tentative="1">
+      <w:start w:val="1"/>
+      <w:numFmt w:val="lowerLetter"/>
+      <w:lvlText w:val="%8."/>
+      <w:lvlJc w:val="left"/>
+      <w:pPr>
+        <w:ind w:left="5760" w:hanging="360"/>
+      </w:pPr>
+    </w:lvl>
+    <w:lvl w:ilvl="8" w:tplc="0409001B" w:tentative="1">
+      <w:start w:val="1"/>
+      <w:numFmt w:val="lowerRoman"/>
+      <w:lvlText w:val="%9."/>
+      <w:lvlJc w:val="right"/>
+      <w:pPr>
+        <w:ind w:left="6480" w:hanging="180"/>
+      </w:pPr>
+    </w:lvl>
+  </w:abstractNum>
+  <w:abstractNum w:abstractNumId="13" w15:restartNumberingAfterBreak="0">
     <w:nsid w:val="42F030FC"/>
     <w:multiLevelType w:val="multilevel"/>
     <w:tmpl w:val="BF42D5F4"/>
@@ -3501,7 +3878,7 @@
       </w:rPr>
     </w:lvl>
   </w:abstractNum>
-  <w:abstractNum w:abstractNumId="10" w15:restartNumberingAfterBreak="0">
+  <w:abstractNum w:abstractNumId="14" w15:restartNumberingAfterBreak="0">
     <w:nsid w:val="438C1BEC"/>
     <w:multiLevelType w:val="multilevel"/>
     <w:tmpl w:val="D79298DC"/>
@@ -3615,7 +3992,7 @@
       </w:rPr>
     </w:lvl>
   </w:abstractNum>
-  <w:abstractNum w:abstractNumId="11" w15:restartNumberingAfterBreak="0">
+  <w:abstractNum w:abstractNumId="15" w15:restartNumberingAfterBreak="0">
     <w:nsid w:val="53BC2396"/>
     <w:multiLevelType w:val="multilevel"/>
     <w:tmpl w:val="B3125460"/>
@@ -3728,7 +4105,7 @@
       </w:rPr>
     </w:lvl>
   </w:abstractNum>
-  <w:abstractNum w:abstractNumId="12" w15:restartNumberingAfterBreak="0">
+  <w:abstractNum w:abstractNumId="16" w15:restartNumberingAfterBreak="0">
     <w:nsid w:val="58D47916"/>
     <w:multiLevelType w:val="multilevel"/>
     <w:tmpl w:val="1FA0C554"/>
@@ -3833,50 +4210,151 @@
       </w:pPr>
     </w:lvl>
   </w:abstractNum>
+  <w:abstractNum w:abstractNumId="17" w15:restartNumberingAfterBreak="0">
+    <w:nsid w:val="5EED074E"/>
+    <w:multiLevelType w:val="hybridMultilevel"/>
+    <w:tmpl w:val="EE747BD6"/>
+    <w:lvl w:ilvl="0" w:tplc="0409000F">
+      <w:start w:val="1"/>
+      <w:numFmt w:val="decimal"/>
+      <w:lvlText w:val="%1."/>
+      <w:lvlJc w:val="left"/>
+      <w:pPr>
+        <w:ind w:left="720" w:hanging="360"/>
+      </w:pPr>
+    </w:lvl>
+    <w:lvl w:ilvl="1" w:tplc="04090019" w:tentative="1">
+      <w:start w:val="1"/>
+      <w:numFmt w:val="lowerLetter"/>
+      <w:lvlText w:val="%2."/>
+      <w:lvlJc w:val="left"/>
+      <w:pPr>
+        <w:ind w:left="1440" w:hanging="360"/>
+      </w:pPr>
+    </w:lvl>
+    <w:lvl w:ilvl="2" w:tplc="0409001B" w:tentative="1">
+      <w:start w:val="1"/>
+      <w:numFmt w:val="lowerRoman"/>
+      <w:lvlText w:val="%3."/>
+      <w:lvlJc w:val="right"/>
+      <w:pPr>
+        <w:ind w:left="2160" w:hanging="180"/>
+      </w:pPr>
+    </w:lvl>
+    <w:lvl w:ilvl="3" w:tplc="0409000F" w:tentative="1">
+      <w:start w:val="1"/>
+      <w:numFmt w:val="decimal"/>
+      <w:lvlText w:val="%4."/>
+      <w:lvlJc w:val="left"/>
+      <w:pPr>
+        <w:ind w:left="2880" w:hanging="360"/>
+      </w:pPr>
+    </w:lvl>
+    <w:lvl w:ilvl="4" w:tplc="04090019" w:tentative="1">
+      <w:start w:val="1"/>
+      <w:numFmt w:val="lowerLetter"/>
+      <w:lvlText w:val="%5."/>
+      <w:lvlJc w:val="left"/>
+      <w:pPr>
+        <w:ind w:left="3600" w:hanging="360"/>
+      </w:pPr>
+    </w:lvl>
+    <w:lvl w:ilvl="5" w:tplc="0409001B" w:tentative="1">
+      <w:start w:val="1"/>
+      <w:numFmt w:val="lowerRoman"/>
+      <w:lvlText w:val="%6."/>
+      <w:lvlJc w:val="right"/>
+      <w:pPr>
+        <w:ind w:left="4320" w:hanging="180"/>
+      </w:pPr>
+    </w:lvl>
+    <w:lvl w:ilvl="6" w:tplc="0409000F" w:tentative="1">
+      <w:start w:val="1"/>
+      <w:numFmt w:val="decimal"/>
+      <w:lvlText w:val="%7."/>
+      <w:lvlJc w:val="left"/>
+      <w:pPr>
+        <w:ind w:left="5040" w:hanging="360"/>
+      </w:pPr>
+    </w:lvl>
+    <w:lvl w:ilvl="7" w:tplc="04090019" w:tentative="1">
+      <w:start w:val="1"/>
+      <w:numFmt w:val="lowerLetter"/>
+      <w:lvlText w:val="%8."/>
+      <w:lvlJc w:val="left"/>
+      <w:pPr>
+        <w:ind w:left="5760" w:hanging="360"/>
+      </w:pPr>
+    </w:lvl>
+    <w:lvl w:ilvl="8" w:tplc="0409001B" w:tentative="1">
+      <w:start w:val="1"/>
+      <w:numFmt w:val="lowerRoman"/>
+      <w:lvlText w:val="%9."/>
+      <w:lvlJc w:val="right"/>
+      <w:pPr>
+        <w:ind w:left="6480" w:hanging="180"/>
+      </w:pPr>
+    </w:lvl>
+  </w:abstractNum>
   <w:num w:numId="1">
+    <w:abstractNumId w:val="4"/>
+  </w:num>
+  <w:num w:numId="2">
     <w:abstractNumId w:val="3"/>
   </w:num>
-  <w:num w:numId="2">
-    <w:abstractNumId w:val="2"/>
-  </w:num>
   <w:num w:numId="3">
-    <w:abstractNumId w:val="9"/>
+    <w:abstractNumId w:val="13"/>
   </w:num>
   <w:num w:numId="4">
-    <w:abstractNumId w:val="4"/>
+    <w:abstractNumId w:val="5"/>
   </w:num>
   <w:num w:numId="5">
+    <w:abstractNumId w:val="10"/>
+  </w:num>
+  <w:num w:numId="6">
     <w:abstractNumId w:val="7"/>
   </w:num>
-  <w:num w:numId="6">
-    <w:abstractNumId w:val="5"/>
-  </w:num>
   <w:num w:numId="7">
-    <w:abstractNumId w:val="8"/>
+    <w:abstractNumId w:val="11"/>
   </w:num>
   <w:num w:numId="8">
-    <w:abstractNumId w:val="1"/>
+    <w:abstractNumId w:val="2"/>
   </w:num>
   <w:num w:numId="9">
     <w:abstractNumId w:val="0"/>
   </w:num>
   <w:num w:numId="10">
+    <w:abstractNumId w:val="8"/>
+  </w:num>
+  <w:num w:numId="11">
+    <w:abstractNumId w:val="16"/>
+  </w:num>
+  <w:num w:numId="12">
+    <w:abstractNumId w:val="15"/>
+  </w:num>
+  <w:num w:numId="13">
+    <w:abstractNumId w:val="14"/>
+  </w:num>
+  <w:num w:numId="14">
+    <w:abstractNumId w:val="17"/>
+  </w:num>
+  <w:num w:numId="15">
     <w:abstractNumId w:val="6"/>
   </w:num>
-  <w:num w:numId="11">
+  <w:num w:numId="16">
+    <w:abstractNumId w:val="1"/>
+  </w:num>
+  <w:num w:numId="17">
     <w:abstractNumId w:val="12"/>
   </w:num>
-  <w:num w:numId="12">
-    <w:abstractNumId w:val="11"/>
-  </w:num>
-  <w:num w:numId="13">
-    <w:abstractNumId w:val="10"/>
+  <w:num w:numId="18">
+    <w:abstractNumId w:val="9"/>
   </w:num>
 </w:numbering>
 </file>
 
 <file path=word/styles.xml><?xml version="1.0" encoding="utf-8"?>
-<w:styles xmlns:mc="http://schemas.openxmlformats.org/markup-compatibility/2006" xmlns:r="http://schemas.openxmlformats.org/officeDocument/2006/relationships" xmlns:w="http://schemas.openxmlformats.org/wordprocessingml/2006/main" xmlns:w14="http://schemas.microsoft.com/office/word/2010/wordml" xmlns:w15="http://schemas.microsoft.com/office/word/2012/wordml" xmlns:w16cex="http://schemas.microsoft.com/office/word/2018/wordml/cex" xmlns:w16cid="http://schemas.microsoft.com/office/word/2016/wordml/cid" xmlns:w16="http://schemas.microsoft.com/office/word/2018/wordml" xmlns:w16sdtdh="http://schemas.microsoft.com/office/word/2020/wordml/sdtdatahash" xmlns:w16se="http://schemas.microsoft.com/office/word/2015/wordml/symex" mc:Ignorable="w14 w15 w16se w16cid w16 w16cex w16sdtdh">
+<w:styles xmlns:mc="http://schemas.openxmlformats.org/markup-compatibility/2006" xmlns:r="http://schemas.openxmlformats.org/officeDocument/2006/relationships" xmlns:w="http://schemas.openxmlformats.org/wordprocessingml/2006/main" xmlns:w14="http://schemas.microsoft.com/office/word/2010/wordml" xmlns:w15="http://schemas.microsoft.com/office/word/2012/wordml" xmlns:w16se="http://schemas.microsoft.com/office/word/2015/wordml/symex" mc:Ignorable="w14 w15 w16se">
   <w:docDefaults>
     <w:rPrDefault>
       <w:rPr>
@@ -3892,7 +4370,7 @@
       </w:pPr>
     </w:pPrDefault>
   </w:docDefaults>
-  <w:latentStyles w:defLockedState="0" w:defUIPriority="99" w:defSemiHidden="0" w:defUnhideWhenUsed="0" w:defQFormat="0" w:count="376">
+  <w:latentStyles w:defLockedState="0" w:defUIPriority="99" w:defSemiHidden="0" w:defUnhideWhenUsed="0" w:defQFormat="0" w:count="371">
     <w:lsdException w:name="Normal" w:uiPriority="0" w:qFormat="1"/>
     <w:lsdException w:name="heading 1" w:uiPriority="9" w:qFormat="1"/>
     <w:lsdException w:name="heading 2" w:semiHidden="1" w:uiPriority="9" w:unhideWhenUsed="1" w:qFormat="1"/>
@@ -4264,11 +4742,6 @@
     <w:lsdException w:name="List Table 5 Dark Accent 6" w:uiPriority="50"/>
     <w:lsdException w:name="List Table 6 Colorful Accent 6" w:uiPriority="51"/>
     <w:lsdException w:name="List Table 7 Colorful Accent 6" w:uiPriority="52"/>
-    <w:lsdException w:name="Mention" w:semiHidden="1" w:unhideWhenUsed="1"/>
-    <w:lsdException w:name="Smart Hyperlink" w:semiHidden="1" w:unhideWhenUsed="1"/>
-    <w:lsdException w:name="Hashtag" w:semiHidden="1" w:unhideWhenUsed="1"/>
-    <w:lsdException w:name="Unresolved Mention" w:semiHidden="1" w:unhideWhenUsed="1"/>
-    <w:lsdException w:name="Smart Link" w:semiHidden="1" w:unhideWhenUsed="1"/>
   </w:latentStyles>
   <w:style w:type="paragraph" w:default="1" w:styleId="Normal">
     <w:name w:val="Normal"/>
@@ -4883,7 +5356,7 @@
 </file>
 
 <file path=customXml/itemProps1.xml><?xml version="1.0" encoding="utf-8"?>
-<ds:datastoreItem xmlns:ds="http://schemas.openxmlformats.org/officeDocument/2006/customXml" ds:itemID="{99885E3C-18A7-4B95-91DE-A6600F08EC1F}">
+<ds:datastoreItem xmlns:ds="http://schemas.openxmlformats.org/officeDocument/2006/customXml" ds:itemID="{6885B356-0A20-4970-8E71-E45F24D4A9B5}">
   <ds:schemaRefs>
     <ds:schemaRef ds:uri="http://schemas.openxmlformats.org/officeDocument/2006/bibliography"/>
   </ds:schemaRefs>

</xml_diff>

<commit_message>
FC-DAS impacto del software
</commit_message>
<xml_diff>
--- a/Desarrollo/FC/Analisis/FC-DAS.docx
+++ b/Desarrollo/FC/Analisis/FC-DAS.docx
@@ -1,6 +1,6 @@
 
 <file path=word/document.xml><?xml version="1.0" encoding="utf-8"?>
-<w:document xmlns:wpc="http://schemas.microsoft.com/office/word/2010/wordprocessingCanvas" xmlns:cx="http://schemas.microsoft.com/office/drawing/2014/chartex" xmlns:cx1="http://schemas.microsoft.com/office/drawing/2015/9/8/chartex" xmlns:cx2="http://schemas.microsoft.com/office/drawing/2015/10/21/chartex" xmlns:cx3="http://schemas.microsoft.com/office/drawing/2016/5/9/chartex" xmlns:cx4="http://schemas.microsoft.com/office/drawing/2016/5/10/chartex" xmlns:cx5="http://schemas.microsoft.com/office/drawing/2016/5/11/chartex" xmlns:cx6="http://schemas.microsoft.com/office/drawing/2016/5/12/chartex" xmlns:cx7="http://schemas.microsoft.com/office/drawing/2016/5/13/chartex" xmlns:cx8="http://schemas.microsoft.com/office/drawing/2016/5/14/chartex" xmlns:mc="http://schemas.openxmlformats.org/markup-compatibility/2006" xmlns:aink="http://schemas.microsoft.com/office/drawing/2016/ink" xmlns:am3d="http://schemas.microsoft.com/office/drawing/2017/model3d" xmlns:o="urn:schemas-microsoft-com:office:office" xmlns:oel="http://schemas.microsoft.com/office/2019/extlst" xmlns:r="http://schemas.openxmlformats.org/officeDocument/2006/relationships" xmlns:m="http://schemas.openxmlformats.org/officeDocument/2006/math" xmlns:v="urn:schemas-microsoft-com:vml" xmlns:wp14="http://schemas.microsoft.com/office/word/2010/wordprocessingDrawing" xmlns:wp="http://schemas.openxmlformats.org/drawingml/2006/wordprocessingDrawing" xmlns:w10="urn:schemas-microsoft-com:office:word" xmlns:w="http://schemas.openxmlformats.org/wordprocessingml/2006/main" xmlns:w14="http://schemas.microsoft.com/office/word/2010/wordml" xmlns:w15="http://schemas.microsoft.com/office/word/2012/wordml" xmlns:w16cex="http://schemas.microsoft.com/office/word/2018/wordml/cex" xmlns:w16cid="http://schemas.microsoft.com/office/word/2016/wordml/cid" xmlns:w16="http://schemas.microsoft.com/office/word/2018/wordml" xmlns:w16sdtdh="http://schemas.microsoft.com/office/word/2020/wordml/sdtdatahash" xmlns:w16se="http://schemas.microsoft.com/office/word/2015/wordml/symex" xmlns:wpg="http://schemas.microsoft.com/office/word/2010/wordprocessingGroup" xmlns:wpi="http://schemas.microsoft.com/office/word/2010/wordprocessingInk" xmlns:wne="http://schemas.microsoft.com/office/word/2006/wordml" xmlns:wps="http://schemas.microsoft.com/office/word/2010/wordprocessingShape" mc:Ignorable="w14 w15 w16se w16cid w16 w16cex w16sdtdh wp14">
+<w:document xmlns:wpc="http://schemas.microsoft.com/office/word/2010/wordprocessingCanvas" xmlns:cx="http://schemas.microsoft.com/office/drawing/2014/chartex" xmlns:mc="http://schemas.openxmlformats.org/markup-compatibility/2006" xmlns:o="urn:schemas-microsoft-com:office:office" xmlns:r="http://schemas.openxmlformats.org/officeDocument/2006/relationships" xmlns:m="http://schemas.openxmlformats.org/officeDocument/2006/math" xmlns:v="urn:schemas-microsoft-com:vml" xmlns:wp14="http://schemas.microsoft.com/office/word/2010/wordprocessingDrawing" xmlns:wp="http://schemas.openxmlformats.org/drawingml/2006/wordprocessingDrawing" xmlns:w10="urn:schemas-microsoft-com:office:word" xmlns:w="http://schemas.openxmlformats.org/wordprocessingml/2006/main" xmlns:w14="http://schemas.microsoft.com/office/word/2010/wordml" xmlns:w15="http://schemas.microsoft.com/office/word/2012/wordml" xmlns:w16se="http://schemas.microsoft.com/office/word/2015/wordml/symex" xmlns:wpg="http://schemas.microsoft.com/office/word/2010/wordprocessingGroup" xmlns:wpi="http://schemas.microsoft.com/office/word/2010/wordprocessingInk" xmlns:wne="http://schemas.microsoft.com/office/word/2006/wordml" xmlns:wps="http://schemas.microsoft.com/office/word/2010/wordprocessingShape" mc:Ignorable="w14 w15 w16se wp14">
   <w:body>
     <w:p>
       <w:pPr>
@@ -304,17 +304,8 @@
           <w:rFonts w:ascii="Arial" w:hAnsi="Arial" w:cs="Arial"/>
           <w:color w:val="000000"/>
         </w:rPr>
-        <w:t xml:space="preserve">Balandra Camacho, </w:t>
-      </w:r>
-      <w:proofErr w:type="spellStart"/>
-      <w:r>
-        <w:rPr>
-          <w:rFonts w:ascii="Arial" w:hAnsi="Arial" w:cs="Arial"/>
-          <w:color w:val="000000"/>
-        </w:rPr>
-        <w:t>Ivan</w:t>
-      </w:r>
-      <w:proofErr w:type="spellEnd"/>
+        <w:t>Balandra Camacho, Ivan</w:t>
+      </w:r>
       <w:r>
         <w:rPr>
           <w:rStyle w:val="apple-tab-span"/>
@@ -452,33 +443,8 @@
           <w:rFonts w:ascii="Arial" w:hAnsi="Arial" w:cs="Arial"/>
           <w:color w:val="000000"/>
         </w:rPr>
-        <w:t xml:space="preserve">Ortiz </w:t>
-      </w:r>
-      <w:proofErr w:type="spellStart"/>
-      <w:r>
-        <w:rPr>
-          <w:rFonts w:ascii="Arial" w:hAnsi="Arial" w:cs="Arial"/>
-          <w:color w:val="000000"/>
-        </w:rPr>
-        <w:t>Crisostomo</w:t>
-      </w:r>
-      <w:proofErr w:type="spellEnd"/>
-      <w:r>
-        <w:rPr>
-          <w:rFonts w:ascii="Arial" w:hAnsi="Arial" w:cs="Arial"/>
-          <w:color w:val="000000"/>
-        </w:rPr>
-        <w:t xml:space="preserve">, Edwin </w:t>
-      </w:r>
-      <w:proofErr w:type="spellStart"/>
-      <w:r>
-        <w:rPr>
-          <w:rFonts w:ascii="Arial" w:hAnsi="Arial" w:cs="Arial"/>
-          <w:color w:val="000000"/>
-        </w:rPr>
-        <w:t>Jose</w:t>
-      </w:r>
-      <w:proofErr w:type="spellEnd"/>
+        <w:t>Ortiz Crisostomo, Edwin Jose</w:t>
+      </w:r>
       <w:r>
         <w:rPr>
           <w:rStyle w:val="apple-tab-span"/>
@@ -619,31 +585,13 @@
         <w:ind w:right="20"/>
         <w:jc w:val="both"/>
       </w:pPr>
-      <w:proofErr w:type="spellStart"/>
-      <w:r>
-        <w:rPr>
-          <w:rFonts w:ascii="Arial" w:hAnsi="Arial" w:cs="Arial"/>
-          <w:color w:val="000000"/>
-        </w:rPr>
-        <w:t>Solis</w:t>
-      </w:r>
-      <w:proofErr w:type="spellEnd"/>
-      <w:r>
-        <w:rPr>
-          <w:rFonts w:ascii="Arial" w:hAnsi="Arial" w:cs="Arial"/>
-          <w:color w:val="000000"/>
-        </w:rPr>
-        <w:t xml:space="preserve"> Flores, Aldair </w:t>
-      </w:r>
-      <w:proofErr w:type="spellStart"/>
-      <w:r>
-        <w:rPr>
-          <w:rFonts w:ascii="Arial" w:hAnsi="Arial" w:cs="Arial"/>
-          <w:color w:val="000000"/>
-        </w:rPr>
-        <w:t>Jhostin</w:t>
-      </w:r>
-      <w:proofErr w:type="spellEnd"/>
+      <w:r>
+        <w:rPr>
+          <w:rFonts w:ascii="Arial" w:hAnsi="Arial" w:cs="Arial"/>
+          <w:color w:val="000000"/>
+        </w:rPr>
+        <w:t>Solis Flores, Aldair Jhostin</w:t>
+      </w:r>
       <w:r>
         <w:rPr>
           <w:rStyle w:val="apple-tab-span"/>
@@ -1252,6 +1200,7 @@
           <w:sz w:val="38"/>
           <w:szCs w:val="38"/>
         </w:rPr>
+        <w:lastRenderedPageBreak/>
         <w:t>Índice</w:t>
       </w:r>
     </w:p>
@@ -2083,6 +2032,7 @@
           <w:sz w:val="48"/>
           <w:szCs w:val="48"/>
         </w:rPr>
+        <w:lastRenderedPageBreak/>
         <w:t>DOCUMENTACIÓN DE ARQUITECTURA DE SOFTWARE</w:t>
       </w:r>
     </w:p>
@@ -2135,67 +2085,7 @@
           <w:sz w:val="22"/>
           <w:szCs w:val="22"/>
         </w:rPr>
-        <w:t xml:space="preserve">El propósito de este documento es mostrar la arquitectura del software que se ha planteado para la aplicación de escritorio de </w:t>
-      </w:r>
-      <w:proofErr w:type="spellStart"/>
-      <w:r>
-        <w:rPr>
-          <w:rFonts w:ascii="Arial" w:hAnsi="Arial" w:cs="Arial"/>
-          <w:color w:val="000000"/>
-          <w:sz w:val="22"/>
-          <w:szCs w:val="22"/>
-        </w:rPr>
-        <w:t>Follow</w:t>
-      </w:r>
-      <w:proofErr w:type="spellEnd"/>
-      <w:r>
-        <w:rPr>
-          <w:rFonts w:ascii="Arial" w:hAnsi="Arial" w:cs="Arial"/>
-          <w:color w:val="000000"/>
-          <w:sz w:val="22"/>
-          <w:szCs w:val="22"/>
-        </w:rPr>
-        <w:t xml:space="preserve"> </w:t>
-      </w:r>
-      <w:proofErr w:type="spellStart"/>
-      <w:r>
-        <w:rPr>
-          <w:rFonts w:ascii="Arial" w:hAnsi="Arial" w:cs="Arial"/>
-          <w:color w:val="000000"/>
-          <w:sz w:val="22"/>
-          <w:szCs w:val="22"/>
-        </w:rPr>
-        <w:t>Class</w:t>
-      </w:r>
-      <w:proofErr w:type="spellEnd"/>
-      <w:r>
-        <w:rPr>
-          <w:rFonts w:ascii="Arial" w:hAnsi="Arial" w:cs="Arial"/>
-          <w:color w:val="000000"/>
-          <w:sz w:val="22"/>
-          <w:szCs w:val="22"/>
-        </w:rPr>
-        <w:t xml:space="preserve">. Es así </w:t>
-      </w:r>
-      <w:proofErr w:type="gramStart"/>
-      <w:r>
-        <w:rPr>
-          <w:rFonts w:ascii="Arial" w:hAnsi="Arial" w:cs="Arial"/>
-          <w:color w:val="000000"/>
-          <w:sz w:val="22"/>
-          <w:szCs w:val="22"/>
-        </w:rPr>
-        <w:t>que</w:t>
-      </w:r>
-      <w:proofErr w:type="gramEnd"/>
-      <w:r>
-        <w:rPr>
-          <w:rFonts w:ascii="Arial" w:hAnsi="Arial" w:cs="Arial"/>
-          <w:color w:val="000000"/>
-          <w:sz w:val="22"/>
-          <w:szCs w:val="22"/>
-        </w:rPr>
-        <w:t xml:space="preserve"> el documento será de gran utilidad para los analistas y arquitectos de software que desarrollen la aplicación.</w:t>
+        <w:t>El propósito de este documento es mostrar la arquitectura del software que se ha planteado para la aplicación de escritorio de Follow Class. Es así que el documento será de gran utilidad para los analistas y arquitectos de software que desarrollen la aplicación.</w:t>
       </w:r>
     </w:p>
     <w:p>
@@ -2238,39 +2128,8 @@
           <w:sz w:val="22"/>
           <w:szCs w:val="22"/>
         </w:rPr>
-        <w:t xml:space="preserve">Indicar las tecnologías a emplear para el proyecto </w:t>
-      </w:r>
-      <w:proofErr w:type="spellStart"/>
-      <w:r>
-        <w:rPr>
-          <w:rFonts w:ascii="Arial" w:hAnsi="Arial" w:cs="Arial"/>
-          <w:color w:val="000000"/>
-          <w:sz w:val="22"/>
-          <w:szCs w:val="22"/>
-        </w:rPr>
-        <w:t>Follow</w:t>
-      </w:r>
-      <w:proofErr w:type="spellEnd"/>
-      <w:r>
-        <w:rPr>
-          <w:rFonts w:ascii="Arial" w:hAnsi="Arial" w:cs="Arial"/>
-          <w:color w:val="000000"/>
-          <w:sz w:val="22"/>
-          <w:szCs w:val="22"/>
-        </w:rPr>
-        <w:t xml:space="preserve"> </w:t>
-      </w:r>
-      <w:proofErr w:type="spellStart"/>
-      <w:r>
-        <w:rPr>
-          <w:rFonts w:ascii="Arial" w:hAnsi="Arial" w:cs="Arial"/>
-          <w:color w:val="000000"/>
-          <w:sz w:val="22"/>
-          <w:szCs w:val="22"/>
-        </w:rPr>
-        <w:t>Class</w:t>
-      </w:r>
-      <w:proofErr w:type="spellEnd"/>
+        <w:t>Indicar las tecnologías a emplear para el proyecto Follow Class</w:t>
+      </w:r>
     </w:p>
     <w:p>
       <w:pPr>
@@ -2297,39 +2156,8 @@
           <w:sz w:val="22"/>
           <w:szCs w:val="22"/>
         </w:rPr>
-        <w:t xml:space="preserve">Desarrollar la arquitectura del proyecto </w:t>
-      </w:r>
-      <w:proofErr w:type="spellStart"/>
-      <w:r>
-        <w:rPr>
-          <w:rFonts w:ascii="Arial" w:hAnsi="Arial" w:cs="Arial"/>
-          <w:color w:val="000000"/>
-          <w:sz w:val="22"/>
-          <w:szCs w:val="22"/>
-        </w:rPr>
-        <w:t>Follow</w:t>
-      </w:r>
-      <w:proofErr w:type="spellEnd"/>
-      <w:r>
-        <w:rPr>
-          <w:rFonts w:ascii="Arial" w:hAnsi="Arial" w:cs="Arial"/>
-          <w:color w:val="000000"/>
-          <w:sz w:val="22"/>
-          <w:szCs w:val="22"/>
-        </w:rPr>
-        <w:t xml:space="preserve"> </w:t>
-      </w:r>
-      <w:proofErr w:type="spellStart"/>
-      <w:r>
-        <w:rPr>
-          <w:rFonts w:ascii="Arial" w:hAnsi="Arial" w:cs="Arial"/>
-          <w:color w:val="000000"/>
-          <w:sz w:val="22"/>
-          <w:szCs w:val="22"/>
-        </w:rPr>
-        <w:t>Class</w:t>
-      </w:r>
-      <w:proofErr w:type="spellEnd"/>
+        <w:t>Desarrollar la arquitectura del proyecto Follow Class</w:t>
+      </w:r>
     </w:p>
     <w:p>
       <w:pPr>
@@ -2532,47 +2360,7 @@
           <w:sz w:val="22"/>
           <w:szCs w:val="22"/>
         </w:rPr>
-        <w:t xml:space="preserve">Para el desarrollo del programa </w:t>
-      </w:r>
-      <w:proofErr w:type="spellStart"/>
-      <w:r>
-        <w:rPr>
-          <w:rFonts w:ascii="Arial" w:hAnsi="Arial" w:cs="Arial"/>
-          <w:color w:val="000000"/>
-          <w:sz w:val="22"/>
-          <w:szCs w:val="22"/>
-        </w:rPr>
-        <w:t>Follow</w:t>
-      </w:r>
-      <w:proofErr w:type="spellEnd"/>
-      <w:r>
-        <w:rPr>
-          <w:rFonts w:ascii="Arial" w:hAnsi="Arial" w:cs="Arial"/>
-          <w:color w:val="000000"/>
-          <w:sz w:val="22"/>
-          <w:szCs w:val="22"/>
-        </w:rPr>
-        <w:t xml:space="preserve"> </w:t>
-      </w:r>
-      <w:proofErr w:type="spellStart"/>
-      <w:r>
-        <w:rPr>
-          <w:rFonts w:ascii="Arial" w:hAnsi="Arial" w:cs="Arial"/>
-          <w:color w:val="000000"/>
-          <w:sz w:val="22"/>
-          <w:szCs w:val="22"/>
-        </w:rPr>
-        <w:t>Class</w:t>
-      </w:r>
-      <w:proofErr w:type="spellEnd"/>
-      <w:r>
-        <w:rPr>
-          <w:rFonts w:ascii="Arial" w:hAnsi="Arial" w:cs="Arial"/>
-          <w:color w:val="000000"/>
-          <w:sz w:val="22"/>
-          <w:szCs w:val="22"/>
-        </w:rPr>
-        <w:t>, se trabajó con un modelo de arquitectura MVC. De esta manera se puede trabajar de forma modular y mantenible. Además, separar las funciones de la aplicación en modelos, vistas y controladores hace que la aplicación sea muy ligera.</w:t>
+        <w:t>Para el desarrollo del programa Follow Class, se trabajó con un modelo de arquitectura MVC. De esta manera se puede trabajar de forma modular y mantenible. Además, separar las funciones de la aplicación en modelos, vistas y controladores hace que la aplicación sea muy ligera.</w:t>
       </w:r>
     </w:p>
     <w:p>
@@ -2771,6 +2559,7 @@
                 <w:sz w:val="22"/>
                 <w:szCs w:val="22"/>
               </w:rPr>
+              <w:lastRenderedPageBreak/>
               <w:t>Apache NetBeans IDE 12.6</w:t>
             </w:r>
           </w:p>
@@ -2840,6 +2629,7 @@
                 <w:sz w:val="22"/>
                 <w:szCs w:val="22"/>
                 <w:bdr w:val="none" w:sz="0" w:space="0" w:color="auto" w:frame="1"/>
+                <w:lang w:val="en-US" w:eastAsia="en-US"/>
               </w:rPr>
               <w:drawing>
                 <wp:inline distT="0" distB="0" distL="0" distR="0" wp14:anchorId="5300DF3D" wp14:editId="5852934D">
@@ -2916,7 +2706,6 @@
               <w:pStyle w:val="NormalWeb"/>
               <w:spacing w:before="0" w:beforeAutospacing="0" w:after="0" w:afterAutospacing="0"/>
             </w:pPr>
-            <w:proofErr w:type="spellStart"/>
             <w:r>
               <w:rPr>
                 <w:rFonts w:ascii="Arial" w:hAnsi="Arial" w:cs="Arial"/>
@@ -2926,7 +2715,6 @@
               </w:rPr>
               <w:t>pgAdmin</w:t>
             </w:r>
-            <w:proofErr w:type="spellEnd"/>
           </w:p>
         </w:tc>
         <w:tc>
@@ -2994,6 +2782,7 @@
                 <w:sz w:val="22"/>
                 <w:szCs w:val="22"/>
                 <w:bdr w:val="none" w:sz="0" w:space="0" w:color="auto" w:frame="1"/>
+                <w:lang w:val="en-US" w:eastAsia="en-US"/>
               </w:rPr>
               <w:drawing>
                 <wp:inline distT="0" distB="0" distL="0" distR="0" wp14:anchorId="63810D6F" wp14:editId="5AB3187F">
@@ -3073,7 +2862,6 @@
               <w:pStyle w:val="NormalWeb"/>
               <w:spacing w:before="0" w:beforeAutospacing="0" w:after="0" w:afterAutospacing="0"/>
             </w:pPr>
-            <w:proofErr w:type="spellStart"/>
             <w:r>
               <w:rPr>
                 <w:rFonts w:ascii="Arial" w:hAnsi="Arial" w:cs="Arial"/>
@@ -3081,29 +2869,8 @@
                 <w:sz w:val="22"/>
                 <w:szCs w:val="22"/>
               </w:rPr>
-              <w:t>Heroku</w:t>
-            </w:r>
-            <w:proofErr w:type="spellEnd"/>
-            <w:r>
-              <w:rPr>
-                <w:rFonts w:ascii="Arial" w:hAnsi="Arial" w:cs="Arial"/>
-                <w:color w:val="000000"/>
-                <w:sz w:val="22"/>
-                <w:szCs w:val="22"/>
-              </w:rPr>
-              <w:t xml:space="preserve"> </w:t>
-            </w:r>
-            <w:proofErr w:type="spellStart"/>
-            <w:r>
-              <w:rPr>
-                <w:rFonts w:ascii="Arial" w:hAnsi="Arial" w:cs="Arial"/>
-                <w:color w:val="000000"/>
-                <w:sz w:val="22"/>
-                <w:szCs w:val="22"/>
-              </w:rPr>
-              <w:t>Postgres</w:t>
-            </w:r>
-            <w:proofErr w:type="spellEnd"/>
+              <w:t>Heroku Postgres</w:t>
+            </w:r>
           </w:p>
         </w:tc>
         <w:tc>
@@ -3136,47 +2903,7 @@
                 <w:sz w:val="22"/>
                 <w:szCs w:val="22"/>
               </w:rPr>
-              <w:t>Es un servicio de base de datos </w:t>
-            </w:r>
-            <w:proofErr w:type="spellStart"/>
-            <w:r>
-              <w:rPr>
-                <w:rFonts w:ascii="Arial" w:hAnsi="Arial" w:cs="Arial"/>
-                <w:color w:val="000000"/>
-                <w:sz w:val="22"/>
-                <w:szCs w:val="22"/>
-              </w:rPr>
-              <w:t>PostgresSQL</w:t>
-            </w:r>
-            <w:proofErr w:type="spellEnd"/>
-            <w:r>
-              <w:rPr>
-                <w:rFonts w:ascii="Arial" w:hAnsi="Arial" w:cs="Arial"/>
-                <w:color w:val="000000"/>
-                <w:sz w:val="22"/>
-                <w:szCs w:val="22"/>
-              </w:rPr>
-              <w:t xml:space="preserve"> administrado y proporcionado por </w:t>
-            </w:r>
-            <w:proofErr w:type="spellStart"/>
-            <w:r>
-              <w:rPr>
-                <w:rFonts w:ascii="Arial" w:hAnsi="Arial" w:cs="Arial"/>
-                <w:color w:val="000000"/>
-                <w:sz w:val="22"/>
-                <w:szCs w:val="22"/>
-              </w:rPr>
-              <w:t>Heroku</w:t>
-            </w:r>
-            <w:proofErr w:type="spellEnd"/>
-            <w:r>
-              <w:rPr>
-                <w:rFonts w:ascii="Arial" w:hAnsi="Arial" w:cs="Arial"/>
-                <w:color w:val="000000"/>
-                <w:sz w:val="22"/>
-                <w:szCs w:val="22"/>
-              </w:rPr>
-              <w:t>. Se utilizará este servicio debido a su escalabilidad y confiabilidad de gestión de los datos con las aplicaciones.</w:t>
+              <w:t>Es un servicio de base de datos PostgresSQL administrado y proporcionado por Heroku. Se utilizará este servicio debido a su escalabilidad y confiabilidad de gestión de los datos con las aplicaciones.</w:t>
             </w:r>
           </w:p>
         </w:tc>
@@ -3211,6 +2938,7 @@
                 <w:sz w:val="22"/>
                 <w:szCs w:val="22"/>
                 <w:bdr w:val="none" w:sz="0" w:space="0" w:color="auto" w:frame="1"/>
+                <w:lang w:val="en-US" w:eastAsia="en-US"/>
               </w:rPr>
               <w:drawing>
                 <wp:inline distT="0" distB="0" distL="0" distR="0" wp14:anchorId="68ED5934" wp14:editId="05080AC6">
@@ -3363,6 +3091,7 @@
                 <w:sz w:val="22"/>
                 <w:szCs w:val="22"/>
                 <w:bdr w:val="none" w:sz="0" w:space="0" w:color="auto" w:frame="1"/>
+                <w:lang w:val="en-US" w:eastAsia="en-US"/>
               </w:rPr>
               <w:drawing>
                 <wp:inline distT="0" distB="0" distL="0" distR="0" wp14:anchorId="7483FFB9" wp14:editId="2796697D">
@@ -3482,27 +3211,7 @@
           <w:sz w:val="22"/>
           <w:szCs w:val="22"/>
         </w:rPr>
-        <w:t xml:space="preserve">A </w:t>
-      </w:r>
-      <w:proofErr w:type="gramStart"/>
-      <w:r>
-        <w:rPr>
-          <w:rFonts w:ascii="Arial" w:hAnsi="Arial" w:cs="Arial"/>
-          <w:color w:val="000000"/>
-          <w:sz w:val="22"/>
-          <w:szCs w:val="22"/>
-        </w:rPr>
-        <w:t>continuación</w:t>
-      </w:r>
-      <w:proofErr w:type="gramEnd"/>
-      <w:r>
-        <w:rPr>
-          <w:rFonts w:ascii="Arial" w:hAnsi="Arial" w:cs="Arial"/>
-          <w:color w:val="000000"/>
-          <w:sz w:val="22"/>
-          <w:szCs w:val="22"/>
-        </w:rPr>
-        <w:t xml:space="preserve"> se muestra el diagrama de arquitectura del software:</w:t>
+        <w:t>A continuación se muestra el diagrama de arquitectura del software:</w:t>
       </w:r>
     </w:p>
     <w:p>
@@ -3609,7 +3318,7 @@
           <w:color w:val="000000"/>
           <w:sz w:val="48"/>
           <w:szCs w:val="48"/>
-          <w:lang w:val="en-US"/>
+          <w:lang w:val="es-MX"/>
         </w:rPr>
       </w:pPr>
       <w:r>
@@ -3620,7 +3329,7 @@
           <w:color w:val="000000"/>
           <w:sz w:val="48"/>
           <w:szCs w:val="48"/>
-          <w:lang w:val="en-US"/>
+          <w:lang w:val="es-MX"/>
         </w:rPr>
         <w:t>DISEÑO DE SOFTWARE</w:t>
       </w:r>
@@ -3636,18 +3345,14 @@
           <w:color w:val="000000"/>
           <w:sz w:val="48"/>
           <w:szCs w:val="48"/>
-          <w:lang w:val="en-US"/>
+          <w:lang w:val="es-MX"/>
         </w:rPr>
       </w:pPr>
     </w:p>
     <w:p>
-      <w:pPr>
-        <w:pStyle w:val="Ttulo1"/>
-        <w:numPr>
-          <w:ilvl w:val="0"/>
-          <w:numId w:val="32"/>
-        </w:numPr>
-      </w:pPr>
+      <w:r>
+        <w:t>1.</w:t>
+      </w:r>
       <w:r>
         <w:t>Introducción</w:t>
       </w:r>
@@ -3662,35 +3367,27 @@
       </w:pPr>
     </w:p>
     <w:p>
-      <w:pPr>
-        <w:pStyle w:val="Ttulo2"/>
-        <w:numPr>
-          <w:ilvl w:val="1"/>
-          <w:numId w:val="34"/>
-        </w:numPr>
-      </w:pPr>
-      <w:r>
-        <w:t>Propósito</w:t>
+      <w:r>
+        <w:t>1.1. Propósito</w:t>
       </w:r>
     </w:p>
     <w:p>
       <w:pPr>
         <w:ind w:left="2124"/>
-      </w:pPr>
-      <w:r>
+        <w:rPr>
+          <w:rFonts w:ascii="Arial" w:hAnsi="Arial" w:cs="Arial"/>
+        </w:rPr>
+      </w:pPr>
+      <w:r>
+        <w:rPr>
+          <w:rFonts w:ascii="Arial" w:hAnsi="Arial" w:cs="Arial"/>
+        </w:rPr>
         <w:t>La actual documentación posee los componentes de diseño y una lista de los posibles impactos en el sistema a causa de la previa implementación de sus componentes.</w:t>
       </w:r>
     </w:p>
     <w:p>
-      <w:pPr>
-        <w:pStyle w:val="Ttulo2"/>
-        <w:numPr>
-          <w:ilvl w:val="1"/>
-          <w:numId w:val="34"/>
-        </w:numPr>
-      </w:pPr>
-      <w:r>
-        <w:t>Alcance</w:t>
+      <w:r>
+        <w:t>1.2. Alcance</w:t>
       </w:r>
     </w:p>
     <w:p>
@@ -3757,15 +3454,8 @@
       </w:pPr>
     </w:p>
     <w:p>
-      <w:pPr>
-        <w:pStyle w:val="Ttulo2"/>
-        <w:numPr>
-          <w:ilvl w:val="1"/>
-          <w:numId w:val="34"/>
-        </w:numPr>
-      </w:pPr>
-      <w:r>
-        <w:t>Objetivo</w:t>
+      <w:r>
+        <w:t>1.3. Objetivo</w:t>
       </w:r>
     </w:p>
     <w:p>
@@ -3802,6 +3492,420 @@
         <w:t xml:space="preserve"> área de sistemas y su correcto desarrollo.</w:t>
       </w:r>
     </w:p>
+    <w:p/>
+    <w:p>
+      <w:r>
+        <w:t>2.Impacto del soft</w:t>
+      </w:r>
+      <w:bookmarkStart w:id="10" w:name="_GoBack"/>
+      <w:bookmarkEnd w:id="10"/>
+      <w:r>
+        <w:t>ware por módulos</w:t>
+      </w:r>
+    </w:p>
+    <w:p>
+      <w:pPr>
+        <w:pStyle w:val="NormalWeb"/>
+        <w:spacing w:before="240" w:beforeAutospacing="0" w:after="240" w:afterAutospacing="0"/>
+        <w:ind w:left="567"/>
+        <w:jc w:val="both"/>
+      </w:pPr>
+      <w:r>
+        <w:rPr>
+          <w:rFonts w:ascii="Arial" w:hAnsi="Arial" w:cs="Arial"/>
+          <w:color w:val="000000"/>
+          <w:sz w:val="22"/>
+          <w:szCs w:val="22"/>
+        </w:rPr>
+        <w:t xml:space="preserve">En esta sección daremos a </w:t>
+      </w:r>
+      <w:r>
+        <w:rPr>
+          <w:rFonts w:ascii="Arial" w:hAnsi="Arial" w:cs="Arial"/>
+          <w:color w:val="000000"/>
+          <w:sz w:val="22"/>
+          <w:szCs w:val="22"/>
+        </w:rPr>
+        <w:t>conocer una</w:t>
+      </w:r>
+      <w:r>
+        <w:rPr>
+          <w:rFonts w:ascii="Arial" w:hAnsi="Arial" w:cs="Arial"/>
+          <w:color w:val="000000"/>
+          <w:sz w:val="22"/>
+          <w:szCs w:val="22"/>
+        </w:rPr>
+        <w:t xml:space="preserve"> lista de los procesos y/o componentes del sistema que se verán afectados al momento de realizar la implementación del proyecto.</w:t>
+      </w:r>
+    </w:p>
+    <w:p>
+      <w:pPr>
+        <w:pStyle w:val="NormalWeb"/>
+        <w:spacing w:before="240" w:beforeAutospacing="0" w:after="240" w:afterAutospacing="0"/>
+        <w:ind w:left="567"/>
+        <w:jc w:val="both"/>
+      </w:pPr>
+      <w:r>
+        <w:rPr>
+          <w:rFonts w:ascii="Arial" w:hAnsi="Arial" w:cs="Arial"/>
+          <w:color w:val="000000"/>
+          <w:sz w:val="22"/>
+          <w:szCs w:val="22"/>
+        </w:rPr>
+        <w:t>Esta información puede ser de ayuda para el área de desarrollo para identificar los procesos que se deben implementar dentro del proyecto</w:t>
+      </w:r>
+    </w:p>
+    <w:p>
+      <w:pPr>
+        <w:pStyle w:val="NormalWeb"/>
+        <w:spacing w:before="240" w:beforeAutospacing="0" w:after="240" w:afterAutospacing="0"/>
+        <w:ind w:left="567"/>
+        <w:jc w:val="both"/>
+      </w:pPr>
+      <w:r>
+        <w:rPr>
+          <w:rFonts w:ascii="Arial" w:hAnsi="Arial" w:cs="Arial"/>
+          <w:color w:val="000000"/>
+          <w:sz w:val="22"/>
+          <w:szCs w:val="22"/>
+        </w:rPr>
+        <w:t>Primero, se realiza un resumen del impacto por módulo y producto en la implementación del proyecto (ver la siguiente Tabla: Impacto por módulo y producto del proyecto Follow Class).</w:t>
+      </w:r>
+    </w:p>
+    <w:tbl>
+      <w:tblPr>
+        <w:tblW w:w="0" w:type="auto"/>
+        <w:tblInd w:w="386" w:type="dxa"/>
+        <w:tblCellMar>
+          <w:top w:w="15" w:type="dxa"/>
+          <w:left w:w="15" w:type="dxa"/>
+          <w:bottom w:w="15" w:type="dxa"/>
+          <w:right w:w="15" w:type="dxa"/>
+        </w:tblCellMar>
+        <w:tblLook w:val="04A0" w:firstRow="1" w:lastRow="0" w:firstColumn="1" w:lastColumn="0" w:noHBand="0" w:noVBand="1"/>
+      </w:tblPr>
+      <w:tblGrid>
+        <w:gridCol w:w="2147"/>
+        <w:gridCol w:w="3094"/>
+        <w:gridCol w:w="2481"/>
+      </w:tblGrid>
+      <w:tr>
+        <w:tc>
+          <w:tcPr>
+            <w:tcW w:w="0" w:type="auto"/>
+            <w:tcBorders>
+              <w:top w:val="single" w:sz="4" w:space="0" w:color="000099"/>
+              <w:left w:val="single" w:sz="4" w:space="0" w:color="000099"/>
+              <w:bottom w:val="single" w:sz="4" w:space="0" w:color="BF9000"/>
+              <w:right w:val="single" w:sz="4" w:space="0" w:color="000099"/>
+            </w:tcBorders>
+            <w:shd w:val="clear" w:color="auto" w:fill="A64D79"/>
+            <w:tcMar>
+              <w:top w:w="100" w:type="dxa"/>
+              <w:left w:w="100" w:type="dxa"/>
+              <w:bottom w:w="100" w:type="dxa"/>
+              <w:right w:w="100" w:type="dxa"/>
+            </w:tcMar>
+            <w:vAlign w:val="center"/>
+            <w:hideMark/>
+          </w:tcPr>
+          <w:p>
+            <w:pPr>
+              <w:pStyle w:val="NormalWeb"/>
+              <w:spacing w:before="120" w:beforeAutospacing="0" w:after="120" w:afterAutospacing="0"/>
+              <w:jc w:val="center"/>
+            </w:pPr>
+            <w:r>
+              <w:rPr>
+                <w:rFonts w:ascii="Arial" w:hAnsi="Arial" w:cs="Arial"/>
+                <w:b/>
+                <w:bCs/>
+                <w:color w:val="FFFFFF"/>
+              </w:rPr>
+              <w:t>PRODUCTO</w:t>
+            </w:r>
+          </w:p>
+        </w:tc>
+        <w:tc>
+          <w:tcPr>
+            <w:tcW w:w="0" w:type="auto"/>
+            <w:tcBorders>
+              <w:top w:val="single" w:sz="4" w:space="0" w:color="000099"/>
+              <w:left w:val="single" w:sz="4" w:space="0" w:color="000099"/>
+              <w:bottom w:val="single" w:sz="4" w:space="0" w:color="000099"/>
+              <w:right w:val="single" w:sz="4" w:space="0" w:color="000099"/>
+            </w:tcBorders>
+            <w:shd w:val="clear" w:color="auto" w:fill="A64D79"/>
+            <w:tcMar>
+              <w:top w:w="100" w:type="dxa"/>
+              <w:left w:w="100" w:type="dxa"/>
+              <w:bottom w:w="100" w:type="dxa"/>
+              <w:right w:w="100" w:type="dxa"/>
+            </w:tcMar>
+            <w:vAlign w:val="center"/>
+            <w:hideMark/>
+          </w:tcPr>
+          <w:p>
+            <w:pPr>
+              <w:pStyle w:val="NormalWeb"/>
+              <w:spacing w:before="120" w:beforeAutospacing="0" w:after="120" w:afterAutospacing="0"/>
+              <w:jc w:val="center"/>
+            </w:pPr>
+            <w:r>
+              <w:rPr>
+                <w:rFonts w:ascii="Arial" w:hAnsi="Arial" w:cs="Arial"/>
+                <w:b/>
+                <w:bCs/>
+                <w:color w:val="FFFFFF"/>
+              </w:rPr>
+              <w:t>MÓDULO</w:t>
+            </w:r>
+          </w:p>
+        </w:tc>
+        <w:tc>
+          <w:tcPr>
+            <w:tcW w:w="0" w:type="auto"/>
+            <w:tcBorders>
+              <w:top w:val="single" w:sz="4" w:space="0" w:color="000099"/>
+              <w:left w:val="single" w:sz="4" w:space="0" w:color="000099"/>
+              <w:bottom w:val="single" w:sz="4" w:space="0" w:color="000099"/>
+              <w:right w:val="single" w:sz="4" w:space="0" w:color="000099"/>
+            </w:tcBorders>
+            <w:shd w:val="clear" w:color="auto" w:fill="A64D79"/>
+            <w:tcMar>
+              <w:top w:w="100" w:type="dxa"/>
+              <w:left w:w="100" w:type="dxa"/>
+              <w:bottom w:w="100" w:type="dxa"/>
+              <w:right w:w="100" w:type="dxa"/>
+            </w:tcMar>
+            <w:vAlign w:val="center"/>
+            <w:hideMark/>
+          </w:tcPr>
+          <w:p>
+            <w:pPr>
+              <w:pStyle w:val="NormalWeb"/>
+              <w:spacing w:before="120" w:beforeAutospacing="0" w:after="120" w:afterAutospacing="0"/>
+              <w:jc w:val="center"/>
+            </w:pPr>
+            <w:r>
+              <w:rPr>
+                <w:rFonts w:ascii="Arial" w:hAnsi="Arial" w:cs="Arial"/>
+                <w:b/>
+                <w:bCs/>
+                <w:color w:val="FFFFFF"/>
+              </w:rPr>
+              <w:t>NIVEL DE IMPACTO</w:t>
+            </w:r>
+          </w:p>
+        </w:tc>
+      </w:tr>
+      <w:tr>
+        <w:tc>
+          <w:tcPr>
+            <w:tcW w:w="0" w:type="auto"/>
+            <w:vMerge w:val="restart"/>
+            <w:tcBorders>
+              <w:top w:val="single" w:sz="4" w:space="0" w:color="BF9000"/>
+              <w:left w:val="single" w:sz="4" w:space="0" w:color="BF9000"/>
+              <w:bottom w:val="single" w:sz="4" w:space="0" w:color="BF9000"/>
+              <w:right w:val="single" w:sz="4" w:space="0" w:color="BF9000"/>
+            </w:tcBorders>
+            <w:shd w:val="clear" w:color="auto" w:fill="3D85C6"/>
+            <w:tcMar>
+              <w:top w:w="100" w:type="dxa"/>
+              <w:left w:w="100" w:type="dxa"/>
+              <w:bottom w:w="100" w:type="dxa"/>
+              <w:right w:w="100" w:type="dxa"/>
+            </w:tcMar>
+            <w:vAlign w:val="center"/>
+            <w:hideMark/>
+          </w:tcPr>
+          <w:p>
+            <w:pPr>
+              <w:pStyle w:val="NormalWeb"/>
+              <w:spacing w:before="120" w:beforeAutospacing="0" w:after="120" w:afterAutospacing="0"/>
+              <w:jc w:val="center"/>
+            </w:pPr>
+            <w:r>
+              <w:rPr>
+                <w:rFonts w:ascii="Arial" w:hAnsi="Arial" w:cs="Arial"/>
+                <w:b/>
+                <w:bCs/>
+                <w:i/>
+                <w:iCs/>
+                <w:color w:val="000000"/>
+              </w:rPr>
+              <w:t>Follow Class(FC)</w:t>
+            </w:r>
+          </w:p>
+        </w:tc>
+        <w:tc>
+          <w:tcPr>
+            <w:tcW w:w="0" w:type="auto"/>
+            <w:tcBorders>
+              <w:top w:val="single" w:sz="4" w:space="0" w:color="000099"/>
+              <w:left w:val="single" w:sz="4" w:space="0" w:color="BF9000"/>
+              <w:bottom w:val="single" w:sz="4" w:space="0" w:color="000099"/>
+              <w:right w:val="single" w:sz="4" w:space="0" w:color="000099"/>
+            </w:tcBorders>
+            <w:shd w:val="clear" w:color="auto" w:fill="FAFDCB"/>
+            <w:tcMar>
+              <w:top w:w="100" w:type="dxa"/>
+              <w:left w:w="100" w:type="dxa"/>
+              <w:bottom w:w="100" w:type="dxa"/>
+              <w:right w:w="100" w:type="dxa"/>
+            </w:tcMar>
+            <w:hideMark/>
+          </w:tcPr>
+          <w:p>
+            <w:pPr>
+              <w:pStyle w:val="NormalWeb"/>
+              <w:spacing w:before="120" w:beforeAutospacing="0" w:after="120" w:afterAutospacing="0"/>
+              <w:jc w:val="center"/>
+            </w:pPr>
+            <w:r>
+              <w:rPr>
+                <w:rFonts w:ascii="Arial" w:hAnsi="Arial" w:cs="Arial"/>
+                <w:b/>
+                <w:bCs/>
+                <w:i/>
+                <w:iCs/>
+                <w:color w:val="000000"/>
+              </w:rPr>
+              <w:t>Autenticación de Usuario</w:t>
+            </w:r>
+          </w:p>
+        </w:tc>
+        <w:tc>
+          <w:tcPr>
+            <w:tcW w:w="0" w:type="auto"/>
+            <w:tcBorders>
+              <w:top w:val="single" w:sz="4" w:space="0" w:color="000099"/>
+              <w:left w:val="single" w:sz="4" w:space="0" w:color="000099"/>
+              <w:bottom w:val="single" w:sz="4" w:space="0" w:color="000099"/>
+              <w:right w:val="single" w:sz="4" w:space="0" w:color="000099"/>
+            </w:tcBorders>
+            <w:shd w:val="clear" w:color="auto" w:fill="FAFDCB"/>
+            <w:tcMar>
+              <w:top w:w="100" w:type="dxa"/>
+              <w:left w:w="100" w:type="dxa"/>
+              <w:bottom w:w="100" w:type="dxa"/>
+              <w:right w:w="100" w:type="dxa"/>
+            </w:tcMar>
+            <w:hideMark/>
+          </w:tcPr>
+          <w:p>
+            <w:pPr>
+              <w:pStyle w:val="NormalWeb"/>
+              <w:spacing w:before="120" w:beforeAutospacing="0" w:after="120" w:afterAutospacing="0"/>
+              <w:jc w:val="center"/>
+            </w:pPr>
+            <w:r>
+              <w:rPr>
+                <w:rFonts w:ascii="Arial" w:hAnsi="Arial" w:cs="Arial"/>
+                <w:color w:val="000000"/>
+              </w:rPr>
+              <w:t>Alto</w:t>
+            </w:r>
+          </w:p>
+        </w:tc>
+      </w:tr>
+      <w:tr>
+        <w:tc>
+          <w:tcPr>
+            <w:tcW w:w="0" w:type="auto"/>
+            <w:vMerge/>
+            <w:tcBorders>
+              <w:top w:val="single" w:sz="4" w:space="0" w:color="BF9000"/>
+              <w:left w:val="single" w:sz="4" w:space="0" w:color="BF9000"/>
+              <w:bottom w:val="single" w:sz="4" w:space="0" w:color="BF9000"/>
+              <w:right w:val="single" w:sz="4" w:space="0" w:color="BF9000"/>
+            </w:tcBorders>
+            <w:vAlign w:val="center"/>
+            <w:hideMark/>
+          </w:tcPr>
+          <w:p>
+            <w:pPr>
+              <w:jc w:val="center"/>
+              <w:rPr>
+                <w:sz w:val="24"/>
+                <w:szCs w:val="24"/>
+              </w:rPr>
+            </w:pPr>
+          </w:p>
+        </w:tc>
+        <w:tc>
+          <w:tcPr>
+            <w:tcW w:w="0" w:type="auto"/>
+            <w:tcBorders>
+              <w:top w:val="single" w:sz="4" w:space="0" w:color="000099"/>
+              <w:left w:val="single" w:sz="4" w:space="0" w:color="BF9000"/>
+              <w:bottom w:val="single" w:sz="4" w:space="0" w:color="000099"/>
+              <w:right w:val="single" w:sz="4" w:space="0" w:color="000099"/>
+            </w:tcBorders>
+            <w:shd w:val="clear" w:color="auto" w:fill="FAFDCB"/>
+            <w:tcMar>
+              <w:top w:w="100" w:type="dxa"/>
+              <w:left w:w="100" w:type="dxa"/>
+              <w:bottom w:w="100" w:type="dxa"/>
+              <w:right w:w="100" w:type="dxa"/>
+            </w:tcMar>
+            <w:hideMark/>
+          </w:tcPr>
+          <w:p>
+            <w:pPr>
+              <w:pStyle w:val="NormalWeb"/>
+              <w:spacing w:before="120" w:beforeAutospacing="0" w:after="120" w:afterAutospacing="0"/>
+              <w:jc w:val="center"/>
+            </w:pPr>
+            <w:r>
+              <w:rPr>
+                <w:rFonts w:ascii="Arial" w:hAnsi="Arial" w:cs="Arial"/>
+                <w:b/>
+                <w:bCs/>
+                <w:i/>
+                <w:iCs/>
+                <w:color w:val="000000"/>
+              </w:rPr>
+              <w:t>Usuario Cliente</w:t>
+            </w:r>
+          </w:p>
+        </w:tc>
+        <w:tc>
+          <w:tcPr>
+            <w:tcW w:w="0" w:type="auto"/>
+            <w:tcBorders>
+              <w:top w:val="single" w:sz="4" w:space="0" w:color="000099"/>
+              <w:left w:val="single" w:sz="4" w:space="0" w:color="000099"/>
+              <w:bottom w:val="single" w:sz="4" w:space="0" w:color="000099"/>
+              <w:right w:val="single" w:sz="4" w:space="0" w:color="000099"/>
+            </w:tcBorders>
+            <w:shd w:val="clear" w:color="auto" w:fill="FAFDCB"/>
+            <w:tcMar>
+              <w:top w:w="100" w:type="dxa"/>
+              <w:left w:w="100" w:type="dxa"/>
+              <w:bottom w:w="100" w:type="dxa"/>
+              <w:right w:w="100" w:type="dxa"/>
+            </w:tcMar>
+            <w:hideMark/>
+          </w:tcPr>
+          <w:p>
+            <w:pPr>
+              <w:pStyle w:val="NormalWeb"/>
+              <w:spacing w:before="120" w:beforeAutospacing="0" w:after="120" w:afterAutospacing="0"/>
+              <w:jc w:val="center"/>
+            </w:pPr>
+            <w:r>
+              <w:rPr>
+                <w:rFonts w:ascii="Arial" w:hAnsi="Arial" w:cs="Arial"/>
+                <w:color w:val="000000"/>
+              </w:rPr>
+              <w:t>Alto</w:t>
+            </w:r>
+          </w:p>
+        </w:tc>
+      </w:tr>
+    </w:tbl>
     <w:p>
       <w:pPr>
         <w:spacing w:after="0" w:line="360" w:lineRule="auto"/>
@@ -3810,13 +3914,63 @@
           <w:rFonts w:ascii="Arial" w:hAnsi="Arial" w:cs="Arial"/>
           <w:b/>
           <w:bCs/>
-          <w:color w:val="000000"/>
-          <w:sz w:val="48"/>
+          <w:i/>
+          <w:iCs/>
+          <w:color w:val="525252" w:themeColor="accent3" w:themeShade="80"/>
+          <w:sz w:val="26"/>
+          <w:szCs w:val="26"/>
+        </w:rPr>
+      </w:pPr>
+      <w:r>
+        <w:rPr>
+          <w:rFonts w:ascii="Arial" w:hAnsi="Arial" w:cs="Arial"/>
+          <w:b/>
+          <w:bCs/>
+          <w:i/>
+          <w:iCs/>
+          <w:color w:val="525252" w:themeColor="accent3" w:themeShade="80"/>
+          <w:sz w:val="26"/>
+          <w:szCs w:val="26"/>
+        </w:rPr>
+        <w:t xml:space="preserve">Tabla 1: Impacto por módulo y producto del proyecto </w:t>
+      </w:r>
+      <w:r>
+        <w:rPr>
+          <w:rFonts w:ascii="Arial" w:hAnsi="Arial" w:cs="Arial"/>
+          <w:b/>
+          <w:bCs/>
+          <w:i/>
+          <w:iCs/>
+          <w:color w:val="525252" w:themeColor="accent3" w:themeShade="80"/>
+          <w:sz w:val="26"/>
+          <w:szCs w:val="26"/>
+        </w:rPr>
+        <w:t>Follow Class</w:t>
+      </w:r>
+    </w:p>
+    <w:p>
+      <w:pPr>
+        <w:spacing w:after="0" w:line="360" w:lineRule="auto"/>
+        <w:rPr>
+          <w:rFonts w:ascii="Arial" w:hAnsi="Arial" w:cs="Arial"/>
+          <w:bCs/>
+          <w:i/>
+          <w:color w:val="525252" w:themeColor="accent3" w:themeShade="80"/>
+          <w:sz w:val="20"/>
           <w:szCs w:val="48"/>
         </w:rPr>
       </w:pPr>
       <w:r>
-        <w:br/>
+        <w:rPr>
+          <w:rFonts w:ascii="Arial" w:hAnsi="Arial" w:cs="Arial"/>
+          <w:bCs/>
+          <w:i/>
+          <w:color w:val="525252" w:themeColor="accent3" w:themeShade="80"/>
+          <w:sz w:val="20"/>
+          <w:szCs w:val="48"/>
+        </w:rPr>
+        <w:lastRenderedPageBreak/>
+        <w:t>La tabla 1 hace referencia a los niveles de impacto, las cuales pueden ser Alto, Medio y Bajo. Donde Alto indica un mayor impacto y bajo un impacto menor.</w:t>
       </w:r>
     </w:p>
     <w:sectPr>
@@ -3830,7 +3984,7 @@
 </file>
 
 <file path=word/endnotes.xml><?xml version="1.0" encoding="utf-8"?>
-<w:endnotes xmlns:wpc="http://schemas.microsoft.com/office/word/2010/wordprocessingCanvas" xmlns:cx="http://schemas.microsoft.com/office/drawing/2014/chartex" xmlns:cx1="http://schemas.microsoft.com/office/drawing/2015/9/8/chartex" xmlns:cx2="http://schemas.microsoft.com/office/drawing/2015/10/21/chartex" xmlns:cx3="http://schemas.microsoft.com/office/drawing/2016/5/9/chartex" xmlns:cx4="http://schemas.microsoft.com/office/drawing/2016/5/10/chartex" xmlns:cx5="http://schemas.microsoft.com/office/drawing/2016/5/11/chartex" xmlns:cx6="http://schemas.microsoft.com/office/drawing/2016/5/12/chartex" xmlns:cx7="http://schemas.microsoft.com/office/drawing/2016/5/13/chartex" xmlns:cx8="http://schemas.microsoft.com/office/drawing/2016/5/14/chartex" xmlns:mc="http://schemas.openxmlformats.org/markup-compatibility/2006" xmlns:aink="http://schemas.microsoft.com/office/drawing/2016/ink" xmlns:am3d="http://schemas.microsoft.com/office/drawing/2017/model3d" xmlns:o="urn:schemas-microsoft-com:office:office" xmlns:oel="http://schemas.microsoft.com/office/2019/extlst" xmlns:r="http://schemas.openxmlformats.org/officeDocument/2006/relationships" xmlns:m="http://schemas.openxmlformats.org/officeDocument/2006/math" xmlns:v="urn:schemas-microsoft-com:vml" xmlns:wp14="http://schemas.microsoft.com/office/word/2010/wordprocessingDrawing" xmlns:wp="http://schemas.openxmlformats.org/drawingml/2006/wordprocessingDrawing" xmlns:w10="urn:schemas-microsoft-com:office:word" xmlns:w="http://schemas.openxmlformats.org/wordprocessingml/2006/main" xmlns:w14="http://schemas.microsoft.com/office/word/2010/wordml" xmlns:w15="http://schemas.microsoft.com/office/word/2012/wordml" xmlns:w16cex="http://schemas.microsoft.com/office/word/2018/wordml/cex" xmlns:w16cid="http://schemas.microsoft.com/office/word/2016/wordml/cid" xmlns:w16="http://schemas.microsoft.com/office/word/2018/wordml" xmlns:w16sdtdh="http://schemas.microsoft.com/office/word/2020/wordml/sdtdatahash" xmlns:w16se="http://schemas.microsoft.com/office/word/2015/wordml/symex" xmlns:wpg="http://schemas.microsoft.com/office/word/2010/wordprocessingGroup" xmlns:wpi="http://schemas.microsoft.com/office/word/2010/wordprocessingInk" xmlns:wne="http://schemas.microsoft.com/office/word/2006/wordml" xmlns:wps="http://schemas.microsoft.com/office/word/2010/wordprocessingShape" mc:Ignorable="w14 w15 w16se w16cid w16 w16cex w16sdtdh wp14">
+<w:endnotes xmlns:wpc="http://schemas.microsoft.com/office/word/2010/wordprocessingCanvas" xmlns:cx="http://schemas.microsoft.com/office/drawing/2014/chartex" xmlns:mc="http://schemas.openxmlformats.org/markup-compatibility/2006" xmlns:o="urn:schemas-microsoft-com:office:office" xmlns:r="http://schemas.openxmlformats.org/officeDocument/2006/relationships" xmlns:m="http://schemas.openxmlformats.org/officeDocument/2006/math" xmlns:v="urn:schemas-microsoft-com:vml" xmlns:wp14="http://schemas.microsoft.com/office/word/2010/wordprocessingDrawing" xmlns:wp="http://schemas.openxmlformats.org/drawingml/2006/wordprocessingDrawing" xmlns:w10="urn:schemas-microsoft-com:office:word" xmlns:w="http://schemas.openxmlformats.org/wordprocessingml/2006/main" xmlns:w14="http://schemas.microsoft.com/office/word/2010/wordml" xmlns:w15="http://schemas.microsoft.com/office/word/2012/wordml" xmlns:w16se="http://schemas.microsoft.com/office/word/2015/wordml/symex" xmlns:wpg="http://schemas.microsoft.com/office/word/2010/wordprocessingGroup" xmlns:wpi="http://schemas.microsoft.com/office/word/2010/wordprocessingInk" xmlns:wne="http://schemas.microsoft.com/office/word/2006/wordml" xmlns:wps="http://schemas.microsoft.com/office/word/2010/wordprocessingShape" mc:Ignorable="w14 w15 w16se wp14">
   <w:endnote w:type="separator" w:id="-1">
     <w:p>
       <w:pPr>
@@ -3855,7 +4009,7 @@
 </file>
 
 <file path=word/footnotes.xml><?xml version="1.0" encoding="utf-8"?>
-<w:footnotes xmlns:wpc="http://schemas.microsoft.com/office/word/2010/wordprocessingCanvas" xmlns:cx="http://schemas.microsoft.com/office/drawing/2014/chartex" xmlns:cx1="http://schemas.microsoft.com/office/drawing/2015/9/8/chartex" xmlns:cx2="http://schemas.microsoft.com/office/drawing/2015/10/21/chartex" xmlns:cx3="http://schemas.microsoft.com/office/drawing/2016/5/9/chartex" xmlns:cx4="http://schemas.microsoft.com/office/drawing/2016/5/10/chartex" xmlns:cx5="http://schemas.microsoft.com/office/drawing/2016/5/11/chartex" xmlns:cx6="http://schemas.microsoft.com/office/drawing/2016/5/12/chartex" xmlns:cx7="http://schemas.microsoft.com/office/drawing/2016/5/13/chartex" xmlns:cx8="http://schemas.microsoft.com/office/drawing/2016/5/14/chartex" xmlns:mc="http://schemas.openxmlformats.org/markup-compatibility/2006" xmlns:aink="http://schemas.microsoft.com/office/drawing/2016/ink" xmlns:am3d="http://schemas.microsoft.com/office/drawing/2017/model3d" xmlns:o="urn:schemas-microsoft-com:office:office" xmlns:oel="http://schemas.microsoft.com/office/2019/extlst" xmlns:r="http://schemas.openxmlformats.org/officeDocument/2006/relationships" xmlns:m="http://schemas.openxmlformats.org/officeDocument/2006/math" xmlns:v="urn:schemas-microsoft-com:vml" xmlns:wp14="http://schemas.microsoft.com/office/word/2010/wordprocessingDrawing" xmlns:wp="http://schemas.openxmlformats.org/drawingml/2006/wordprocessingDrawing" xmlns:w10="urn:schemas-microsoft-com:office:word" xmlns:w="http://schemas.openxmlformats.org/wordprocessingml/2006/main" xmlns:w14="http://schemas.microsoft.com/office/word/2010/wordml" xmlns:w15="http://schemas.microsoft.com/office/word/2012/wordml" xmlns:w16cex="http://schemas.microsoft.com/office/word/2018/wordml/cex" xmlns:w16cid="http://schemas.microsoft.com/office/word/2016/wordml/cid" xmlns:w16="http://schemas.microsoft.com/office/word/2018/wordml" xmlns:w16sdtdh="http://schemas.microsoft.com/office/word/2020/wordml/sdtdatahash" xmlns:w16se="http://schemas.microsoft.com/office/word/2015/wordml/symex" xmlns:wpg="http://schemas.microsoft.com/office/word/2010/wordprocessingGroup" xmlns:wpi="http://schemas.microsoft.com/office/word/2010/wordprocessingInk" xmlns:wne="http://schemas.microsoft.com/office/word/2006/wordml" xmlns:wps="http://schemas.microsoft.com/office/word/2010/wordprocessingShape" mc:Ignorable="w14 w15 w16se w16cid w16 w16cex w16sdtdh wp14">
+<w:footnotes xmlns:wpc="http://schemas.microsoft.com/office/word/2010/wordprocessingCanvas" xmlns:cx="http://schemas.microsoft.com/office/drawing/2014/chartex" xmlns:mc="http://schemas.openxmlformats.org/markup-compatibility/2006" xmlns:o="urn:schemas-microsoft-com:office:office" xmlns:r="http://schemas.openxmlformats.org/officeDocument/2006/relationships" xmlns:m="http://schemas.openxmlformats.org/officeDocument/2006/math" xmlns:v="urn:schemas-microsoft-com:vml" xmlns:wp14="http://schemas.microsoft.com/office/word/2010/wordprocessingDrawing" xmlns:wp="http://schemas.openxmlformats.org/drawingml/2006/wordprocessingDrawing" xmlns:w10="urn:schemas-microsoft-com:office:word" xmlns:w="http://schemas.openxmlformats.org/wordprocessingml/2006/main" xmlns:w14="http://schemas.microsoft.com/office/word/2010/wordml" xmlns:w15="http://schemas.microsoft.com/office/word/2012/wordml" xmlns:w16se="http://schemas.microsoft.com/office/word/2015/wordml/symex" xmlns:wpg="http://schemas.microsoft.com/office/word/2010/wordprocessingGroup" xmlns:wpi="http://schemas.microsoft.com/office/word/2010/wordprocessingInk" xmlns:wne="http://schemas.microsoft.com/office/word/2006/wordml" xmlns:wps="http://schemas.microsoft.com/office/word/2010/wordprocessingShape" mc:Ignorable="w14 w15 w16se wp14">
   <w:footnote w:type="separator" w:id="-1">
     <w:p>
       <w:pPr>
@@ -3880,7 +4034,7 @@
 </file>
 
 <file path=word/numbering.xml><?xml version="1.0" encoding="utf-8"?>
-<w:numbering xmlns:wpc="http://schemas.microsoft.com/office/word/2010/wordprocessingCanvas" xmlns:cx="http://schemas.microsoft.com/office/drawing/2014/chartex" xmlns:cx1="http://schemas.microsoft.com/office/drawing/2015/9/8/chartex" xmlns:cx2="http://schemas.microsoft.com/office/drawing/2015/10/21/chartex" xmlns:cx3="http://schemas.microsoft.com/office/drawing/2016/5/9/chartex" xmlns:cx4="http://schemas.microsoft.com/office/drawing/2016/5/10/chartex" xmlns:cx5="http://schemas.microsoft.com/office/drawing/2016/5/11/chartex" xmlns:cx6="http://schemas.microsoft.com/office/drawing/2016/5/12/chartex" xmlns:cx7="http://schemas.microsoft.com/office/drawing/2016/5/13/chartex" xmlns:cx8="http://schemas.microsoft.com/office/drawing/2016/5/14/chartex" xmlns:mc="http://schemas.openxmlformats.org/markup-compatibility/2006" xmlns:aink="http://schemas.microsoft.com/office/drawing/2016/ink" xmlns:am3d="http://schemas.microsoft.com/office/drawing/2017/model3d" xmlns:o="urn:schemas-microsoft-com:office:office" xmlns:oel="http://schemas.microsoft.com/office/2019/extlst" xmlns:r="http://schemas.openxmlformats.org/officeDocument/2006/relationships" xmlns:m="http://schemas.openxmlformats.org/officeDocument/2006/math" xmlns:v="urn:schemas-microsoft-com:vml" xmlns:wp14="http://schemas.microsoft.com/office/word/2010/wordprocessingDrawing" xmlns:wp="http://schemas.openxmlformats.org/drawingml/2006/wordprocessingDrawing" xmlns:w10="urn:schemas-microsoft-com:office:word" xmlns:w="http://schemas.openxmlformats.org/wordprocessingml/2006/main" xmlns:w14="http://schemas.microsoft.com/office/word/2010/wordml" xmlns:w15="http://schemas.microsoft.com/office/word/2012/wordml" xmlns:w16cex="http://schemas.microsoft.com/office/word/2018/wordml/cex" xmlns:w16cid="http://schemas.microsoft.com/office/word/2016/wordml/cid" xmlns:w16="http://schemas.microsoft.com/office/word/2018/wordml" xmlns:w16sdtdh="http://schemas.microsoft.com/office/word/2020/wordml/sdtdatahash" xmlns:w16se="http://schemas.microsoft.com/office/word/2015/wordml/symex" xmlns:wpg="http://schemas.microsoft.com/office/word/2010/wordprocessingGroup" xmlns:wpi="http://schemas.microsoft.com/office/word/2010/wordprocessingInk" xmlns:wne="http://schemas.microsoft.com/office/word/2006/wordml" xmlns:wps="http://schemas.microsoft.com/office/word/2010/wordprocessingShape" mc:Ignorable="w14 w15 w16se w16cid w16 w16cex w16sdtdh wp14">
+<w:numbering xmlns:wpc="http://schemas.microsoft.com/office/word/2010/wordprocessingCanvas" xmlns:cx="http://schemas.microsoft.com/office/drawing/2014/chartex" xmlns:mc="http://schemas.openxmlformats.org/markup-compatibility/2006" xmlns:o="urn:schemas-microsoft-com:office:office" xmlns:r="http://schemas.openxmlformats.org/officeDocument/2006/relationships" xmlns:m="http://schemas.openxmlformats.org/officeDocument/2006/math" xmlns:v="urn:schemas-microsoft-com:vml" xmlns:wp14="http://schemas.microsoft.com/office/word/2010/wordprocessingDrawing" xmlns:wp="http://schemas.openxmlformats.org/drawingml/2006/wordprocessingDrawing" xmlns:w10="urn:schemas-microsoft-com:office:word" xmlns:w="http://schemas.openxmlformats.org/wordprocessingml/2006/main" xmlns:w14="http://schemas.microsoft.com/office/word/2010/wordml" xmlns:w15="http://schemas.microsoft.com/office/word/2012/wordml" xmlns:w16se="http://schemas.microsoft.com/office/word/2015/wordml/symex" xmlns:wpg="http://schemas.microsoft.com/office/word/2010/wordprocessingGroup" xmlns:wpi="http://schemas.microsoft.com/office/word/2010/wordprocessingInk" xmlns:wne="http://schemas.microsoft.com/office/word/2006/wordml" xmlns:wps="http://schemas.microsoft.com/office/word/2010/wordprocessingShape" mc:Ignorable="w14 w15 w16se wp14">
   <w:abstractNum w:abstractNumId="0" w15:restartNumberingAfterBreak="0">
     <w:nsid w:val="00E33934"/>
     <w:multiLevelType w:val="multilevel"/>
@@ -4992,6 +5146,119 @@
     </w:lvl>
   </w:abstractNum>
   <w:abstractNum w:abstractNumId="10" w15:restartNumberingAfterBreak="0">
+    <w:nsid w:val="16F90610"/>
+    <w:multiLevelType w:val="multilevel"/>
+    <w:tmpl w:val="7AA69D10"/>
+    <w:lvl w:ilvl="0">
+      <w:start w:val="1"/>
+      <w:numFmt w:val="decimal"/>
+      <w:lvlText w:val="%1."/>
+      <w:lvlJc w:val="left"/>
+      <w:pPr>
+        <w:tabs>
+          <w:tab w:val="num" w:pos="720"/>
+        </w:tabs>
+        <w:ind w:left="720" w:hanging="360"/>
+      </w:pPr>
+    </w:lvl>
+    <w:lvl w:ilvl="1" w:tentative="1">
+      <w:start w:val="1"/>
+      <w:numFmt w:val="decimal"/>
+      <w:lvlText w:val="%2."/>
+      <w:lvlJc w:val="left"/>
+      <w:pPr>
+        <w:tabs>
+          <w:tab w:val="num" w:pos="1440"/>
+        </w:tabs>
+        <w:ind w:left="1440" w:hanging="360"/>
+      </w:pPr>
+    </w:lvl>
+    <w:lvl w:ilvl="2" w:tentative="1">
+      <w:start w:val="1"/>
+      <w:numFmt w:val="decimal"/>
+      <w:lvlText w:val="%3."/>
+      <w:lvlJc w:val="left"/>
+      <w:pPr>
+        <w:tabs>
+          <w:tab w:val="num" w:pos="2160"/>
+        </w:tabs>
+        <w:ind w:left="2160" w:hanging="360"/>
+      </w:pPr>
+    </w:lvl>
+    <w:lvl w:ilvl="3" w:tentative="1">
+      <w:start w:val="1"/>
+      <w:numFmt w:val="decimal"/>
+      <w:lvlText w:val="%4."/>
+      <w:lvlJc w:val="left"/>
+      <w:pPr>
+        <w:tabs>
+          <w:tab w:val="num" w:pos="2880"/>
+        </w:tabs>
+        <w:ind w:left="2880" w:hanging="360"/>
+      </w:pPr>
+    </w:lvl>
+    <w:lvl w:ilvl="4" w:tentative="1">
+      <w:start w:val="1"/>
+      <w:numFmt w:val="decimal"/>
+      <w:lvlText w:val="%5."/>
+      <w:lvlJc w:val="left"/>
+      <w:pPr>
+        <w:tabs>
+          <w:tab w:val="num" w:pos="3600"/>
+        </w:tabs>
+        <w:ind w:left="3600" w:hanging="360"/>
+      </w:pPr>
+    </w:lvl>
+    <w:lvl w:ilvl="5" w:tentative="1">
+      <w:start w:val="1"/>
+      <w:numFmt w:val="decimal"/>
+      <w:lvlText w:val="%6."/>
+      <w:lvlJc w:val="left"/>
+      <w:pPr>
+        <w:tabs>
+          <w:tab w:val="num" w:pos="4320"/>
+        </w:tabs>
+        <w:ind w:left="4320" w:hanging="360"/>
+      </w:pPr>
+    </w:lvl>
+    <w:lvl w:ilvl="6" w:tentative="1">
+      <w:start w:val="1"/>
+      <w:numFmt w:val="decimal"/>
+      <w:lvlText w:val="%7."/>
+      <w:lvlJc w:val="left"/>
+      <w:pPr>
+        <w:tabs>
+          <w:tab w:val="num" w:pos="5040"/>
+        </w:tabs>
+        <w:ind w:left="5040" w:hanging="360"/>
+      </w:pPr>
+    </w:lvl>
+    <w:lvl w:ilvl="7" w:tentative="1">
+      <w:start w:val="1"/>
+      <w:numFmt w:val="decimal"/>
+      <w:lvlText w:val="%8."/>
+      <w:lvlJc w:val="left"/>
+      <w:pPr>
+        <w:tabs>
+          <w:tab w:val="num" w:pos="5760"/>
+        </w:tabs>
+        <w:ind w:left="5760" w:hanging="360"/>
+      </w:pPr>
+    </w:lvl>
+    <w:lvl w:ilvl="8" w:tentative="1">
+      <w:start w:val="1"/>
+      <w:numFmt w:val="decimal"/>
+      <w:lvlText w:val="%9."/>
+      <w:lvlJc w:val="left"/>
+      <w:pPr>
+        <w:tabs>
+          <w:tab w:val="num" w:pos="6480"/>
+        </w:tabs>
+        <w:ind w:left="6480" w:hanging="360"/>
+      </w:pPr>
+    </w:lvl>
+  </w:abstractNum>
+  <w:abstractNum w:abstractNumId="11" w15:restartNumberingAfterBreak="0">
     <w:nsid w:val="199F23E0"/>
     <w:multiLevelType w:val="multilevel"/>
     <w:tmpl w:val="FD30B3F4"/>
@@ -5104,7 +5371,7 @@
       </w:rPr>
     </w:lvl>
   </w:abstractNum>
-  <w:abstractNum w:abstractNumId="11" w15:restartNumberingAfterBreak="0">
+  <w:abstractNum w:abstractNumId="12" w15:restartNumberingAfterBreak="0">
     <w:nsid w:val="19F5060C"/>
     <w:multiLevelType w:val="multilevel"/>
     <w:tmpl w:val="49DCFF2C"/>
@@ -5245,7 +5512,7 @@
       </w:rPr>
     </w:lvl>
   </w:abstractNum>
-  <w:abstractNum w:abstractNumId="12" w15:restartNumberingAfterBreak="0">
+  <w:abstractNum w:abstractNumId="13" w15:restartNumberingAfterBreak="0">
     <w:nsid w:val="2084192B"/>
     <w:multiLevelType w:val="hybridMultilevel"/>
     <w:tmpl w:val="10CE2970"/>
@@ -5334,7 +5601,7 @@
       </w:pPr>
     </w:lvl>
   </w:abstractNum>
-  <w:abstractNum w:abstractNumId="13" w15:restartNumberingAfterBreak="0">
+  <w:abstractNum w:abstractNumId="14" w15:restartNumberingAfterBreak="0">
     <w:nsid w:val="23081245"/>
     <w:multiLevelType w:val="hybridMultilevel"/>
     <w:tmpl w:val="2FBE1084"/>
@@ -5423,7 +5690,7 @@
       </w:pPr>
     </w:lvl>
   </w:abstractNum>
-  <w:abstractNum w:abstractNumId="14" w15:restartNumberingAfterBreak="0">
+  <w:abstractNum w:abstractNumId="15" w15:restartNumberingAfterBreak="0">
     <w:nsid w:val="248133B2"/>
     <w:multiLevelType w:val="hybridMultilevel"/>
     <w:tmpl w:val="E7A44032"/>
@@ -5536,7 +5803,7 @@
       </w:rPr>
     </w:lvl>
   </w:abstractNum>
-  <w:abstractNum w:abstractNumId="15" w15:restartNumberingAfterBreak="0">
+  <w:abstractNum w:abstractNumId="16" w15:restartNumberingAfterBreak="0">
     <w:nsid w:val="255F6281"/>
     <w:multiLevelType w:val="hybridMultilevel"/>
     <w:tmpl w:val="6316D898"/>
@@ -5622,7 +5889,7 @@
       </w:pPr>
     </w:lvl>
   </w:abstractNum>
-  <w:abstractNum w:abstractNumId="16" w15:restartNumberingAfterBreak="0">
+  <w:abstractNum w:abstractNumId="17" w15:restartNumberingAfterBreak="0">
     <w:nsid w:val="25CE0DBB"/>
     <w:multiLevelType w:val="multilevel"/>
     <w:tmpl w:val="D8B07A18"/>
@@ -5727,7 +5994,7 @@
       </w:pPr>
     </w:lvl>
   </w:abstractNum>
-  <w:abstractNum w:abstractNumId="17" w15:restartNumberingAfterBreak="0">
+  <w:abstractNum w:abstractNumId="18" w15:restartNumberingAfterBreak="0">
     <w:nsid w:val="292E10A3"/>
     <w:multiLevelType w:val="multilevel"/>
     <w:tmpl w:val="1A101BC2"/>
@@ -5868,7 +6135,7 @@
       </w:rPr>
     </w:lvl>
   </w:abstractNum>
-  <w:abstractNum w:abstractNumId="18" w15:restartNumberingAfterBreak="0">
+  <w:abstractNum w:abstractNumId="19" w15:restartNumberingAfterBreak="0">
     <w:nsid w:val="2C185A7B"/>
     <w:multiLevelType w:val="multilevel"/>
     <w:tmpl w:val="D608B338"/>
@@ -6009,7 +6276,7 @@
       </w:rPr>
     </w:lvl>
   </w:abstractNum>
-  <w:abstractNum w:abstractNumId="19" w15:restartNumberingAfterBreak="0">
+  <w:abstractNum w:abstractNumId="20" w15:restartNumberingAfterBreak="0">
     <w:nsid w:val="2CF44711"/>
     <w:multiLevelType w:val="multilevel"/>
     <w:tmpl w:val="3A4004D2"/>
@@ -6114,7 +6381,7 @@
       </w:pPr>
     </w:lvl>
   </w:abstractNum>
-  <w:abstractNum w:abstractNumId="20" w15:restartNumberingAfterBreak="0">
+  <w:abstractNum w:abstractNumId="21" w15:restartNumberingAfterBreak="0">
     <w:nsid w:val="35925903"/>
     <w:multiLevelType w:val="multilevel"/>
     <w:tmpl w:val="2F2E6E24"/>
@@ -6227,7 +6494,7 @@
       </w:rPr>
     </w:lvl>
   </w:abstractNum>
-  <w:abstractNum w:abstractNumId="21" w15:restartNumberingAfterBreak="0">
+  <w:abstractNum w:abstractNumId="22" w15:restartNumberingAfterBreak="0">
     <w:nsid w:val="38456844"/>
     <w:multiLevelType w:val="multilevel"/>
     <w:tmpl w:val="2C621CB4"/>
@@ -6360,7 +6627,7 @@
       </w:rPr>
     </w:lvl>
   </w:abstractNum>
-  <w:abstractNum w:abstractNumId="22" w15:restartNumberingAfterBreak="0">
+  <w:abstractNum w:abstractNumId="23" w15:restartNumberingAfterBreak="0">
     <w:nsid w:val="3A4B079E"/>
     <w:multiLevelType w:val="multilevel"/>
     <w:tmpl w:val="F380072E"/>
@@ -6501,7 +6768,7 @@
       </w:rPr>
     </w:lvl>
   </w:abstractNum>
-  <w:abstractNum w:abstractNumId="23" w15:restartNumberingAfterBreak="0">
+  <w:abstractNum w:abstractNumId="24" w15:restartNumberingAfterBreak="0">
     <w:nsid w:val="3BB836B9"/>
     <w:multiLevelType w:val="multilevel"/>
     <w:tmpl w:val="3830FECA"/>
@@ -6606,7 +6873,7 @@
       </w:pPr>
     </w:lvl>
   </w:abstractNum>
-  <w:abstractNum w:abstractNumId="24" w15:restartNumberingAfterBreak="0">
+  <w:abstractNum w:abstractNumId="25" w15:restartNumberingAfterBreak="0">
     <w:nsid w:val="40D01D45"/>
     <w:multiLevelType w:val="hybridMultilevel"/>
     <w:tmpl w:val="3FA2983C"/>
@@ -6695,7 +6962,7 @@
       </w:pPr>
     </w:lvl>
   </w:abstractNum>
-  <w:abstractNum w:abstractNumId="25" w15:restartNumberingAfterBreak="0">
+  <w:abstractNum w:abstractNumId="26" w15:restartNumberingAfterBreak="0">
     <w:nsid w:val="42F030FC"/>
     <w:multiLevelType w:val="multilevel"/>
     <w:tmpl w:val="BF42D5F4"/>
@@ -6836,7 +7103,7 @@
       </w:rPr>
     </w:lvl>
   </w:abstractNum>
-  <w:abstractNum w:abstractNumId="26" w15:restartNumberingAfterBreak="0">
+  <w:abstractNum w:abstractNumId="27" w15:restartNumberingAfterBreak="0">
     <w:nsid w:val="438C1BEC"/>
     <w:multiLevelType w:val="multilevel"/>
     <w:tmpl w:val="2B664E36"/>
@@ -6950,7 +7217,7 @@
       </w:rPr>
     </w:lvl>
   </w:abstractNum>
-  <w:abstractNum w:abstractNumId="27" w15:restartNumberingAfterBreak="0">
+  <w:abstractNum w:abstractNumId="28" w15:restartNumberingAfterBreak="0">
     <w:nsid w:val="4EFE2B45"/>
     <w:multiLevelType w:val="multilevel"/>
     <w:tmpl w:val="3EF48E42"/>
@@ -7055,7 +7322,7 @@
       </w:pPr>
     </w:lvl>
   </w:abstractNum>
-  <w:abstractNum w:abstractNumId="28" w15:restartNumberingAfterBreak="0">
+  <w:abstractNum w:abstractNumId="29" w15:restartNumberingAfterBreak="0">
     <w:nsid w:val="53BC2396"/>
     <w:multiLevelType w:val="multilevel"/>
     <w:tmpl w:val="B3125460"/>
@@ -7168,7 +7435,7 @@
       </w:rPr>
     </w:lvl>
   </w:abstractNum>
-  <w:abstractNum w:abstractNumId="29" w15:restartNumberingAfterBreak="0">
+  <w:abstractNum w:abstractNumId="30" w15:restartNumberingAfterBreak="0">
     <w:nsid w:val="58D47916"/>
     <w:multiLevelType w:val="multilevel"/>
     <w:tmpl w:val="1FA0C554"/>
@@ -7273,7 +7540,7 @@
       </w:pPr>
     </w:lvl>
   </w:abstractNum>
-  <w:abstractNum w:abstractNumId="30" w15:restartNumberingAfterBreak="0">
+  <w:abstractNum w:abstractNumId="31" w15:restartNumberingAfterBreak="0">
     <w:nsid w:val="5EED074E"/>
     <w:multiLevelType w:val="hybridMultilevel"/>
     <w:tmpl w:val="EE747BD6"/>
@@ -7359,7 +7626,7 @@
       </w:pPr>
     </w:lvl>
   </w:abstractNum>
-  <w:abstractNum w:abstractNumId="31" w15:restartNumberingAfterBreak="0">
+  <w:abstractNum w:abstractNumId="32" w15:restartNumberingAfterBreak="0">
     <w:nsid w:val="631C6CC3"/>
     <w:multiLevelType w:val="multilevel"/>
     <w:tmpl w:val="9718F0BC"/>
@@ -7464,7 +7731,7 @@
       </w:pPr>
     </w:lvl>
   </w:abstractNum>
-  <w:abstractNum w:abstractNumId="32" w15:restartNumberingAfterBreak="0">
+  <w:abstractNum w:abstractNumId="33" w15:restartNumberingAfterBreak="0">
     <w:nsid w:val="66B759D5"/>
     <w:multiLevelType w:val="multilevel"/>
     <w:tmpl w:val="146231D4"/>
@@ -7569,7 +7836,7 @@
       </w:pPr>
     </w:lvl>
   </w:abstractNum>
-  <w:abstractNum w:abstractNumId="33" w15:restartNumberingAfterBreak="0">
+  <w:abstractNum w:abstractNumId="34" w15:restartNumberingAfterBreak="0">
     <w:nsid w:val="6F112C3B"/>
     <w:multiLevelType w:val="multilevel"/>
     <w:tmpl w:val="400EDF3A"/>
@@ -7674,7 +7941,7 @@
       </w:pPr>
     </w:lvl>
   </w:abstractNum>
-  <w:abstractNum w:abstractNumId="34" w15:restartNumberingAfterBreak="0">
+  <w:abstractNum w:abstractNumId="35" w15:restartNumberingAfterBreak="0">
     <w:nsid w:val="704A0A5A"/>
     <w:multiLevelType w:val="multilevel"/>
     <w:tmpl w:val="A846329C"/>
@@ -7779,7 +8046,7 @@
       </w:pPr>
     </w:lvl>
   </w:abstractNum>
-  <w:abstractNum w:abstractNumId="35" w15:restartNumberingAfterBreak="0">
+  <w:abstractNum w:abstractNumId="36" w15:restartNumberingAfterBreak="0">
     <w:nsid w:val="7A21056F"/>
     <w:multiLevelType w:val="hybridMultilevel"/>
     <w:tmpl w:val="5948B0D0"/>
@@ -7868,95 +8135,95 @@
       </w:pPr>
     </w:lvl>
   </w:abstractNum>
-  <w:num w:numId="1" w16cid:durableId="863127617">
+  <w:num w:numId="1">
+    <w:abstractNumId w:val="14"/>
+  </w:num>
+  <w:num w:numId="2">
     <w:abstractNumId w:val="13"/>
   </w:num>
-  <w:num w:numId="2" w16cid:durableId="1560440977">
-    <w:abstractNumId w:val="12"/>
+  <w:num w:numId="3">
+    <w:abstractNumId w:val="26"/>
   </w:num>
-  <w:num w:numId="3" w16cid:durableId="2041709196">
+  <w:num w:numId="4">
+    <w:abstractNumId w:val="15"/>
+  </w:num>
+  <w:num w:numId="5">
+    <w:abstractNumId w:val="22"/>
+  </w:num>
+  <w:num w:numId="6">
+    <w:abstractNumId w:val="17"/>
+  </w:num>
+  <w:num w:numId="7">
+    <w:abstractNumId w:val="24"/>
+  </w:num>
+  <w:num w:numId="8">
+    <w:abstractNumId w:val="7"/>
+  </w:num>
+  <w:num w:numId="9">
+    <w:abstractNumId w:val="5"/>
+  </w:num>
+  <w:num w:numId="10">
+    <w:abstractNumId w:val="18"/>
+  </w:num>
+  <w:num w:numId="11">
+    <w:abstractNumId w:val="30"/>
+  </w:num>
+  <w:num w:numId="12">
+    <w:abstractNumId w:val="29"/>
+  </w:num>
+  <w:num w:numId="13">
+    <w:abstractNumId w:val="27"/>
+  </w:num>
+  <w:num w:numId="14">
+    <w:abstractNumId w:val="31"/>
+  </w:num>
+  <w:num w:numId="15">
+    <w:abstractNumId w:val="16"/>
+  </w:num>
+  <w:num w:numId="16">
+    <w:abstractNumId w:val="6"/>
+  </w:num>
+  <w:num w:numId="17">
     <w:abstractNumId w:val="25"/>
   </w:num>
-  <w:num w:numId="4" w16cid:durableId="1050423536">
-    <w:abstractNumId w:val="14"/>
-  </w:num>
-  <w:num w:numId="5" w16cid:durableId="2091391822">
+  <w:num w:numId="18">
     <w:abstractNumId w:val="21"/>
   </w:num>
-  <w:num w:numId="6" w16cid:durableId="1537549340">
-    <w:abstractNumId w:val="16"/>
+  <w:num w:numId="19">
+    <w:abstractNumId w:val="1"/>
   </w:num>
-  <w:num w:numId="7" w16cid:durableId="1397897104">
+  <w:num w:numId="20">
+    <w:abstractNumId w:val="34"/>
+  </w:num>
+  <w:num w:numId="21">
+    <w:abstractNumId w:val="20"/>
+  </w:num>
+  <w:num w:numId="22">
+    <w:abstractNumId w:val="19"/>
+  </w:num>
+  <w:num w:numId="23">
+    <w:abstractNumId w:val="32"/>
+  </w:num>
+  <w:num w:numId="24">
     <w:abstractNumId w:val="23"/>
   </w:num>
-  <w:num w:numId="8" w16cid:durableId="837430544">
-    <w:abstractNumId w:val="7"/>
+  <w:num w:numId="25">
+    <w:abstractNumId w:val="33"/>
   </w:num>
-  <w:num w:numId="9" w16cid:durableId="813058797">
-    <w:abstractNumId w:val="5"/>
-  </w:num>
-  <w:num w:numId="10" w16cid:durableId="881402289">
-    <w:abstractNumId w:val="17"/>
-  </w:num>
-  <w:num w:numId="11" w16cid:durableId="1223446286">
-    <w:abstractNumId w:val="29"/>
-  </w:num>
-  <w:num w:numId="12" w16cid:durableId="1499615601">
+  <w:num w:numId="26">
     <w:abstractNumId w:val="28"/>
   </w:num>
-  <w:num w:numId="13" w16cid:durableId="43600199">
-    <w:abstractNumId w:val="26"/>
-  </w:num>
-  <w:num w:numId="14" w16cid:durableId="2136017608">
-    <w:abstractNumId w:val="30"/>
-  </w:num>
-  <w:num w:numId="15" w16cid:durableId="1100760788">
-    <w:abstractNumId w:val="15"/>
-  </w:num>
-  <w:num w:numId="16" w16cid:durableId="1900361503">
-    <w:abstractNumId w:val="6"/>
-  </w:num>
-  <w:num w:numId="17" w16cid:durableId="774061842">
-    <w:abstractNumId w:val="24"/>
-  </w:num>
-  <w:num w:numId="18" w16cid:durableId="873494329">
-    <w:abstractNumId w:val="20"/>
-  </w:num>
-  <w:num w:numId="19" w16cid:durableId="678238567">
-    <w:abstractNumId w:val="1"/>
-  </w:num>
-  <w:num w:numId="20" w16cid:durableId="1207177568">
-    <w:abstractNumId w:val="33"/>
-  </w:num>
-  <w:num w:numId="21" w16cid:durableId="1168597785">
-    <w:abstractNumId w:val="19"/>
-  </w:num>
-  <w:num w:numId="22" w16cid:durableId="131560497">
-    <w:abstractNumId w:val="18"/>
-  </w:num>
-  <w:num w:numId="23" w16cid:durableId="1063602673">
-    <w:abstractNumId w:val="31"/>
-  </w:num>
-  <w:num w:numId="24" w16cid:durableId="1937055487">
-    <w:abstractNumId w:val="22"/>
-  </w:num>
-  <w:num w:numId="25" w16cid:durableId="1469080807">
-    <w:abstractNumId w:val="32"/>
-  </w:num>
-  <w:num w:numId="26" w16cid:durableId="730467490">
-    <w:abstractNumId w:val="27"/>
-  </w:num>
-  <w:num w:numId="27" w16cid:durableId="1414086223">
+  <w:num w:numId="27">
     <w:abstractNumId w:val="0"/>
   </w:num>
-  <w:num w:numId="28" w16cid:durableId="219947704">
-    <w:abstractNumId w:val="34"/>
+  <w:num w:numId="28">
+    <w:abstractNumId w:val="35"/>
   </w:num>
-  <w:num w:numId="29" w16cid:durableId="2006199477">
+  <w:num w:numId="29">
     <w:abstractNumId w:val="8"/>
   </w:num>
-  <w:num w:numId="30" w16cid:durableId="1043560931">
-    <w:abstractNumId w:val="26"/>
+  <w:num w:numId="30">
+    <w:abstractNumId w:val="27"/>
     <w:lvlOverride w:ilvl="0">
       <w:startOverride w:val="1"/>
     </w:lvlOverride>
@@ -7985,11 +8252,11 @@
       <w:startOverride w:val="1"/>
     </w:lvlOverride>
   </w:num>
-  <w:num w:numId="31" w16cid:durableId="936065073">
-    <w:abstractNumId w:val="35"/>
+  <w:num w:numId="31">
+    <w:abstractNumId w:val="36"/>
   </w:num>
-  <w:num w:numId="32" w16cid:durableId="426846670">
-    <w:abstractNumId w:val="21"/>
+  <w:num w:numId="32">
+    <w:abstractNumId w:val="22"/>
     <w:lvlOverride w:ilvl="0">
       <w:startOverride w:val="1"/>
     </w:lvlOverride>
@@ -8002,35 +8269,38 @@
     <w:lvlOverride w:ilvl="7"/>
     <w:lvlOverride w:ilvl="8"/>
   </w:num>
-  <w:num w:numId="33" w16cid:durableId="1773938433">
+  <w:num w:numId="33">
     <w:abstractNumId w:val="4"/>
   </w:num>
-  <w:num w:numId="34" w16cid:durableId="240221224">
+  <w:num w:numId="34">
     <w:abstractNumId w:val="9"/>
   </w:num>
-  <w:num w:numId="35" w16cid:durableId="1729762334">
+  <w:num w:numId="35">
+    <w:abstractNumId w:val="12"/>
+  </w:num>
+  <w:num w:numId="36">
+    <w:abstractNumId w:val="3"/>
+  </w:num>
+  <w:num w:numId="37">
     <w:abstractNumId w:val="11"/>
   </w:num>
-  <w:num w:numId="36" w16cid:durableId="157503759">
-    <w:abstractNumId w:val="3"/>
-  </w:num>
-  <w:num w:numId="37" w16cid:durableId="272791726">
-    <w:abstractNumId w:val="10"/>
-  </w:num>
-  <w:num w:numId="38" w16cid:durableId="21252830">
+  <w:num w:numId="38">
     <w:abstractNumId w:val="2"/>
   </w:num>
-  <w:num w:numId="39" w16cid:durableId="2019233277">
-    <w:abstractNumId w:val="26"/>
+  <w:num w:numId="39">
+    <w:abstractNumId w:val="27"/>
   </w:num>
-  <w:num w:numId="40" w16cid:durableId="1452482629">
-    <w:abstractNumId w:val="26"/>
+  <w:num w:numId="40">
+    <w:abstractNumId w:val="27"/>
+  </w:num>
+  <w:num w:numId="41">
+    <w:abstractNumId w:val="10"/>
   </w:num>
 </w:numbering>
 </file>
 
 <file path=word/styles.xml><?xml version="1.0" encoding="utf-8"?>
-<w:styles xmlns:mc="http://schemas.openxmlformats.org/markup-compatibility/2006" xmlns:r="http://schemas.openxmlformats.org/officeDocument/2006/relationships" xmlns:w="http://schemas.openxmlformats.org/wordprocessingml/2006/main" xmlns:w14="http://schemas.microsoft.com/office/word/2010/wordml" xmlns:w15="http://schemas.microsoft.com/office/word/2012/wordml" xmlns:w16cex="http://schemas.microsoft.com/office/word/2018/wordml/cex" xmlns:w16cid="http://schemas.microsoft.com/office/word/2016/wordml/cid" xmlns:w16="http://schemas.microsoft.com/office/word/2018/wordml" xmlns:w16sdtdh="http://schemas.microsoft.com/office/word/2020/wordml/sdtdatahash" xmlns:w16se="http://schemas.microsoft.com/office/word/2015/wordml/symex" mc:Ignorable="w14 w15 w16se w16cid w16 w16cex w16sdtdh">
+<w:styles xmlns:mc="http://schemas.openxmlformats.org/markup-compatibility/2006" xmlns:r="http://schemas.openxmlformats.org/officeDocument/2006/relationships" xmlns:w="http://schemas.openxmlformats.org/wordprocessingml/2006/main" xmlns:w14="http://schemas.microsoft.com/office/word/2010/wordml" xmlns:w15="http://schemas.microsoft.com/office/word/2012/wordml" xmlns:w16se="http://schemas.microsoft.com/office/word/2015/wordml/symex" mc:Ignorable="w14 w15 w16se">
   <w:docDefaults>
     <w:rPrDefault>
       <w:rPr>
@@ -8046,7 +8316,7 @@
       </w:pPr>
     </w:pPrDefault>
   </w:docDefaults>
-  <w:latentStyles w:defLockedState="0" w:defUIPriority="99" w:defSemiHidden="0" w:defUnhideWhenUsed="0" w:defQFormat="0" w:count="376">
+  <w:latentStyles w:defLockedState="0" w:defUIPriority="99" w:defSemiHidden="0" w:defUnhideWhenUsed="0" w:defQFormat="0" w:count="371">
     <w:lsdException w:name="Normal" w:uiPriority="0" w:qFormat="1"/>
     <w:lsdException w:name="heading 1" w:uiPriority="9" w:qFormat="1"/>
     <w:lsdException w:name="heading 2" w:semiHidden="1" w:uiPriority="9" w:unhideWhenUsed="1" w:qFormat="1"/>
@@ -8418,11 +8688,6 @@
     <w:lsdException w:name="List Table 5 Dark Accent 6" w:uiPriority="50"/>
     <w:lsdException w:name="List Table 6 Colorful Accent 6" w:uiPriority="51"/>
     <w:lsdException w:name="List Table 7 Colorful Accent 6" w:uiPriority="52"/>
-    <w:lsdException w:name="Mention" w:semiHidden="1" w:unhideWhenUsed="1"/>
-    <w:lsdException w:name="Smart Hyperlink" w:semiHidden="1" w:unhideWhenUsed="1"/>
-    <w:lsdException w:name="Hashtag" w:semiHidden="1" w:unhideWhenUsed="1"/>
-    <w:lsdException w:name="Unresolved Mention" w:semiHidden="1" w:unhideWhenUsed="1"/>
-    <w:lsdException w:name="Smart Link" w:semiHidden="1" w:unhideWhenUsed="1"/>
   </w:latentStyles>
   <w:style w:type="paragraph" w:default="1" w:styleId="Normal">
     <w:name w:val="Normal"/>
@@ -9034,7 +9299,7 @@
 </file>
 
 <file path=customXml/itemProps1.xml><?xml version="1.0" encoding="utf-8"?>
-<ds:datastoreItem xmlns:ds="http://schemas.openxmlformats.org/officeDocument/2006/customXml" ds:itemID="{6885B356-0A20-4970-8E71-E45F24D4A9B5}">
+<ds:datastoreItem xmlns:ds="http://schemas.openxmlformats.org/officeDocument/2006/customXml" ds:itemID="{9B9F18C8-8333-46F2-AC32-F6127D2D4C94}">
   <ds:schemaRefs>
     <ds:schemaRef ds:uri="http://schemas.openxmlformats.org/officeDocument/2006/bibliography"/>
   </ds:schemaRefs>

</xml_diff>

<commit_message>
Actualizando FC-DAS y FC-MU
</commit_message>
<xml_diff>
--- a/Desarrollo/FC/Analisis/FC-DAS.docx
+++ b/Desarrollo/FC/Analisis/FC-DAS.docx
@@ -1,6 +1,6 @@
 
 <file path=word/document.xml><?xml version="1.0" encoding="utf-8"?>
-<w:document xmlns:wpc="http://schemas.microsoft.com/office/word/2010/wordprocessingCanvas" xmlns:cx="http://schemas.microsoft.com/office/drawing/2014/chartex" xmlns:cx1="http://schemas.microsoft.com/office/drawing/2015/9/8/chartex" xmlns:cx2="http://schemas.microsoft.com/office/drawing/2015/10/21/chartex" xmlns:cx3="http://schemas.microsoft.com/office/drawing/2016/5/9/chartex" xmlns:cx4="http://schemas.microsoft.com/office/drawing/2016/5/10/chartex" xmlns:cx5="http://schemas.microsoft.com/office/drawing/2016/5/11/chartex" xmlns:cx6="http://schemas.microsoft.com/office/drawing/2016/5/12/chartex" xmlns:cx7="http://schemas.microsoft.com/office/drawing/2016/5/13/chartex" xmlns:cx8="http://schemas.microsoft.com/office/drawing/2016/5/14/chartex" xmlns:mc="http://schemas.openxmlformats.org/markup-compatibility/2006" xmlns:aink="http://schemas.microsoft.com/office/drawing/2016/ink" xmlns:am3d="http://schemas.microsoft.com/office/drawing/2017/model3d" xmlns:o="urn:schemas-microsoft-com:office:office" xmlns:r="http://schemas.openxmlformats.org/officeDocument/2006/relationships" xmlns:m="http://schemas.openxmlformats.org/officeDocument/2006/math" xmlns:v="urn:schemas-microsoft-com:vml" xmlns:wp14="http://schemas.microsoft.com/office/word/2010/wordprocessingDrawing" xmlns:wp="http://schemas.openxmlformats.org/drawingml/2006/wordprocessingDrawing" xmlns:w10="urn:schemas-microsoft-com:office:word" xmlns:w="http://schemas.openxmlformats.org/wordprocessingml/2006/main" xmlns:w14="http://schemas.microsoft.com/office/word/2010/wordml" xmlns:w15="http://schemas.microsoft.com/office/word/2012/wordml" xmlns:w16cex="http://schemas.microsoft.com/office/word/2018/wordml/cex" xmlns:w16cid="http://schemas.microsoft.com/office/word/2016/wordml/cid" xmlns:w16="http://schemas.microsoft.com/office/word/2018/wordml" xmlns:w16sdtdh="http://schemas.microsoft.com/office/word/2020/wordml/sdtdatahash" xmlns:w16se="http://schemas.microsoft.com/office/word/2015/wordml/symex" xmlns:wpg="http://schemas.microsoft.com/office/word/2010/wordprocessingGroup" xmlns:wpi="http://schemas.microsoft.com/office/word/2010/wordprocessingInk" xmlns:wne="http://schemas.microsoft.com/office/word/2006/wordml" xmlns:wps="http://schemas.microsoft.com/office/word/2010/wordprocessingShape" mc:Ignorable="w14 w15 w16se w16cid w16 w16cex w16sdtdh wp14">
+<w:document xmlns:wpc="http://schemas.microsoft.com/office/word/2010/wordprocessingCanvas" xmlns:cx="http://schemas.microsoft.com/office/drawing/2014/chartex" xmlns:cx1="http://schemas.microsoft.com/office/drawing/2015/9/8/chartex" xmlns:cx2="http://schemas.microsoft.com/office/drawing/2015/10/21/chartex" xmlns:cx3="http://schemas.microsoft.com/office/drawing/2016/5/9/chartex" xmlns:cx4="http://schemas.microsoft.com/office/drawing/2016/5/10/chartex" xmlns:cx5="http://schemas.microsoft.com/office/drawing/2016/5/11/chartex" xmlns:cx6="http://schemas.microsoft.com/office/drawing/2016/5/12/chartex" xmlns:cx7="http://schemas.microsoft.com/office/drawing/2016/5/13/chartex" xmlns:cx8="http://schemas.microsoft.com/office/drawing/2016/5/14/chartex" xmlns:mc="http://schemas.openxmlformats.org/markup-compatibility/2006" xmlns:aink="http://schemas.microsoft.com/office/drawing/2016/ink" xmlns:am3d="http://schemas.microsoft.com/office/drawing/2017/model3d" xmlns:o="urn:schemas-microsoft-com:office:office" xmlns:oel="http://schemas.microsoft.com/office/2019/extlst" xmlns:r="http://schemas.openxmlformats.org/officeDocument/2006/relationships" xmlns:m="http://schemas.openxmlformats.org/officeDocument/2006/math" xmlns:v="urn:schemas-microsoft-com:vml" xmlns:wp14="http://schemas.microsoft.com/office/word/2010/wordprocessingDrawing" xmlns:wp="http://schemas.openxmlformats.org/drawingml/2006/wordprocessingDrawing" xmlns:w10="urn:schemas-microsoft-com:office:word" xmlns:w="http://schemas.openxmlformats.org/wordprocessingml/2006/main" xmlns:w14="http://schemas.microsoft.com/office/word/2010/wordml" xmlns:w15="http://schemas.microsoft.com/office/word/2012/wordml" xmlns:w16cex="http://schemas.microsoft.com/office/word/2018/wordml/cex" xmlns:w16cid="http://schemas.microsoft.com/office/word/2016/wordml/cid" xmlns:w16="http://schemas.microsoft.com/office/word/2018/wordml" xmlns:w16sdtdh="http://schemas.microsoft.com/office/word/2020/wordml/sdtdatahash" xmlns:w16se="http://schemas.microsoft.com/office/word/2015/wordml/symex" xmlns:wpg="http://schemas.microsoft.com/office/word/2010/wordprocessingGroup" xmlns:wpi="http://schemas.microsoft.com/office/word/2010/wordprocessingInk" xmlns:wne="http://schemas.microsoft.com/office/word/2006/wordml" xmlns:wps="http://schemas.microsoft.com/office/word/2010/wordprocessingShape" mc:Ignorable="w14 w15 w16se w16cid w16 w16cex w16sdtdh wp14">
   <w:body>
     <w:p>
       <w:pPr>
@@ -304,17 +304,8 @@
           <w:rFonts w:ascii="Arial" w:hAnsi="Arial" w:cs="Arial"/>
           <w:color w:val="000000"/>
         </w:rPr>
-        <w:t xml:space="preserve">Balandra Camacho, </w:t>
-      </w:r>
-      <w:proofErr w:type="spellStart"/>
-      <w:r>
-        <w:rPr>
-          <w:rFonts w:ascii="Arial" w:hAnsi="Arial" w:cs="Arial"/>
-          <w:color w:val="000000"/>
-        </w:rPr>
-        <w:t>Ivan</w:t>
-      </w:r>
-      <w:proofErr w:type="spellEnd"/>
+        <w:t>Balandra Camacho, Ivan</w:t>
+      </w:r>
       <w:r>
         <w:rPr>
           <w:rStyle w:val="apple-tab-span"/>
@@ -403,23 +394,7 @@
           <w:rFonts w:ascii="Arial" w:hAnsi="Arial" w:cs="Arial"/>
           <w:color w:val="000000"/>
         </w:rPr>
-        <w:t xml:space="preserve">Marcelo Salinas, </w:t>
-      </w:r>
-      <w:proofErr w:type="spellStart"/>
-      <w:r>
-        <w:rPr>
-          <w:rFonts w:ascii="Arial" w:hAnsi="Arial" w:cs="Arial"/>
-          <w:color w:val="000000"/>
-        </w:rPr>
-        <w:t>Moises</w:t>
-      </w:r>
-      <w:proofErr w:type="spellEnd"/>
-      <w:r>
-        <w:rPr>
-          <w:rFonts w:ascii="Arial" w:hAnsi="Arial" w:cs="Arial"/>
-          <w:color w:val="000000"/>
-        </w:rPr>
-        <w:t xml:space="preserve"> Enrique</w:t>
+        <w:t>Marcelo Salinas, Moises Enrique</w:t>
       </w:r>
       <w:r>
         <w:rPr>
@@ -468,33 +443,8 @@
           <w:rFonts w:ascii="Arial" w:hAnsi="Arial" w:cs="Arial"/>
           <w:color w:val="000000"/>
         </w:rPr>
-        <w:t xml:space="preserve">Ortiz </w:t>
-      </w:r>
-      <w:proofErr w:type="spellStart"/>
-      <w:r>
-        <w:rPr>
-          <w:rFonts w:ascii="Arial" w:hAnsi="Arial" w:cs="Arial"/>
-          <w:color w:val="000000"/>
-        </w:rPr>
-        <w:t>Crisostomo</w:t>
-      </w:r>
-      <w:proofErr w:type="spellEnd"/>
-      <w:r>
-        <w:rPr>
-          <w:rFonts w:ascii="Arial" w:hAnsi="Arial" w:cs="Arial"/>
-          <w:color w:val="000000"/>
-        </w:rPr>
-        <w:t xml:space="preserve">, Edwin </w:t>
-      </w:r>
-      <w:proofErr w:type="spellStart"/>
-      <w:r>
-        <w:rPr>
-          <w:rFonts w:ascii="Arial" w:hAnsi="Arial" w:cs="Arial"/>
-          <w:color w:val="000000"/>
-        </w:rPr>
-        <w:t>Jose</w:t>
-      </w:r>
-      <w:proofErr w:type="spellEnd"/>
+        <w:t>Ortiz Crisostomo, Edwin Jose</w:t>
+      </w:r>
       <w:r>
         <w:rPr>
           <w:rStyle w:val="apple-tab-span"/>
@@ -635,31 +585,13 @@
         <w:ind w:right="20"/>
         <w:jc w:val="both"/>
       </w:pPr>
-      <w:proofErr w:type="spellStart"/>
       <w:r>
         <w:rPr>
           <w:rFonts w:ascii="Arial" w:hAnsi="Arial" w:cs="Arial"/>
           <w:color w:val="000000"/>
         </w:rPr>
-        <w:t>Solis</w:t>
-      </w:r>
-      <w:proofErr w:type="spellEnd"/>
-      <w:r>
-        <w:rPr>
-          <w:rFonts w:ascii="Arial" w:hAnsi="Arial" w:cs="Arial"/>
-          <w:color w:val="000000"/>
-        </w:rPr>
-        <w:t xml:space="preserve"> Flores, Aldair </w:t>
-      </w:r>
-      <w:proofErr w:type="spellStart"/>
-      <w:r>
-        <w:rPr>
-          <w:rFonts w:ascii="Arial" w:hAnsi="Arial" w:cs="Arial"/>
-          <w:color w:val="000000"/>
-        </w:rPr>
-        <w:t>Jhostin</w:t>
-      </w:r>
-      <w:proofErr w:type="spellEnd"/>
+        <w:t>Solis Flores, Aldair Jhostin</w:t>
+      </w:r>
       <w:r>
         <w:rPr>
           <w:rStyle w:val="apple-tab-span"/>
@@ -1171,20 +1103,8 @@
                 <w:szCs w:val="24"/>
                 <w:lang w:eastAsia="es-PE"/>
               </w:rPr>
-              <w:t xml:space="preserve">Marcelo Salinas, </w:t>
-            </w:r>
-            <w:proofErr w:type="spellStart"/>
-            <w:r>
-              <w:rPr>
-                <w:rFonts w:ascii="Arial" w:eastAsia="Times New Roman" w:hAnsi="Arial" w:cs="Arial"/>
-                <w:color w:val="000000"/>
-                <w:sz w:val="24"/>
-                <w:szCs w:val="24"/>
-                <w:lang w:eastAsia="es-PE"/>
-              </w:rPr>
-              <w:t>Moises</w:t>
-            </w:r>
-            <w:proofErr w:type="spellEnd"/>
+              <w:t>Marcelo Salinas, Moises</w:t>
+            </w:r>
           </w:p>
           <w:p>
             <w:pPr>
@@ -1221,7 +1141,6 @@
                 <w:lang w:eastAsia="es-PE"/>
               </w:rPr>
             </w:pPr>
-            <w:proofErr w:type="spellStart"/>
             <w:r>
               <w:rPr>
                 <w:rFonts w:ascii="Arial" w:eastAsia="Times New Roman" w:hAnsi="Arial" w:cs="Arial"/>
@@ -1230,18 +1149,7 @@
                 <w:szCs w:val="24"/>
                 <w:lang w:eastAsia="es-PE"/>
               </w:rPr>
-              <w:t>Solis</w:t>
-            </w:r>
-            <w:proofErr w:type="spellEnd"/>
-            <w:r>
-              <w:rPr>
-                <w:rFonts w:ascii="Arial" w:eastAsia="Times New Roman" w:hAnsi="Arial" w:cs="Arial"/>
-                <w:color w:val="000000"/>
-                <w:sz w:val="24"/>
-                <w:szCs w:val="24"/>
-                <w:lang w:eastAsia="es-PE"/>
-              </w:rPr>
-              <w:t xml:space="preserve"> Flores, Aldair</w:t>
+              <w:t>Solis Flores, Aldair</w:t>
             </w:r>
           </w:p>
           <w:p>
@@ -1541,20 +1449,8 @@
                 <w:szCs w:val="24"/>
                 <w:lang w:eastAsia="es-PE"/>
               </w:rPr>
-              <w:t xml:space="preserve">Marcelo Salinas, </w:t>
-            </w:r>
-            <w:proofErr w:type="spellStart"/>
-            <w:r>
-              <w:rPr>
-                <w:rFonts w:ascii="Arial" w:eastAsia="Times New Roman" w:hAnsi="Arial" w:cs="Arial"/>
-                <w:color w:val="000000"/>
-                <w:sz w:val="24"/>
-                <w:szCs w:val="24"/>
-                <w:lang w:eastAsia="es-PE"/>
-              </w:rPr>
-              <w:t>Moises</w:t>
-            </w:r>
-            <w:proofErr w:type="spellEnd"/>
+              <w:t>Marcelo Salinas, Moises</w:t>
+            </w:r>
           </w:p>
           <w:p>
             <w:pPr>
@@ -1591,7 +1487,6 @@
                 <w:lang w:eastAsia="es-PE"/>
               </w:rPr>
             </w:pPr>
-            <w:proofErr w:type="spellStart"/>
             <w:r>
               <w:rPr>
                 <w:rFonts w:ascii="Arial" w:eastAsia="Times New Roman" w:hAnsi="Arial" w:cs="Arial"/>
@@ -1600,18 +1495,7 @@
                 <w:szCs w:val="24"/>
                 <w:lang w:eastAsia="es-PE"/>
               </w:rPr>
-              <w:t>Solis</w:t>
-            </w:r>
-            <w:proofErr w:type="spellEnd"/>
-            <w:r>
-              <w:rPr>
-                <w:rFonts w:ascii="Arial" w:eastAsia="Times New Roman" w:hAnsi="Arial" w:cs="Arial"/>
-                <w:color w:val="000000"/>
-                <w:sz w:val="24"/>
-                <w:szCs w:val="24"/>
-                <w:lang w:eastAsia="es-PE"/>
-              </w:rPr>
-              <w:t xml:space="preserve"> Flores, Aldair</w:t>
+              <w:t>Solis Flores, Aldair</w:t>
             </w:r>
           </w:p>
           <w:p>
@@ -1819,27 +1703,8 @@
           <w:sz w:val="38"/>
           <w:szCs w:val="38"/>
         </w:rPr>
-        <w:lastRenderedPageBreak/>
         <w:t>Índice</w:t>
       </w:r>
-    </w:p>
-    <w:p>
-      <w:pPr>
-        <w:pStyle w:val="NormalWeb"/>
-        <w:tabs>
-          <w:tab w:val="left" w:pos="0"/>
-        </w:tabs>
-        <w:spacing w:before="0" w:beforeAutospacing="0" w:after="0" w:afterAutospacing="0" w:line="360" w:lineRule="auto"/>
-        <w:jc w:val="both"/>
-        <w:rPr>
-          <w:rFonts w:ascii="Arial" w:hAnsi="Arial" w:cs="Arial"/>
-          <w:b/>
-          <w:bCs/>
-          <w:color w:val="000000"/>
-          <w:sz w:val="38"/>
-          <w:szCs w:val="38"/>
-        </w:rPr>
-      </w:pPr>
     </w:p>
     <w:sdt>
       <w:sdtPr>
@@ -1866,13 +1731,11 @@
         <w:p>
           <w:pPr>
             <w:pStyle w:val="TtuloTDC"/>
+            <w:numPr>
+              <w:ilvl w:val="0"/>
+              <w:numId w:val="0"/>
+            </w:numPr>
           </w:pPr>
-          <w:r>
-            <w:rPr>
-              <w:lang w:val="es-ES"/>
-            </w:rPr>
-            <w:t>Contenido</w:t>
-          </w:r>
         </w:p>
         <w:p>
           <w:pPr>
@@ -1896,7 +1759,7 @@
           <w:r>
             <w:fldChar w:fldCharType="separate"/>
           </w:r>
-          <w:hyperlink w:anchor="_Toc108742899" w:history="1">
+          <w:hyperlink w:anchor="_Toc110613979" w:history="1">
             <w:r>
               <w:rPr>
                 <w:rStyle w:val="Hipervnculo"/>
@@ -1938,7 +1801,7 @@
                 <w:noProof/>
                 <w:webHidden/>
               </w:rPr>
-              <w:instrText xml:space="preserve"> PAGEREF _Toc108742899 \h </w:instrText>
+              <w:instrText xml:space="preserve"> PAGEREF _Toc110613979 \h </w:instrText>
             </w:r>
             <w:r>
               <w:rPr>
@@ -1982,7 +1845,7 @@
               <w:lang w:eastAsia="es-PE"/>
             </w:rPr>
           </w:pPr>
-          <w:hyperlink w:anchor="_Toc108742900" w:history="1">
+          <w:hyperlink w:anchor="_Toc110613980" w:history="1">
             <w:r>
               <w:rPr>
                 <w:rStyle w:val="Hipervnculo"/>
@@ -2024,7 +1887,7 @@
                 <w:noProof/>
                 <w:webHidden/>
               </w:rPr>
-              <w:instrText xml:space="preserve"> PAGEREF _Toc108742900 \h </w:instrText>
+              <w:instrText xml:space="preserve"> PAGEREF _Toc110613980 \h </w:instrText>
             </w:r>
             <w:r>
               <w:rPr>
@@ -2068,7 +1931,7 @@
               <w:lang w:eastAsia="es-PE"/>
             </w:rPr>
           </w:pPr>
-          <w:hyperlink w:anchor="_Toc108742901" w:history="1">
+          <w:hyperlink w:anchor="_Toc110613981" w:history="1">
             <w:r>
               <w:rPr>
                 <w:rStyle w:val="Hipervnculo"/>
@@ -2110,7 +1973,7 @@
                 <w:noProof/>
                 <w:webHidden/>
               </w:rPr>
-              <w:instrText xml:space="preserve"> PAGEREF _Toc108742901 \h </w:instrText>
+              <w:instrText xml:space="preserve"> PAGEREF _Toc110613981 \h </w:instrText>
             </w:r>
             <w:r>
               <w:rPr>
@@ -2154,7 +2017,7 @@
               <w:lang w:eastAsia="es-PE"/>
             </w:rPr>
           </w:pPr>
-          <w:hyperlink w:anchor="_Toc108742902" w:history="1">
+          <w:hyperlink w:anchor="_Toc110613982" w:history="1">
             <w:r>
               <w:rPr>
                 <w:rStyle w:val="Hipervnculo"/>
@@ -2196,7 +2059,7 @@
                 <w:noProof/>
                 <w:webHidden/>
               </w:rPr>
-              <w:instrText xml:space="preserve"> PAGEREF _Toc108742902 \h </w:instrText>
+              <w:instrText xml:space="preserve"> PAGEREF _Toc110613982 \h </w:instrText>
             </w:r>
             <w:r>
               <w:rPr>
@@ -2239,7 +2102,7 @@
               <w:lang w:eastAsia="es-PE"/>
             </w:rPr>
           </w:pPr>
-          <w:hyperlink w:anchor="_Toc108742903" w:history="1">
+          <w:hyperlink w:anchor="_Toc110613983" w:history="1">
             <w:r>
               <w:rPr>
                 <w:rStyle w:val="Hipervnculo"/>
@@ -2266,7 +2129,7 @@
                 <w:noProof/>
                 <w:webHidden/>
               </w:rPr>
-              <w:instrText xml:space="preserve"> PAGEREF _Toc108742903 \h </w:instrText>
+              <w:instrText xml:space="preserve"> PAGEREF _Toc110613983 \h </w:instrText>
             </w:r>
             <w:r>
               <w:rPr>
@@ -2309,7 +2172,7 @@
               <w:lang w:eastAsia="es-PE"/>
             </w:rPr>
           </w:pPr>
-          <w:hyperlink w:anchor="_Toc108742904" w:history="1">
+          <w:hyperlink w:anchor="_Toc110613984" w:history="1">
             <w:r>
               <w:rPr>
                 <w:rStyle w:val="Hipervnculo"/>
@@ -2336,7 +2199,7 @@
                 <w:noProof/>
                 <w:webHidden/>
               </w:rPr>
-              <w:instrText xml:space="preserve"> PAGEREF _Toc108742904 \h </w:instrText>
+              <w:instrText xml:space="preserve"> PAGEREF _Toc110613984 \h </w:instrText>
             </w:r>
             <w:r>
               <w:rPr>
@@ -2379,7 +2242,7 @@
               <w:lang w:eastAsia="es-PE"/>
             </w:rPr>
           </w:pPr>
-          <w:hyperlink w:anchor="_Toc108742905" w:history="1">
+          <w:hyperlink w:anchor="_Toc110613985" w:history="1">
             <w:r>
               <w:rPr>
                 <w:rStyle w:val="Hipervnculo"/>
@@ -2406,7 +2269,7 @@
                 <w:noProof/>
                 <w:webHidden/>
               </w:rPr>
-              <w:instrText xml:space="preserve"> PAGEREF _Toc108742905 \h </w:instrText>
+              <w:instrText xml:space="preserve"> PAGEREF _Toc110613985 \h </w:instrText>
             </w:r>
             <w:r>
               <w:rPr>
@@ -2449,7 +2312,7 @@
               <w:lang w:eastAsia="es-PE"/>
             </w:rPr>
           </w:pPr>
-          <w:hyperlink w:anchor="_Toc108742906" w:history="1">
+          <w:hyperlink w:anchor="_Toc110613986" w:history="1">
             <w:r>
               <w:rPr>
                 <w:rStyle w:val="Hipervnculo"/>
@@ -2476,7 +2339,7 @@
                 <w:noProof/>
                 <w:webHidden/>
               </w:rPr>
-              <w:instrText xml:space="preserve"> PAGEREF _Toc108742906 \h </w:instrText>
+              <w:instrText xml:space="preserve"> PAGEREF _Toc110613986 \h </w:instrText>
             </w:r>
             <w:r>
               <w:rPr>
@@ -2519,7 +2382,7 @@
               <w:lang w:eastAsia="es-PE"/>
             </w:rPr>
           </w:pPr>
-          <w:hyperlink w:anchor="_Toc108742907" w:history="1">
+          <w:hyperlink w:anchor="_Toc110613987" w:history="1">
             <w:r>
               <w:rPr>
                 <w:rStyle w:val="Hipervnculo"/>
@@ -2547,7 +2410,7 @@
                 <w:noProof/>
                 <w:webHidden/>
               </w:rPr>
-              <w:instrText xml:space="preserve"> PAGEREF _Toc108742907 \h </w:instrText>
+              <w:instrText xml:space="preserve"> PAGEREF _Toc110613987 \h </w:instrText>
             </w:r>
             <w:r>
               <w:rPr>
@@ -2590,7 +2453,7 @@
               <w:lang w:eastAsia="es-PE"/>
             </w:rPr>
           </w:pPr>
-          <w:hyperlink w:anchor="_Toc108742908" w:history="1">
+          <w:hyperlink w:anchor="_Toc110613988" w:history="1">
             <w:r>
               <w:rPr>
                 <w:rStyle w:val="Hipervnculo"/>
@@ -2618,7 +2481,7 @@
                 <w:noProof/>
                 <w:webHidden/>
               </w:rPr>
-              <w:instrText xml:space="preserve"> PAGEREF _Toc108742908 \h </w:instrText>
+              <w:instrText xml:space="preserve"> PAGEREF _Toc110613988 \h </w:instrText>
             </w:r>
             <w:r>
               <w:rPr>
@@ -2661,7 +2524,7 @@
               <w:lang w:eastAsia="es-PE"/>
             </w:rPr>
           </w:pPr>
-          <w:hyperlink w:anchor="_Toc108742909" w:history="1">
+          <w:hyperlink w:anchor="_Toc110613989" w:history="1">
             <w:r>
               <w:rPr>
                 <w:rStyle w:val="Hipervnculo"/>
@@ -2688,7 +2551,7 @@
                 <w:noProof/>
                 <w:webHidden/>
               </w:rPr>
-              <w:instrText xml:space="preserve"> PAGEREF _Toc108742909 \h </w:instrText>
+              <w:instrText xml:space="preserve"> PAGEREF _Toc110613989 \h </w:instrText>
             </w:r>
             <w:r>
               <w:rPr>
@@ -2731,7 +2594,7 @@
               <w:lang w:eastAsia="es-PE"/>
             </w:rPr>
           </w:pPr>
-          <w:hyperlink w:anchor="_Toc108742910" w:history="1">
+          <w:hyperlink w:anchor="_Toc110613990" w:history="1">
             <w:r>
               <w:rPr>
                 <w:rStyle w:val="Hipervnculo"/>
@@ -2758,7 +2621,7 @@
                 <w:noProof/>
                 <w:webHidden/>
               </w:rPr>
-              <w:instrText xml:space="preserve"> PAGEREF _Toc108742910 \h </w:instrText>
+              <w:instrText xml:space="preserve"> PAGEREF _Toc110613990 \h </w:instrText>
             </w:r>
             <w:r>
               <w:rPr>
@@ -2801,7 +2664,7 @@
               <w:lang w:eastAsia="es-PE"/>
             </w:rPr>
           </w:pPr>
-          <w:hyperlink w:anchor="_Toc108742911" w:history="1">
+          <w:hyperlink w:anchor="_Toc110613991" w:history="1">
             <w:r>
               <w:rPr>
                 <w:rStyle w:val="Hipervnculo"/>
@@ -2828,7 +2691,7 @@
                 <w:noProof/>
                 <w:webHidden/>
               </w:rPr>
-              <w:instrText xml:space="preserve"> PAGEREF _Toc108742911 \h </w:instrText>
+              <w:instrText xml:space="preserve"> PAGEREF _Toc110613991 \h </w:instrText>
             </w:r>
             <w:r>
               <w:rPr>
@@ -2871,7 +2734,7 @@
               <w:lang w:eastAsia="es-PE"/>
             </w:rPr>
           </w:pPr>
-          <w:hyperlink w:anchor="_Toc108742912" w:history="1">
+          <w:hyperlink w:anchor="_Toc110613992" w:history="1">
             <w:r>
               <w:rPr>
                 <w:rStyle w:val="Hipervnculo"/>
@@ -2898,7 +2761,7 @@
                 <w:noProof/>
                 <w:webHidden/>
               </w:rPr>
-              <w:instrText xml:space="preserve"> PAGEREF _Toc108742912 \h </w:instrText>
+              <w:instrText xml:space="preserve"> PAGEREF _Toc110613992 \h </w:instrText>
             </w:r>
             <w:r>
               <w:rPr>
@@ -2941,7 +2804,7 @@
               <w:lang w:eastAsia="es-PE"/>
             </w:rPr>
           </w:pPr>
-          <w:hyperlink w:anchor="_Toc108742913" w:history="1">
+          <w:hyperlink w:anchor="_Toc110613993" w:history="1">
             <w:r>
               <w:rPr>
                 <w:rStyle w:val="Hipervnculo"/>
@@ -2968,7 +2831,7 @@
                 <w:noProof/>
                 <w:webHidden/>
               </w:rPr>
-              <w:instrText xml:space="preserve"> PAGEREF _Toc108742913 \h </w:instrText>
+              <w:instrText xml:space="preserve"> PAGEREF _Toc110613993 \h </w:instrText>
             </w:r>
             <w:r>
               <w:rPr>
@@ -3011,7 +2874,7 @@
               <w:lang w:eastAsia="es-PE"/>
             </w:rPr>
           </w:pPr>
-          <w:hyperlink w:anchor="_Toc108742914" w:history="1">
+          <w:hyperlink w:anchor="_Toc110613994" w:history="1">
             <w:r>
               <w:rPr>
                 <w:rStyle w:val="Hipervnculo"/>
@@ -3038,7 +2901,7 @@
                 <w:noProof/>
                 <w:webHidden/>
               </w:rPr>
-              <w:instrText xml:space="preserve"> PAGEREF _Toc108742914 \h </w:instrText>
+              <w:instrText xml:space="preserve"> PAGEREF _Toc110613994 \h </w:instrText>
             </w:r>
             <w:r>
               <w:rPr>
@@ -3081,7 +2944,7 @@
               <w:lang w:eastAsia="es-PE"/>
             </w:rPr>
           </w:pPr>
-          <w:hyperlink w:anchor="_Toc108742915" w:history="1">
+          <w:hyperlink w:anchor="_Toc110613995" w:history="1">
             <w:r>
               <w:rPr>
                 <w:rStyle w:val="Hipervnculo"/>
@@ -3108,7 +2971,7 @@
                 <w:noProof/>
                 <w:webHidden/>
               </w:rPr>
-              <w:instrText xml:space="preserve"> PAGEREF _Toc108742915 \h </w:instrText>
+              <w:instrText xml:space="preserve"> PAGEREF _Toc110613995 \h </w:instrText>
             </w:r>
             <w:r>
               <w:rPr>
@@ -3151,7 +3014,7 @@
               <w:lang w:eastAsia="es-PE"/>
             </w:rPr>
           </w:pPr>
-          <w:hyperlink w:anchor="_Toc108742916" w:history="1">
+          <w:hyperlink w:anchor="_Toc110613996" w:history="1">
             <w:r>
               <w:rPr>
                 <w:rStyle w:val="Hipervnculo"/>
@@ -3179,7 +3042,7 @@
                 <w:noProof/>
                 <w:webHidden/>
               </w:rPr>
-              <w:instrText xml:space="preserve"> PAGEREF _Toc108742916 \h </w:instrText>
+              <w:instrText xml:space="preserve"> PAGEREF _Toc110613996 \h </w:instrText>
             </w:r>
             <w:r>
               <w:rPr>
@@ -3222,7 +3085,7 @@
               <w:lang w:eastAsia="es-PE"/>
             </w:rPr>
           </w:pPr>
-          <w:hyperlink w:anchor="_Toc108742917" w:history="1">
+          <w:hyperlink w:anchor="_Toc110613997" w:history="1">
             <w:r>
               <w:rPr>
                 <w:rStyle w:val="Hipervnculo"/>
@@ -3250,7 +3113,7 @@
                 <w:noProof/>
                 <w:webHidden/>
               </w:rPr>
-              <w:instrText xml:space="preserve"> PAGEREF _Toc108742917 \h </w:instrText>
+              <w:instrText xml:space="preserve"> PAGEREF _Toc110613997 \h </w:instrText>
             </w:r>
             <w:r>
               <w:rPr>
@@ -3293,7 +3156,7 @@
               <w:lang w:eastAsia="es-PE"/>
             </w:rPr>
           </w:pPr>
-          <w:hyperlink w:anchor="_Toc108742918" w:history="1">
+          <w:hyperlink w:anchor="_Toc110613998" w:history="1">
             <w:r>
               <w:rPr>
                 <w:rStyle w:val="Hipervnculo"/>
@@ -3320,7 +3183,7 @@
                 <w:noProof/>
                 <w:webHidden/>
               </w:rPr>
-              <w:instrText xml:space="preserve"> PAGEREF _Toc108742918 \h </w:instrText>
+              <w:instrText xml:space="preserve"> PAGEREF _Toc110613998 \h </w:instrText>
             </w:r>
             <w:r>
               <w:rPr>
@@ -3363,7 +3226,7 @@
               <w:lang w:eastAsia="es-PE"/>
             </w:rPr>
           </w:pPr>
-          <w:hyperlink w:anchor="_Toc108742919" w:history="1">
+          <w:hyperlink w:anchor="_Toc110613999" w:history="1">
             <w:r>
               <w:rPr>
                 <w:rStyle w:val="Hipervnculo"/>
@@ -3391,7 +3254,7 @@
                 <w:noProof/>
                 <w:webHidden/>
               </w:rPr>
-              <w:instrText xml:space="preserve"> PAGEREF _Toc108742919 \h </w:instrText>
+              <w:instrText xml:space="preserve"> PAGEREF _Toc110613999 \h </w:instrText>
             </w:r>
             <w:r>
               <w:rPr>
@@ -3434,7 +3297,7 @@
               <w:lang w:eastAsia="es-PE"/>
             </w:rPr>
           </w:pPr>
-          <w:hyperlink w:anchor="_Toc108742920" w:history="1">
+          <w:hyperlink w:anchor="_Toc110614000" w:history="1">
             <w:r>
               <w:rPr>
                 <w:rStyle w:val="Hipervnculo"/>
@@ -3462,7 +3325,7 @@
                 <w:noProof/>
                 <w:webHidden/>
               </w:rPr>
-              <w:instrText xml:space="preserve"> PAGEREF _Toc108742920 \h </w:instrText>
+              <w:instrText xml:space="preserve"> PAGEREF _Toc110614000 \h </w:instrText>
             </w:r>
             <w:r>
               <w:rPr>
@@ -3505,7 +3368,7 @@
               <w:lang w:eastAsia="es-PE"/>
             </w:rPr>
           </w:pPr>
-          <w:hyperlink w:anchor="_Toc108742921" w:history="1">
+          <w:hyperlink w:anchor="_Toc110614001" w:history="1">
             <w:r>
               <w:rPr>
                 <w:rStyle w:val="Hipervnculo"/>
@@ -3533,7 +3396,7 @@
                 <w:noProof/>
                 <w:webHidden/>
               </w:rPr>
-              <w:instrText xml:space="preserve"> PAGEREF _Toc108742921 \h </w:instrText>
+              <w:instrText xml:space="preserve"> PAGEREF _Toc110614001 \h </w:instrText>
             </w:r>
             <w:r>
               <w:rPr>
@@ -3610,7 +3473,6 @@
           <w:sz w:val="48"/>
           <w:szCs w:val="48"/>
         </w:rPr>
-        <w:lastRenderedPageBreak/>
         <w:t>DOCUMENTACIÓN DE ARQUITECTURA DE SOFTWARE</w:t>
       </w:r>
     </w:p>
@@ -3631,7 +3493,7 @@
         </w:tabs>
         <w:spacing w:before="400" w:after="120"/>
       </w:pPr>
-      <w:bookmarkStart w:id="1" w:name="_Toc108742899"/>
+      <w:bookmarkStart w:id="1" w:name="_Toc110613979"/>
       <w:r>
         <w:rPr>
           <w:b w:val="0"/>
@@ -3656,7 +3518,7 @@
         <w:spacing w:before="360" w:after="120"/>
         <w:ind w:firstLine="720"/>
       </w:pPr>
-      <w:bookmarkStart w:id="2" w:name="_Toc108742900"/>
+      <w:bookmarkStart w:id="2" w:name="_Toc110613980"/>
       <w:r>
         <w:rPr>
           <w:b w:val="0"/>
@@ -3682,67 +3544,7 @@
           <w:sz w:val="22"/>
           <w:szCs w:val="22"/>
         </w:rPr>
-        <w:t xml:space="preserve">El propósito de este documento es mostrar la arquitectura del software que se ha planteado para la aplicación de escritorio de </w:t>
-      </w:r>
-      <w:proofErr w:type="spellStart"/>
-      <w:r>
-        <w:rPr>
-          <w:rFonts w:ascii="Arial" w:hAnsi="Arial" w:cs="Arial"/>
-          <w:color w:val="000000"/>
-          <w:sz w:val="22"/>
-          <w:szCs w:val="22"/>
-        </w:rPr>
-        <w:t>Follow</w:t>
-      </w:r>
-      <w:proofErr w:type="spellEnd"/>
-      <w:r>
-        <w:rPr>
-          <w:rFonts w:ascii="Arial" w:hAnsi="Arial" w:cs="Arial"/>
-          <w:color w:val="000000"/>
-          <w:sz w:val="22"/>
-          <w:szCs w:val="22"/>
-        </w:rPr>
-        <w:t xml:space="preserve"> </w:t>
-      </w:r>
-      <w:proofErr w:type="spellStart"/>
-      <w:r>
-        <w:rPr>
-          <w:rFonts w:ascii="Arial" w:hAnsi="Arial" w:cs="Arial"/>
-          <w:color w:val="000000"/>
-          <w:sz w:val="22"/>
-          <w:szCs w:val="22"/>
-        </w:rPr>
-        <w:t>Class</w:t>
-      </w:r>
-      <w:proofErr w:type="spellEnd"/>
-      <w:r>
-        <w:rPr>
-          <w:rFonts w:ascii="Arial" w:hAnsi="Arial" w:cs="Arial"/>
-          <w:color w:val="000000"/>
-          <w:sz w:val="22"/>
-          <w:szCs w:val="22"/>
-        </w:rPr>
-        <w:t xml:space="preserve">. Es así </w:t>
-      </w:r>
-      <w:proofErr w:type="gramStart"/>
-      <w:r>
-        <w:rPr>
-          <w:rFonts w:ascii="Arial" w:hAnsi="Arial" w:cs="Arial"/>
-          <w:color w:val="000000"/>
-          <w:sz w:val="22"/>
-          <w:szCs w:val="22"/>
-        </w:rPr>
-        <w:t>que</w:t>
-      </w:r>
-      <w:proofErr w:type="gramEnd"/>
-      <w:r>
-        <w:rPr>
-          <w:rFonts w:ascii="Arial" w:hAnsi="Arial" w:cs="Arial"/>
-          <w:color w:val="000000"/>
-          <w:sz w:val="22"/>
-          <w:szCs w:val="22"/>
-        </w:rPr>
-        <w:t xml:space="preserve"> el documento será de gran utilidad para los analistas y arquitectos de software que desarrollen la aplicación.</w:t>
+        <w:t>El propósito de este documento es mostrar la arquitectura del software que se ha planteado para la aplicación de escritorio de Follow Class. Es así que el documento será de gran utilidad para los analistas y arquitectos de software que desarrollen la aplicación.</w:t>
       </w:r>
     </w:p>
     <w:p/>
@@ -3753,7 +3555,7 @@
         <w:ind w:firstLine="720"/>
         <w:jc w:val="both"/>
       </w:pPr>
-      <w:bookmarkStart w:id="3" w:name="_Toc108742901"/>
+      <w:bookmarkStart w:id="3" w:name="_Toc110613981"/>
       <w:r>
         <w:rPr>
           <w:b w:val="0"/>
@@ -3790,39 +3592,8 @@
           <w:sz w:val="22"/>
           <w:szCs w:val="22"/>
         </w:rPr>
-        <w:t xml:space="preserve">Indicar las tecnologías a emplear para el proyecto </w:t>
-      </w:r>
-      <w:proofErr w:type="spellStart"/>
-      <w:r>
-        <w:rPr>
-          <w:rFonts w:ascii="Arial" w:hAnsi="Arial" w:cs="Arial"/>
-          <w:color w:val="000000"/>
-          <w:sz w:val="22"/>
-          <w:szCs w:val="22"/>
-        </w:rPr>
-        <w:t>Follow</w:t>
-      </w:r>
-      <w:proofErr w:type="spellEnd"/>
-      <w:r>
-        <w:rPr>
-          <w:rFonts w:ascii="Arial" w:hAnsi="Arial" w:cs="Arial"/>
-          <w:color w:val="000000"/>
-          <w:sz w:val="22"/>
-          <w:szCs w:val="22"/>
-        </w:rPr>
-        <w:t xml:space="preserve"> </w:t>
-      </w:r>
-      <w:proofErr w:type="spellStart"/>
-      <w:r>
-        <w:rPr>
-          <w:rFonts w:ascii="Arial" w:hAnsi="Arial" w:cs="Arial"/>
-          <w:color w:val="000000"/>
-          <w:sz w:val="22"/>
-          <w:szCs w:val="22"/>
-        </w:rPr>
-        <w:t>Class</w:t>
-      </w:r>
-      <w:proofErr w:type="spellEnd"/>
+        <w:t>Indicar las tecnologías a emplear para el proyecto Follow Class</w:t>
+      </w:r>
     </w:p>
     <w:p>
       <w:pPr>
@@ -3849,39 +3620,8 @@
           <w:sz w:val="22"/>
           <w:szCs w:val="22"/>
         </w:rPr>
-        <w:t xml:space="preserve">Desarrollar la arquitectura del proyecto </w:t>
-      </w:r>
-      <w:proofErr w:type="spellStart"/>
-      <w:r>
-        <w:rPr>
-          <w:rFonts w:ascii="Arial" w:hAnsi="Arial" w:cs="Arial"/>
-          <w:color w:val="000000"/>
-          <w:sz w:val="22"/>
-          <w:szCs w:val="22"/>
-        </w:rPr>
-        <w:t>Follow</w:t>
-      </w:r>
-      <w:proofErr w:type="spellEnd"/>
-      <w:r>
-        <w:rPr>
-          <w:rFonts w:ascii="Arial" w:hAnsi="Arial" w:cs="Arial"/>
-          <w:color w:val="000000"/>
-          <w:sz w:val="22"/>
-          <w:szCs w:val="22"/>
-        </w:rPr>
-        <w:t xml:space="preserve"> </w:t>
-      </w:r>
-      <w:proofErr w:type="spellStart"/>
-      <w:r>
-        <w:rPr>
-          <w:rFonts w:ascii="Arial" w:hAnsi="Arial" w:cs="Arial"/>
-          <w:color w:val="000000"/>
-          <w:sz w:val="22"/>
-          <w:szCs w:val="22"/>
-        </w:rPr>
-        <w:t>Class</w:t>
-      </w:r>
-      <w:proofErr w:type="spellEnd"/>
+        <w:t>Desarrollar la arquitectura del proyecto Follow Class</w:t>
+      </w:r>
     </w:p>
     <w:p>
       <w:pPr>
@@ -3899,7 +3639,7 @@
         <w:ind w:firstLine="720"/>
         <w:jc w:val="both"/>
       </w:pPr>
-      <w:bookmarkStart w:id="4" w:name="_Toc108742902"/>
+      <w:bookmarkStart w:id="4" w:name="_Toc110613982"/>
       <w:r>
         <w:rPr>
           <w:b w:val="0"/>
@@ -4013,7 +3753,7 @@
         <w:spacing w:before="400" w:after="120"/>
         <w:ind w:left="720" w:hanging="360"/>
       </w:pPr>
-      <w:bookmarkStart w:id="5" w:name="_Toc108742903"/>
+      <w:bookmarkStart w:id="5" w:name="_Toc110613983"/>
       <w:r>
         <w:rPr>
           <w:b w:val="0"/>
@@ -4036,7 +3776,7 @@
         <w:spacing w:before="360" w:after="120"/>
         <w:ind w:left="721" w:hanging="361"/>
       </w:pPr>
-      <w:bookmarkStart w:id="6" w:name="_Toc108742904"/>
+      <w:bookmarkStart w:id="6" w:name="_Toc110613984"/>
       <w:r>
         <w:rPr>
           <w:b w:val="0"/>
@@ -4062,77 +3802,7 @@
           <w:sz w:val="22"/>
           <w:szCs w:val="22"/>
         </w:rPr>
-        <w:t xml:space="preserve">Para el desarrollo del programa </w:t>
-      </w:r>
-      <w:proofErr w:type="spellStart"/>
-      <w:r>
-        <w:rPr>
-          <w:rFonts w:ascii="Arial" w:hAnsi="Arial" w:cs="Arial"/>
-          <w:color w:val="000000"/>
-          <w:sz w:val="22"/>
-          <w:szCs w:val="22"/>
-        </w:rPr>
-        <w:t>Follow</w:t>
-      </w:r>
-      <w:proofErr w:type="spellEnd"/>
-      <w:r>
-        <w:rPr>
-          <w:rFonts w:ascii="Arial" w:hAnsi="Arial" w:cs="Arial"/>
-          <w:color w:val="000000"/>
-          <w:sz w:val="22"/>
-          <w:szCs w:val="22"/>
-        </w:rPr>
-        <w:t xml:space="preserve"> </w:t>
-      </w:r>
-      <w:proofErr w:type="spellStart"/>
-      <w:r>
-        <w:rPr>
-          <w:rFonts w:ascii="Arial" w:hAnsi="Arial" w:cs="Arial"/>
-          <w:color w:val="000000"/>
-          <w:sz w:val="22"/>
-          <w:szCs w:val="22"/>
-        </w:rPr>
-        <w:t>Class</w:t>
-      </w:r>
-      <w:proofErr w:type="spellEnd"/>
-      <w:r>
-        <w:rPr>
-          <w:rFonts w:ascii="Arial" w:hAnsi="Arial" w:cs="Arial"/>
-          <w:color w:val="000000"/>
-          <w:sz w:val="22"/>
-          <w:szCs w:val="22"/>
-        </w:rPr>
-        <w:t xml:space="preserve">, se trabajó con los niveles de presentación, aplicación y datos. De esta manera se puede trabajar de </w:t>
-      </w:r>
-      <w:r>
-        <w:rPr>
-          <w:rFonts w:ascii="Arial" w:hAnsi="Arial" w:cs="Arial"/>
-          <w:color w:val="000000"/>
-          <w:sz w:val="22"/>
-          <w:szCs w:val="22"/>
-        </w:rPr>
-        <w:lastRenderedPageBreak/>
-        <w:t xml:space="preserve">forma modular y mantenible. Además, separar las funciones de la aplicación en su interfaz, su nivel lógico y el </w:t>
-      </w:r>
-      <w:proofErr w:type="spellStart"/>
-      <w:r>
-        <w:rPr>
-          <w:rFonts w:ascii="Arial" w:hAnsi="Arial" w:cs="Arial"/>
-          <w:color w:val="000000"/>
-          <w:sz w:val="22"/>
-          <w:szCs w:val="22"/>
-        </w:rPr>
-        <w:t>backend</w:t>
-      </w:r>
-      <w:proofErr w:type="spellEnd"/>
-      <w:r>
-        <w:rPr>
-          <w:rFonts w:ascii="Arial" w:hAnsi="Arial" w:cs="Arial"/>
-          <w:color w:val="000000"/>
-          <w:sz w:val="22"/>
-          <w:szCs w:val="22"/>
-        </w:rPr>
-        <w:t xml:space="preserve"> hace que la aplicación sea muy ligera.</w:t>
+        <w:t>Para el desarrollo del programa Follow Class, se trabajó con los niveles de presentación, aplicación y datos. De esta manera se puede trabajar de forma modular y mantenible. Además, separar las funciones de la aplicación en su interfaz, su nivel lógico y el backend hace que la aplicación sea muy ligera.</w:t>
       </w:r>
     </w:p>
     <w:p/>
@@ -4146,7 +3816,7 @@
         <w:spacing w:before="360" w:after="120"/>
         <w:ind w:left="1440"/>
       </w:pPr>
-      <w:bookmarkStart w:id="7" w:name="_Toc108742905"/>
+      <w:bookmarkStart w:id="7" w:name="_Toc110613985"/>
       <w:r>
         <w:rPr>
           <w:b w:val="0"/>
@@ -4495,27 +4165,7 @@
                 <w:sz w:val="22"/>
                 <w:szCs w:val="22"/>
               </w:rPr>
-              <w:t xml:space="preserve">Java es un lenguaje de programación orientado a objetos. Se utilizará para el control de la aplicación. </w:t>
-            </w:r>
-            <w:proofErr w:type="gramStart"/>
-            <w:r>
-              <w:rPr>
-                <w:rFonts w:ascii="Arial" w:hAnsi="Arial" w:cs="Arial"/>
-                <w:color w:val="000000"/>
-                <w:sz w:val="22"/>
-                <w:szCs w:val="22"/>
-              </w:rPr>
-              <w:t>Además</w:t>
-            </w:r>
-            <w:proofErr w:type="gramEnd"/>
-            <w:r>
-              <w:rPr>
-                <w:rFonts w:ascii="Arial" w:hAnsi="Arial" w:cs="Arial"/>
-                <w:color w:val="000000"/>
-                <w:sz w:val="22"/>
-                <w:szCs w:val="22"/>
-              </w:rPr>
-              <w:t xml:space="preserve"> se usará su biblioteca gráfica Swing la cual incluye widgets para interfaz gráfica de usuario.</w:t>
+              <w:t>Java es un lenguaje de programación orientado a objetos. Se utilizará para el control de la aplicación. Además se usará su biblioteca gráfica Swing la cual incluye widgets para interfaz gráfica de usuario.</w:t>
             </w:r>
           </w:p>
           <w:p>
@@ -4634,45 +4284,14 @@
               <w:pStyle w:val="NormalWeb"/>
               <w:spacing w:before="0" w:beforeAutospacing="0" w:after="0" w:afterAutospacing="0"/>
             </w:pPr>
-            <w:proofErr w:type="spellStart"/>
-            <w:r>
-              <w:rPr>
-                <w:rFonts w:ascii="Arial" w:hAnsi="Arial" w:cs="Arial"/>
-                <w:color w:val="000000"/>
-                <w:sz w:val="22"/>
-                <w:szCs w:val="22"/>
-              </w:rPr>
-              <w:t>pgAdmin</w:t>
-            </w:r>
-            <w:proofErr w:type="spellEnd"/>
-            <w:r>
-              <w:rPr>
-                <w:rFonts w:ascii="Arial" w:hAnsi="Arial" w:cs="Arial"/>
-                <w:color w:val="000000"/>
-                <w:sz w:val="22"/>
-                <w:szCs w:val="22"/>
-              </w:rPr>
-              <w:t xml:space="preserve"> 4 </w:t>
-            </w:r>
-            <w:proofErr w:type="spellStart"/>
-            <w:r>
-              <w:rPr>
-                <w:rFonts w:ascii="Arial" w:hAnsi="Arial" w:cs="Arial"/>
-                <w:color w:val="000000"/>
-                <w:sz w:val="22"/>
-                <w:szCs w:val="22"/>
-              </w:rPr>
-              <w:t>version</w:t>
-            </w:r>
-            <w:proofErr w:type="spellEnd"/>
-            <w:r>
-              <w:rPr>
-                <w:rFonts w:ascii="Arial" w:hAnsi="Arial" w:cs="Arial"/>
-                <w:color w:val="000000"/>
-                <w:sz w:val="22"/>
-                <w:szCs w:val="22"/>
-              </w:rPr>
-              <w:t xml:space="preserve"> 6.9</w:t>
+            <w:r>
+              <w:rPr>
+                <w:rFonts w:ascii="Arial" w:hAnsi="Arial" w:cs="Arial"/>
+                <w:color w:val="000000"/>
+                <w:sz w:val="22"/>
+                <w:szCs w:val="22"/>
+              </w:rPr>
+              <w:t>pgAdmin 4 version 6.9</w:t>
             </w:r>
           </w:p>
         </w:tc>
@@ -4820,37 +4439,15 @@
               <w:pStyle w:val="NormalWeb"/>
               <w:spacing w:before="0" w:beforeAutospacing="0" w:after="0" w:afterAutospacing="0"/>
             </w:pPr>
-            <w:proofErr w:type="spellStart"/>
-            <w:r>
-              <w:rPr>
-                <w:rFonts w:ascii="Arial" w:hAnsi="Arial" w:cs="Arial"/>
-                <w:color w:val="000000"/>
-                <w:sz w:val="22"/>
-                <w:szCs w:val="22"/>
-              </w:rPr>
-              <w:t>Heroku</w:t>
-            </w:r>
-            <w:proofErr w:type="spellEnd"/>
-            <w:r>
-              <w:rPr>
-                <w:rFonts w:ascii="Arial" w:hAnsi="Arial" w:cs="Arial"/>
-                <w:color w:val="000000"/>
-                <w:sz w:val="22"/>
-                <w:szCs w:val="22"/>
-              </w:rPr>
-              <w:t xml:space="preserve"> </w:t>
-            </w:r>
-            <w:proofErr w:type="spellStart"/>
-            <w:r>
-              <w:rPr>
-                <w:rFonts w:ascii="Arial" w:hAnsi="Arial" w:cs="Arial"/>
-                <w:color w:val="000000"/>
-                <w:sz w:val="22"/>
-                <w:szCs w:val="22"/>
-              </w:rPr>
-              <w:t>Postgres</w:t>
-            </w:r>
-            <w:proofErr w:type="spellEnd"/>
+            <w:r>
+              <w:rPr>
+                <w:rFonts w:ascii="Arial" w:hAnsi="Arial" w:cs="Arial"/>
+                <w:color w:val="000000"/>
+                <w:sz w:val="22"/>
+                <w:szCs w:val="22"/>
+              </w:rPr>
+              <w:t>Heroku Postgres</w:t>
+            </w:r>
           </w:p>
         </w:tc>
         <w:tc>
@@ -4883,58 +4480,7 @@
                 <w:sz w:val="22"/>
                 <w:szCs w:val="22"/>
               </w:rPr>
-              <w:t xml:space="preserve">Es un servicio de base de </w:t>
-            </w:r>
-            <w:proofErr w:type="gramStart"/>
-            <w:r>
-              <w:rPr>
-                <w:rFonts w:ascii="Arial" w:hAnsi="Arial" w:cs="Arial"/>
-                <w:color w:val="000000"/>
-                <w:sz w:val="22"/>
-                <w:szCs w:val="22"/>
-              </w:rPr>
-              <w:t xml:space="preserve">datos  </w:t>
-            </w:r>
-            <w:proofErr w:type="spellStart"/>
-            <w:r>
-              <w:rPr>
-                <w:rFonts w:ascii="Arial" w:hAnsi="Arial" w:cs="Arial"/>
-                <w:color w:val="000000"/>
-                <w:sz w:val="22"/>
-                <w:szCs w:val="22"/>
-              </w:rPr>
-              <w:t>PostgresSQL</w:t>
-            </w:r>
-            <w:proofErr w:type="spellEnd"/>
-            <w:proofErr w:type="gramEnd"/>
-            <w:r>
-              <w:rPr>
-                <w:rFonts w:ascii="Arial" w:hAnsi="Arial" w:cs="Arial"/>
-                <w:color w:val="000000"/>
-                <w:sz w:val="22"/>
-                <w:szCs w:val="22"/>
-              </w:rPr>
-              <w:t xml:space="preserve"> administrado y proporcionado por </w:t>
-            </w:r>
-            <w:proofErr w:type="spellStart"/>
-            <w:r>
-              <w:rPr>
-                <w:rFonts w:ascii="Arial" w:hAnsi="Arial" w:cs="Arial"/>
-                <w:color w:val="000000"/>
-                <w:sz w:val="22"/>
-                <w:szCs w:val="22"/>
-              </w:rPr>
-              <w:t>Heroku</w:t>
-            </w:r>
-            <w:proofErr w:type="spellEnd"/>
-            <w:r>
-              <w:rPr>
-                <w:rFonts w:ascii="Arial" w:hAnsi="Arial" w:cs="Arial"/>
-                <w:color w:val="000000"/>
-                <w:sz w:val="22"/>
-                <w:szCs w:val="22"/>
-              </w:rPr>
-              <w:t>. Se utilizará este servicio debido a su escalabilidad y confiabilidad de gestión de los datos con las aplicaciones.</w:t>
+              <w:t>Es un servicio de base de datos  PostgresSQL administrado y proporcionado por Heroku. Se utilizará este servicio debido a su escalabilidad y confiabilidad de gestión de los datos con las aplicaciones.</w:t>
             </w:r>
           </w:p>
         </w:tc>
@@ -5033,7 +4579,7 @@
         </w:numPr>
         <w:ind w:left="1440"/>
       </w:pPr>
-      <w:bookmarkStart w:id="8" w:name="_Toc108742906"/>
+      <w:bookmarkStart w:id="8" w:name="_Toc110613986"/>
       <w:r>
         <w:rPr>
           <w:b w:val="0"/>
@@ -5078,7 +4624,6 @@
           <w:szCs w:val="26"/>
           <w:bdr w:val="none" w:sz="0" w:space="0" w:color="auto" w:frame="1"/>
         </w:rPr>
-        <w:lastRenderedPageBreak/>
         <w:drawing>
           <wp:inline distT="0" distB="0" distL="0" distR="0" wp14:anchorId="1E62855A" wp14:editId="6406F595">
             <wp:extent cx="5581015" cy="2067560"/>
@@ -5137,7 +4682,7 @@
         <w:ind w:left="720" w:firstLine="720"/>
         <w:jc w:val="both"/>
       </w:pPr>
-      <w:bookmarkStart w:id="9" w:name="_Toc108742907"/>
+      <w:bookmarkStart w:id="9" w:name="_Toc110613987"/>
       <w:r>
         <w:rPr>
           <w:rFonts w:ascii="Arial" w:hAnsi="Arial" w:cs="Arial"/>
@@ -5163,87 +4708,7 @@
           <w:sz w:val="22"/>
           <w:szCs w:val="22"/>
         </w:rPr>
-        <w:t xml:space="preserve">El nivel de datos, a veces denominado nivel de base de datos, nivel de acceso a datos o </w:t>
-      </w:r>
-      <w:proofErr w:type="spellStart"/>
-      <w:r>
-        <w:rPr>
-          <w:rFonts w:ascii="Arial" w:hAnsi="Arial" w:cs="Arial"/>
-          <w:color w:val="000000"/>
-          <w:sz w:val="22"/>
-          <w:szCs w:val="22"/>
-        </w:rPr>
-        <w:t>backend</w:t>
-      </w:r>
-      <w:proofErr w:type="spellEnd"/>
-      <w:r>
-        <w:rPr>
-          <w:rFonts w:ascii="Arial" w:hAnsi="Arial" w:cs="Arial"/>
-          <w:color w:val="000000"/>
-          <w:sz w:val="22"/>
-          <w:szCs w:val="22"/>
-        </w:rPr>
-        <w:t xml:space="preserve">, es donde se almacena y gestiona la información procesada por la aplicación. Puede ser un sistema de gestión de base de datos relacional como PostgreSQL, MySQL, </w:t>
-      </w:r>
-      <w:proofErr w:type="spellStart"/>
-      <w:r>
-        <w:rPr>
-          <w:rFonts w:ascii="Arial" w:hAnsi="Arial" w:cs="Arial"/>
-          <w:color w:val="000000"/>
-          <w:sz w:val="22"/>
-          <w:szCs w:val="22"/>
-        </w:rPr>
-        <w:t>MariaDB</w:t>
-      </w:r>
-      <w:proofErr w:type="spellEnd"/>
-      <w:r>
-        <w:rPr>
-          <w:rFonts w:ascii="Arial" w:hAnsi="Arial" w:cs="Arial"/>
-          <w:color w:val="000000"/>
-          <w:sz w:val="22"/>
-          <w:szCs w:val="22"/>
-        </w:rPr>
-        <w:t xml:space="preserve">, Oracle, DB2, Informix o Microsoft SQL Server, o en un servidor de bases de datos NoSQL como </w:t>
-      </w:r>
-      <w:proofErr w:type="spellStart"/>
-      <w:r>
-        <w:rPr>
-          <w:rFonts w:ascii="Arial" w:hAnsi="Arial" w:cs="Arial"/>
-          <w:color w:val="000000"/>
-          <w:sz w:val="22"/>
-          <w:szCs w:val="22"/>
-        </w:rPr>
-        <w:t>Cassandra</w:t>
-      </w:r>
-      <w:proofErr w:type="spellEnd"/>
-      <w:r>
-        <w:rPr>
-          <w:rFonts w:ascii="Arial" w:hAnsi="Arial" w:cs="Arial"/>
-          <w:color w:val="000000"/>
-          <w:sz w:val="22"/>
-          <w:szCs w:val="22"/>
-        </w:rPr>
-        <w:t xml:space="preserve">, </w:t>
-      </w:r>
-      <w:proofErr w:type="spellStart"/>
-      <w:r>
-        <w:rPr>
-          <w:rFonts w:ascii="Arial" w:hAnsi="Arial" w:cs="Arial"/>
-          <w:color w:val="000000"/>
-          <w:sz w:val="22"/>
-          <w:szCs w:val="22"/>
-        </w:rPr>
-        <w:t>CouchDB</w:t>
-      </w:r>
-      <w:proofErr w:type="spellEnd"/>
-      <w:r>
-        <w:rPr>
-          <w:rFonts w:ascii="Arial" w:hAnsi="Arial" w:cs="Arial"/>
-          <w:color w:val="000000"/>
-          <w:sz w:val="22"/>
-          <w:szCs w:val="22"/>
-        </w:rPr>
-        <w:t xml:space="preserve"> o MongoDB.</w:t>
+        <w:t>El nivel de datos, a veces denominado nivel de base de datos, nivel de acceso a datos o backend, es donde se almacena y gestiona la información procesada por la aplicación. Puede ser un sistema de gestión de base de datos relacional como PostgreSQL, MySQL, MariaDB, Oracle, DB2, Informix o Microsoft SQL Server, o en un servidor de bases de datos NoSQL como Cassandra, CouchDB o MongoDB.</w:t>
       </w:r>
     </w:p>
     <w:p/>
@@ -5299,7 +4764,7 @@
         <w:ind w:left="720" w:firstLine="720"/>
         <w:jc w:val="both"/>
       </w:pPr>
-      <w:bookmarkStart w:id="10" w:name="_Toc108742908"/>
+      <w:bookmarkStart w:id="10" w:name="_Toc110613988"/>
       <w:r>
         <w:rPr>
           <w:rFonts w:ascii="Arial" w:hAnsi="Arial" w:cs="Arial"/>
@@ -5307,27 +4772,7 @@
           <w:sz w:val="28"/>
           <w:szCs w:val="28"/>
         </w:rPr>
-        <w:t xml:space="preserve">2.3.3. </w:t>
-      </w:r>
-      <w:proofErr w:type="gramStart"/>
-      <w:r>
-        <w:rPr>
-          <w:rFonts w:ascii="Arial" w:hAnsi="Arial" w:cs="Arial"/>
-          <w:color w:val="434343"/>
-          <w:sz w:val="28"/>
-          <w:szCs w:val="28"/>
-        </w:rPr>
-        <w:t>Capa controlador</w:t>
-      </w:r>
-      <w:proofErr w:type="gramEnd"/>
-      <w:r>
-        <w:rPr>
-          <w:rFonts w:ascii="Arial" w:hAnsi="Arial" w:cs="Arial"/>
-          <w:color w:val="434343"/>
-          <w:sz w:val="28"/>
-          <w:szCs w:val="28"/>
-        </w:rPr>
-        <w:t>:</w:t>
+        <w:t>2.3.3. Capa controlador:</w:t>
       </w:r>
       <w:bookmarkEnd w:id="10"/>
     </w:p>
@@ -5358,7 +4803,7 @@
         <w:spacing w:before="400" w:after="120"/>
         <w:ind w:left="720"/>
       </w:pPr>
-      <w:bookmarkStart w:id="11" w:name="_Toc108742909"/>
+      <w:bookmarkStart w:id="11" w:name="_Toc110613989"/>
       <w:r>
         <w:rPr>
           <w:b w:val="0"/>
@@ -5380,7 +4825,7 @@
         <w:spacing w:before="400" w:after="120"/>
         <w:ind w:left="720"/>
       </w:pPr>
-      <w:bookmarkStart w:id="12" w:name="_Toc108742910"/>
+      <w:bookmarkStart w:id="12" w:name="_Toc110613990"/>
       <w:r>
         <w:rPr>
           <w:b w:val="0"/>
@@ -5411,7 +4856,7 @@
         <w:spacing w:before="360" w:after="120"/>
         <w:ind w:left="721"/>
       </w:pPr>
-      <w:bookmarkStart w:id="13" w:name="_Toc108742911"/>
+      <w:bookmarkStart w:id="13" w:name="_Toc110613991"/>
       <w:r>
         <w:rPr>
           <w:b w:val="0"/>
@@ -5436,7 +4881,6 @@
           <w:sz w:val="22"/>
           <w:szCs w:val="22"/>
         </w:rPr>
-        <w:lastRenderedPageBreak/>
         <w:t>La actual documentación posee los componentes de diseño y una lista de los posibles impactos en el sistema a causa de la previa implementación de sus componentes.</w:t>
       </w:r>
     </w:p>
@@ -5450,7 +4894,7 @@
         <w:spacing w:before="360" w:after="120"/>
         <w:ind w:left="721"/>
       </w:pPr>
-      <w:bookmarkStart w:id="14" w:name="_Toc108742912"/>
+      <w:bookmarkStart w:id="14" w:name="_Toc110613992"/>
       <w:r>
         <w:rPr>
           <w:b w:val="0"/>
@@ -5532,7 +4976,7 @@
           <w:szCs w:val="36"/>
         </w:rPr>
       </w:pPr>
-      <w:bookmarkStart w:id="15" w:name="_Toc108742913"/>
+      <w:bookmarkStart w:id="15" w:name="_Toc110613993"/>
       <w:r>
         <w:rPr>
           <w:b w:val="0"/>
@@ -5570,7 +5014,7 @@
         <w:spacing w:before="400" w:after="120"/>
         <w:ind w:left="720"/>
       </w:pPr>
-      <w:bookmarkStart w:id="16" w:name="_Toc108742914"/>
+      <w:bookmarkStart w:id="16" w:name="_Toc110613994"/>
       <w:r>
         <w:rPr>
           <w:b w:val="0"/>
@@ -5630,47 +5074,7 @@
           <w:sz w:val="22"/>
           <w:szCs w:val="22"/>
         </w:rPr>
-        <w:t xml:space="preserve">Primero, se realiza un resumen del impacto por módulo y producto en la implementación del proyecto (ver la siguiente Tabla: Impacto por módulo y producto del proyecto </w:t>
-      </w:r>
-      <w:proofErr w:type="spellStart"/>
-      <w:r>
-        <w:rPr>
-          <w:rFonts w:ascii="Arial" w:hAnsi="Arial" w:cs="Arial"/>
-          <w:color w:val="000000"/>
-          <w:sz w:val="22"/>
-          <w:szCs w:val="22"/>
-        </w:rPr>
-        <w:t>Follow</w:t>
-      </w:r>
-      <w:proofErr w:type="spellEnd"/>
-      <w:r>
-        <w:rPr>
-          <w:rFonts w:ascii="Arial" w:hAnsi="Arial" w:cs="Arial"/>
-          <w:color w:val="000000"/>
-          <w:sz w:val="22"/>
-          <w:szCs w:val="22"/>
-        </w:rPr>
-        <w:t xml:space="preserve"> </w:t>
-      </w:r>
-      <w:proofErr w:type="spellStart"/>
-      <w:r>
-        <w:rPr>
-          <w:rFonts w:ascii="Arial" w:hAnsi="Arial" w:cs="Arial"/>
-          <w:color w:val="000000"/>
-          <w:sz w:val="22"/>
-          <w:szCs w:val="22"/>
-        </w:rPr>
-        <w:t>Class</w:t>
-      </w:r>
-      <w:proofErr w:type="spellEnd"/>
-      <w:r>
-        <w:rPr>
-          <w:rFonts w:ascii="Arial" w:hAnsi="Arial" w:cs="Arial"/>
-          <w:color w:val="000000"/>
-          <w:sz w:val="22"/>
-          <w:szCs w:val="22"/>
-        </w:rPr>
-        <w:t>).</w:t>
+        <w:t>Primero, se realiza un resumen del impacto por módulo y producto en la implementación del proyecto (ver la siguiente Tabla: Impacto por módulo y producto del proyecto Follow Class).</w:t>
       </w:r>
     </w:p>
     <w:tbl>
@@ -5826,7 +5230,6 @@
               <w:spacing w:before="120" w:beforeAutospacing="0" w:after="120" w:afterAutospacing="0"/>
               <w:jc w:val="center"/>
             </w:pPr>
-            <w:proofErr w:type="spellStart"/>
             <w:r>
               <w:rPr>
                 <w:rFonts w:ascii="Arial" w:hAnsi="Arial" w:cs="Arial"/>
@@ -5836,56 +5239,7 @@
                 <w:iCs/>
                 <w:color w:val="000000"/>
               </w:rPr>
-              <w:t>Follow</w:t>
-            </w:r>
-            <w:proofErr w:type="spellEnd"/>
-            <w:r>
-              <w:rPr>
-                <w:rFonts w:ascii="Arial" w:hAnsi="Arial" w:cs="Arial"/>
-                <w:b/>
-                <w:bCs/>
-                <w:i/>
-                <w:iCs/>
-                <w:color w:val="000000"/>
-              </w:rPr>
-              <w:t xml:space="preserve"> </w:t>
-            </w:r>
-            <w:proofErr w:type="spellStart"/>
-            <w:proofErr w:type="gramStart"/>
-            <w:r>
-              <w:rPr>
-                <w:rFonts w:ascii="Arial" w:hAnsi="Arial" w:cs="Arial"/>
-                <w:b/>
-                <w:bCs/>
-                <w:i/>
-                <w:iCs/>
-                <w:color w:val="000000"/>
-              </w:rPr>
-              <w:t>Class</w:t>
-            </w:r>
-            <w:proofErr w:type="spellEnd"/>
-            <w:r>
-              <w:rPr>
-                <w:rFonts w:ascii="Arial" w:hAnsi="Arial" w:cs="Arial"/>
-                <w:b/>
-                <w:bCs/>
-                <w:i/>
-                <w:iCs/>
-                <w:color w:val="000000"/>
-              </w:rPr>
-              <w:t>(</w:t>
-            </w:r>
-            <w:proofErr w:type="gramEnd"/>
-            <w:r>
-              <w:rPr>
-                <w:rFonts w:ascii="Arial" w:hAnsi="Arial" w:cs="Arial"/>
-                <w:b/>
-                <w:bCs/>
-                <w:i/>
-                <w:iCs/>
-                <w:color w:val="000000"/>
-              </w:rPr>
-              <w:t>FC)</w:t>
+              <w:t>Follow Class(FC)</w:t>
             </w:r>
           </w:p>
         </w:tc>
@@ -6066,7 +5420,7 @@
         <w:spacing w:before="360" w:after="120"/>
         <w:ind w:left="721"/>
       </w:pPr>
-      <w:bookmarkStart w:id="17" w:name="_Toc108742915"/>
+      <w:bookmarkStart w:id="17" w:name="_Toc110613995"/>
       <w:r>
         <w:rPr>
           <w:b w:val="0"/>
@@ -6084,7 +5438,7 @@
         <w:spacing w:before="320" w:after="80"/>
         <w:ind w:firstLine="708"/>
       </w:pPr>
-      <w:bookmarkStart w:id="18" w:name="_Toc108742916"/>
+      <w:bookmarkStart w:id="18" w:name="_Toc110613996"/>
       <w:r>
         <w:rPr>
           <w:rFonts w:ascii="Arial" w:hAnsi="Arial" w:cs="Arial"/>
@@ -6150,7 +5504,6 @@
                 <w:sz w:val="22"/>
                 <w:szCs w:val="22"/>
               </w:rPr>
-              <w:lastRenderedPageBreak/>
               <w:t>ENTIDAD: ESTUDIANTE</w:t>
             </w:r>
           </w:p>
@@ -6293,7 +5646,6 @@
               <w:spacing w:before="0" w:beforeAutospacing="0" w:after="0" w:afterAutospacing="0"/>
               <w:jc w:val="both"/>
             </w:pPr>
-            <w:proofErr w:type="spellStart"/>
             <w:r>
               <w:rPr>
                 <w:rFonts w:ascii="Arial" w:hAnsi="Arial" w:cs="Arial"/>
@@ -6303,7 +5655,6 @@
               </w:rPr>
               <w:t>id_estudiante</w:t>
             </w:r>
-            <w:proofErr w:type="spellEnd"/>
           </w:p>
         </w:tc>
         <w:tc>
@@ -6402,7 +5753,6 @@
               <w:spacing w:before="0" w:beforeAutospacing="0" w:after="0" w:afterAutospacing="0"/>
               <w:jc w:val="both"/>
             </w:pPr>
-            <w:proofErr w:type="spellStart"/>
             <w:r>
               <w:rPr>
                 <w:rFonts w:ascii="Arial" w:hAnsi="Arial" w:cs="Arial"/>
@@ -6412,7 +5762,6 @@
               </w:rPr>
               <w:t>nombreApellido</w:t>
             </w:r>
-            <w:proofErr w:type="spellEnd"/>
           </w:p>
         </w:tc>
         <w:tc>
@@ -6472,25 +5821,14 @@
               <w:spacing w:before="0" w:beforeAutospacing="0" w:after="0" w:afterAutospacing="0"/>
               <w:jc w:val="both"/>
             </w:pPr>
-            <w:proofErr w:type="spellStart"/>
-            <w:r>
-              <w:rPr>
-                <w:rFonts w:ascii="Arial" w:hAnsi="Arial" w:cs="Arial"/>
-                <w:color w:val="000000"/>
-                <w:sz w:val="22"/>
-                <w:szCs w:val="22"/>
-              </w:rPr>
-              <w:t>varchar</w:t>
-            </w:r>
-            <w:proofErr w:type="spellEnd"/>
-            <w:r>
-              <w:rPr>
-                <w:rFonts w:ascii="Arial" w:hAnsi="Arial" w:cs="Arial"/>
-                <w:color w:val="000000"/>
-                <w:sz w:val="22"/>
-                <w:szCs w:val="22"/>
-              </w:rPr>
-              <w:t xml:space="preserve"> (45)</w:t>
+            <w:r>
+              <w:rPr>
+                <w:rFonts w:ascii="Arial" w:hAnsi="Arial" w:cs="Arial"/>
+                <w:color w:val="000000"/>
+                <w:sz w:val="22"/>
+                <w:szCs w:val="22"/>
+              </w:rPr>
+              <w:t>varchar (45)</w:t>
             </w:r>
           </w:p>
         </w:tc>
@@ -6590,25 +5928,14 @@
               <w:spacing w:before="0" w:beforeAutospacing="0" w:after="0" w:afterAutospacing="0"/>
               <w:jc w:val="both"/>
             </w:pPr>
-            <w:proofErr w:type="spellStart"/>
-            <w:r>
-              <w:rPr>
-                <w:rFonts w:ascii="Arial" w:hAnsi="Arial" w:cs="Arial"/>
-                <w:color w:val="000000"/>
-                <w:sz w:val="22"/>
-                <w:szCs w:val="22"/>
-              </w:rPr>
-              <w:t>varchar</w:t>
-            </w:r>
-            <w:proofErr w:type="spellEnd"/>
-            <w:r>
-              <w:rPr>
-                <w:rFonts w:ascii="Arial" w:hAnsi="Arial" w:cs="Arial"/>
-                <w:color w:val="000000"/>
-                <w:sz w:val="22"/>
-                <w:szCs w:val="22"/>
-              </w:rPr>
-              <w:t xml:space="preserve"> (45)</w:t>
+            <w:r>
+              <w:rPr>
+                <w:rFonts w:ascii="Arial" w:hAnsi="Arial" w:cs="Arial"/>
+                <w:color w:val="000000"/>
+                <w:sz w:val="22"/>
+                <w:szCs w:val="22"/>
+              </w:rPr>
+              <w:t>varchar (45)</w:t>
             </w:r>
           </w:p>
         </w:tc>
@@ -6708,25 +6035,14 @@
               <w:spacing w:before="0" w:beforeAutospacing="0" w:after="0" w:afterAutospacing="0"/>
               <w:jc w:val="both"/>
             </w:pPr>
-            <w:proofErr w:type="spellStart"/>
-            <w:r>
-              <w:rPr>
-                <w:rFonts w:ascii="Arial" w:hAnsi="Arial" w:cs="Arial"/>
-                <w:color w:val="000000"/>
-                <w:sz w:val="22"/>
-                <w:szCs w:val="22"/>
-              </w:rPr>
-              <w:t>varchar</w:t>
-            </w:r>
-            <w:proofErr w:type="spellEnd"/>
-            <w:r>
-              <w:rPr>
-                <w:rFonts w:ascii="Arial" w:hAnsi="Arial" w:cs="Arial"/>
-                <w:color w:val="000000"/>
-                <w:sz w:val="22"/>
-                <w:szCs w:val="22"/>
-              </w:rPr>
-              <w:t xml:space="preserve"> (45)</w:t>
+            <w:r>
+              <w:rPr>
+                <w:rFonts w:ascii="Arial" w:hAnsi="Arial" w:cs="Arial"/>
+                <w:color w:val="000000"/>
+                <w:sz w:val="22"/>
+                <w:szCs w:val="22"/>
+              </w:rPr>
+              <w:t>varchar (45)</w:t>
             </w:r>
           </w:p>
         </w:tc>
@@ -6826,25 +6142,14 @@
               <w:spacing w:before="0" w:beforeAutospacing="0" w:after="0" w:afterAutospacing="0"/>
               <w:jc w:val="both"/>
             </w:pPr>
-            <w:proofErr w:type="spellStart"/>
-            <w:r>
-              <w:rPr>
-                <w:rFonts w:ascii="Arial" w:hAnsi="Arial" w:cs="Arial"/>
-                <w:color w:val="000000"/>
-                <w:sz w:val="22"/>
-                <w:szCs w:val="22"/>
-              </w:rPr>
-              <w:t>varchar</w:t>
-            </w:r>
-            <w:proofErr w:type="spellEnd"/>
-            <w:r>
-              <w:rPr>
-                <w:rFonts w:ascii="Arial" w:hAnsi="Arial" w:cs="Arial"/>
-                <w:color w:val="000000"/>
-                <w:sz w:val="22"/>
-                <w:szCs w:val="22"/>
-              </w:rPr>
-              <w:t xml:space="preserve"> (45)</w:t>
+            <w:r>
+              <w:rPr>
+                <w:rFonts w:ascii="Arial" w:hAnsi="Arial" w:cs="Arial"/>
+                <w:color w:val="000000"/>
+                <w:sz w:val="22"/>
+                <w:szCs w:val="22"/>
+              </w:rPr>
+              <w:t>varchar (45)</w:t>
             </w:r>
           </w:p>
         </w:tc>
@@ -6944,25 +6249,14 @@
               <w:spacing w:before="0" w:beforeAutospacing="0" w:after="0" w:afterAutospacing="0"/>
               <w:jc w:val="both"/>
             </w:pPr>
-            <w:proofErr w:type="spellStart"/>
-            <w:r>
-              <w:rPr>
-                <w:rFonts w:ascii="Arial" w:hAnsi="Arial" w:cs="Arial"/>
-                <w:color w:val="000000"/>
-                <w:sz w:val="22"/>
-                <w:szCs w:val="22"/>
-              </w:rPr>
-              <w:t>varchar</w:t>
-            </w:r>
-            <w:proofErr w:type="spellEnd"/>
-            <w:r>
-              <w:rPr>
-                <w:rFonts w:ascii="Arial" w:hAnsi="Arial" w:cs="Arial"/>
-                <w:color w:val="000000"/>
-                <w:sz w:val="22"/>
-                <w:szCs w:val="22"/>
-              </w:rPr>
-              <w:t xml:space="preserve"> (45)</w:t>
+            <w:r>
+              <w:rPr>
+                <w:rFonts w:ascii="Arial" w:hAnsi="Arial" w:cs="Arial"/>
+                <w:color w:val="000000"/>
+                <w:sz w:val="22"/>
+                <w:szCs w:val="22"/>
+              </w:rPr>
+              <w:t>varchar (45)</w:t>
             </w:r>
           </w:p>
         </w:tc>
@@ -7062,25 +6356,14 @@
               <w:spacing w:before="0" w:beforeAutospacing="0" w:after="0" w:afterAutospacing="0"/>
               <w:jc w:val="both"/>
             </w:pPr>
-            <w:proofErr w:type="spellStart"/>
-            <w:r>
-              <w:rPr>
-                <w:rFonts w:ascii="Arial" w:hAnsi="Arial" w:cs="Arial"/>
-                <w:color w:val="000000"/>
-                <w:sz w:val="22"/>
-                <w:szCs w:val="22"/>
-              </w:rPr>
-              <w:t>varchar</w:t>
-            </w:r>
-            <w:proofErr w:type="spellEnd"/>
-            <w:r>
-              <w:rPr>
-                <w:rFonts w:ascii="Arial" w:hAnsi="Arial" w:cs="Arial"/>
-                <w:color w:val="000000"/>
-                <w:sz w:val="22"/>
-                <w:szCs w:val="22"/>
-              </w:rPr>
-              <w:t xml:space="preserve"> (45)</w:t>
+            <w:r>
+              <w:rPr>
+                <w:rFonts w:ascii="Arial" w:hAnsi="Arial" w:cs="Arial"/>
+                <w:color w:val="000000"/>
+                <w:sz w:val="22"/>
+                <w:szCs w:val="22"/>
+              </w:rPr>
+              <w:t>varchar (45)</w:t>
             </w:r>
           </w:p>
         </w:tc>
@@ -7092,7 +6375,7 @@
         <w:spacing w:before="320" w:after="80"/>
         <w:ind w:firstLine="720"/>
       </w:pPr>
-      <w:bookmarkStart w:id="19" w:name="_Toc108742917"/>
+      <w:bookmarkStart w:id="19" w:name="_Toc110613997"/>
       <w:r>
         <w:rPr>
           <w:rFonts w:ascii="Arial" w:hAnsi="Arial" w:cs="Arial"/>
@@ -7135,6 +6418,7 @@
       <w:pPr>
         <w:pStyle w:val="NormalWeb"/>
         <w:spacing w:before="0" w:beforeAutospacing="0" w:after="0" w:afterAutospacing="0"/>
+        <w:ind w:left="709" w:hanging="709"/>
       </w:pPr>
       <w:r>
         <w:rPr>
@@ -7153,47 +6437,7 @@
           <w:sz w:val="22"/>
           <w:szCs w:val="22"/>
         </w:rPr>
-        <w:t xml:space="preserve">La aplicación </w:t>
-      </w:r>
-      <w:proofErr w:type="spellStart"/>
-      <w:r>
-        <w:rPr>
-          <w:rFonts w:ascii="Arial" w:hAnsi="Arial" w:cs="Arial"/>
-          <w:color w:val="000000"/>
-          <w:sz w:val="22"/>
-          <w:szCs w:val="22"/>
-        </w:rPr>
-        <w:t>Follow</w:t>
-      </w:r>
-      <w:proofErr w:type="spellEnd"/>
-      <w:r>
-        <w:rPr>
-          <w:rFonts w:ascii="Arial" w:hAnsi="Arial" w:cs="Arial"/>
-          <w:color w:val="000000"/>
-          <w:sz w:val="22"/>
-          <w:szCs w:val="22"/>
-        </w:rPr>
-        <w:t xml:space="preserve"> </w:t>
-      </w:r>
-      <w:proofErr w:type="spellStart"/>
-      <w:r>
-        <w:rPr>
-          <w:rFonts w:ascii="Arial" w:hAnsi="Arial" w:cs="Arial"/>
-          <w:color w:val="000000"/>
-          <w:sz w:val="22"/>
-          <w:szCs w:val="22"/>
-        </w:rPr>
-        <w:t>Class</w:t>
-      </w:r>
-      <w:proofErr w:type="spellEnd"/>
-      <w:r>
-        <w:rPr>
-          <w:rFonts w:ascii="Arial" w:hAnsi="Arial" w:cs="Arial"/>
-          <w:color w:val="000000"/>
-          <w:sz w:val="22"/>
-          <w:szCs w:val="22"/>
-        </w:rPr>
-        <w:t>, contará con una vista para poder registrar un nuevo usuario.</w:t>
+        <w:t>La aplicación Follow Class, contará con una vista para poder registrar un nuevo usuario.</w:t>
       </w:r>
     </w:p>
     <w:p/>
@@ -7204,19 +6448,13 @@
       </w:pPr>
       <w:r>
         <w:rPr>
-          <w:rFonts w:ascii="Arial" w:hAnsi="Arial" w:cs="Arial"/>
           <w:noProof/>
-          <w:color w:val="000000"/>
-          <w:sz w:val="22"/>
-          <w:szCs w:val="22"/>
-          <w:bdr w:val="none" w:sz="0" w:space="0" w:color="auto" w:frame="1"/>
-        </w:rPr>
-        <w:lastRenderedPageBreak/>
+        </w:rPr>
         <w:drawing>
-          <wp:inline distT="0" distB="0" distL="0" distR="0" wp14:anchorId="0AF8B394" wp14:editId="530BA695">
-            <wp:extent cx="5581015" cy="4385945"/>
-            <wp:effectExtent l="0" t="0" r="635" b="0"/>
-            <wp:docPr id="6" name="Imagen 6"/>
+          <wp:inline distT="0" distB="0" distL="0" distR="0" wp14:anchorId="16510496" wp14:editId="4FDD5FBF">
+            <wp:extent cx="5554980" cy="3724275"/>
+            <wp:effectExtent l="0" t="0" r="7620" b="9525"/>
+            <wp:docPr id="1" name="Imagen 1" descr="Interfaz de usuario gráfica&#10;&#10;Descripción generada automáticamente"/>
             <wp:cNvGraphicFramePr>
               <a:graphicFrameLocks xmlns:a="http://schemas.openxmlformats.org/drawingml/2006/main" noChangeAspect="1"/>
             </wp:cNvGraphicFramePr>
@@ -7224,36 +6462,30 @@
               <a:graphicData uri="http://schemas.openxmlformats.org/drawingml/2006/picture">
                 <pic:pic xmlns:pic="http://schemas.openxmlformats.org/drawingml/2006/picture">
                   <pic:nvPicPr>
-                    <pic:cNvPr id="0" name="Picture 1"/>
-                    <pic:cNvPicPr>
-                      <a:picLocks noChangeAspect="1" noChangeArrowheads="1"/>
-                    </pic:cNvPicPr>
+                    <pic:cNvPr id="1" name="Imagen 1" descr="Interfaz de usuario gráfica&#10;&#10;Descripción generada automáticamente"/>
+                    <pic:cNvPicPr/>
                   </pic:nvPicPr>
-                  <pic:blipFill>
-                    <a:blip r:embed="rId13">
-                      <a:extLst>
-                        <a:ext uri="{28A0092B-C50C-407E-A947-70E740481C1C}">
-                          <a14:useLocalDpi xmlns:a14="http://schemas.microsoft.com/office/drawing/2010/main" val="0"/>
-                        </a:ext>
-                      </a:extLst>
-                    </a:blip>
-                    <a:srcRect/>
-                    <a:stretch>
-                      <a:fillRect/>
-                    </a:stretch>
+                  <pic:blipFill rotWithShape="1">
+                    <a:blip r:embed="rId13"/>
+                    <a:srcRect t="204" r="466"/>
+                    <a:stretch/>
                   </pic:blipFill>
                   <pic:spPr bwMode="auto">
                     <a:xfrm>
                       <a:off x="0" y="0"/>
-                      <a:ext cx="5581015" cy="4385945"/>
+                      <a:ext cx="5554980" cy="3724275"/>
                     </a:xfrm>
                     <a:prstGeom prst="rect">
                       <a:avLst/>
                     </a:prstGeom>
-                    <a:noFill/>
                     <a:ln>
                       <a:noFill/>
                     </a:ln>
+                    <a:extLst>
+                      <a:ext uri="{53640926-AAD7-44D8-BBD7-CCE9431645EC}">
+                        <a14:shadowObscured xmlns:a14="http://schemas.microsoft.com/office/drawing/2010/main"/>
+                      </a:ext>
+                    </a:extLst>
                   </pic:spPr>
                 </pic:pic>
               </a:graphicData>
@@ -7290,6 +6522,7 @@
       <w:pPr>
         <w:pStyle w:val="NormalWeb"/>
         <w:spacing w:before="0" w:beforeAutospacing="0" w:after="0" w:afterAutospacing="0"/>
+        <w:ind w:left="709"/>
       </w:pPr>
       <w:r>
         <w:rPr>
@@ -7298,47 +6531,7 @@
           <w:sz w:val="22"/>
           <w:szCs w:val="22"/>
         </w:rPr>
-        <w:t xml:space="preserve">La aplicación </w:t>
-      </w:r>
-      <w:proofErr w:type="spellStart"/>
-      <w:r>
-        <w:rPr>
-          <w:rFonts w:ascii="Arial" w:hAnsi="Arial" w:cs="Arial"/>
-          <w:color w:val="000000"/>
-          <w:sz w:val="22"/>
-          <w:szCs w:val="22"/>
-        </w:rPr>
-        <w:t>Follow</w:t>
-      </w:r>
-      <w:proofErr w:type="spellEnd"/>
-      <w:r>
-        <w:rPr>
-          <w:rFonts w:ascii="Arial" w:hAnsi="Arial" w:cs="Arial"/>
-          <w:color w:val="000000"/>
-          <w:sz w:val="22"/>
-          <w:szCs w:val="22"/>
-        </w:rPr>
-        <w:t xml:space="preserve"> </w:t>
-      </w:r>
-      <w:proofErr w:type="spellStart"/>
-      <w:r>
-        <w:rPr>
-          <w:rFonts w:ascii="Arial" w:hAnsi="Arial" w:cs="Arial"/>
-          <w:color w:val="000000"/>
-          <w:sz w:val="22"/>
-          <w:szCs w:val="22"/>
-        </w:rPr>
-        <w:t>Class</w:t>
-      </w:r>
-      <w:proofErr w:type="spellEnd"/>
-      <w:r>
-        <w:rPr>
-          <w:rFonts w:ascii="Arial" w:hAnsi="Arial" w:cs="Arial"/>
-          <w:color w:val="000000"/>
-          <w:sz w:val="22"/>
-          <w:szCs w:val="22"/>
-        </w:rPr>
-        <w:t xml:space="preserve"> contará con una vista para que los usuarios registrados puedan acceder a su cuenta</w:t>
+        <w:t>La aplicación Follow Class contará con una vista para que los usuarios registrados puedan acceder a su cuenta</w:t>
       </w:r>
     </w:p>
     <w:p>
@@ -7355,11 +6548,18 @@
           <w:szCs w:val="22"/>
           <w:bdr w:val="none" w:sz="0" w:space="0" w:color="auto" w:frame="1"/>
         </w:rPr>
-        <w:lastRenderedPageBreak/>
         <w:drawing>
-          <wp:inline distT="0" distB="0" distL="0" distR="0" wp14:anchorId="233BF3DA" wp14:editId="487BB696">
+          <wp:anchor distT="0" distB="0" distL="114300" distR="114300" simplePos="0" relativeHeight="251659264" behindDoc="0" locked="0" layoutInCell="1" allowOverlap="1" wp14:anchorId="233BF3DA" wp14:editId="11B35BFD">
+            <wp:simplePos x="0" y="0"/>
+            <wp:positionH relativeFrom="margin">
+              <wp:align>left</wp:align>
+            </wp:positionH>
+            <wp:positionV relativeFrom="paragraph">
+              <wp:posOffset>238760</wp:posOffset>
+            </wp:positionV>
             <wp:extent cx="5581015" cy="3698240"/>
             <wp:effectExtent l="0" t="0" r="635" b="0"/>
+            <wp:wrapSquare wrapText="bothSides"/>
             <wp:docPr id="7" name="Imagen 7" descr="Interfaz de usuario gráfica, Sitio web&#10;&#10;Descripción generada automáticamente"/>
             <wp:cNvGraphicFramePr>
               <a:graphicFrameLocks xmlns:a="http://schemas.openxmlformats.org/drawingml/2006/main" noChangeAspect="1"/>
@@ -7402,54 +6602,15 @@
                 </pic:pic>
               </a:graphicData>
             </a:graphic>
-          </wp:inline>
+            <wp14:sizeRelH relativeFrom="page">
+              <wp14:pctWidth>0</wp14:pctWidth>
+            </wp14:sizeRelH>
+            <wp14:sizeRelV relativeFrom="page">
+              <wp14:pctHeight>0</wp14:pctHeight>
+            </wp14:sizeRelV>
+          </wp:anchor>
         </w:drawing>
       </w:r>
-    </w:p>
-    <w:p>
-      <w:pPr>
-        <w:pStyle w:val="NormalWeb"/>
-        <w:spacing w:before="0" w:beforeAutospacing="0" w:after="0" w:afterAutospacing="0" w:line="360" w:lineRule="auto"/>
-        <w:jc w:val="center"/>
-        <w:rPr>
-          <w:rFonts w:ascii="Arial" w:hAnsi="Arial" w:cs="Arial"/>
-          <w:bCs/>
-          <w:i/>
-          <w:color w:val="525252" w:themeColor="accent3" w:themeShade="80"/>
-          <w:sz w:val="20"/>
-          <w:szCs w:val="48"/>
-        </w:rPr>
-      </w:pPr>
-    </w:p>
-    <w:p>
-      <w:pPr>
-        <w:pStyle w:val="NormalWeb"/>
-        <w:spacing w:before="0" w:beforeAutospacing="0" w:after="0" w:afterAutospacing="0" w:line="360" w:lineRule="auto"/>
-        <w:jc w:val="center"/>
-        <w:rPr>
-          <w:rFonts w:ascii="Arial" w:hAnsi="Arial" w:cs="Arial"/>
-          <w:bCs/>
-          <w:i/>
-          <w:color w:val="525252" w:themeColor="accent3" w:themeShade="80"/>
-          <w:sz w:val="20"/>
-          <w:szCs w:val="48"/>
-        </w:rPr>
-      </w:pPr>
-    </w:p>
-    <w:p>
-      <w:pPr>
-        <w:pStyle w:val="NormalWeb"/>
-        <w:spacing w:before="0" w:beforeAutospacing="0" w:after="0" w:afterAutospacing="0" w:line="360" w:lineRule="auto"/>
-        <w:jc w:val="center"/>
-        <w:rPr>
-          <w:rFonts w:ascii="Arial" w:hAnsi="Arial" w:cs="Arial"/>
-          <w:bCs/>
-          <w:i/>
-          <w:color w:val="525252" w:themeColor="accent3" w:themeShade="80"/>
-          <w:sz w:val="20"/>
-          <w:szCs w:val="48"/>
-        </w:rPr>
-      </w:pPr>
     </w:p>
     <w:p>
       <w:pPr>
@@ -7467,7 +6628,7 @@
           <w:szCs w:val="32"/>
         </w:rPr>
       </w:pPr>
-      <w:bookmarkStart w:id="20" w:name="_Toc108742918"/>
+      <w:bookmarkStart w:id="20" w:name="_Toc110613998"/>
       <w:r>
         <w:rPr>
           <w:b w:val="0"/>
@@ -7489,7 +6650,7 @@
           <w:szCs w:val="28"/>
         </w:rPr>
       </w:pPr>
-      <w:bookmarkStart w:id="21" w:name="_Toc108742919"/>
+      <w:bookmarkStart w:id="21" w:name="_Toc110613999"/>
       <w:r>
         <w:rPr>
           <w:rFonts w:ascii="Arial" w:hAnsi="Arial" w:cs="Arial"/>
@@ -7735,7 +6896,6 @@
                 <w:szCs w:val="22"/>
               </w:rPr>
             </w:pPr>
-            <w:proofErr w:type="spellStart"/>
             <w:r>
               <w:rPr>
                 <w:rFonts w:ascii="Arial" w:hAnsi="Arial" w:cs="Arial"/>
@@ -7745,7 +6905,6 @@
               </w:rPr>
               <w:t>id_curso</w:t>
             </w:r>
-            <w:proofErr w:type="spellEnd"/>
           </w:p>
         </w:tc>
         <w:tc>
@@ -7941,25 +7100,14 @@
                 <w:szCs w:val="22"/>
               </w:rPr>
             </w:pPr>
-            <w:proofErr w:type="spellStart"/>
-            <w:r>
-              <w:rPr>
-                <w:rFonts w:ascii="Arial" w:hAnsi="Arial" w:cs="Arial"/>
-                <w:color w:val="000000"/>
-                <w:sz w:val="22"/>
-                <w:szCs w:val="22"/>
-              </w:rPr>
-              <w:t>varchar</w:t>
-            </w:r>
-            <w:proofErr w:type="spellEnd"/>
-            <w:r>
-              <w:rPr>
-                <w:rFonts w:ascii="Arial" w:hAnsi="Arial" w:cs="Arial"/>
-                <w:color w:val="000000"/>
-                <w:sz w:val="22"/>
-                <w:szCs w:val="22"/>
-              </w:rPr>
-              <w:t xml:space="preserve"> (45)</w:t>
+            <w:r>
+              <w:rPr>
+                <w:rFonts w:ascii="Arial" w:hAnsi="Arial" w:cs="Arial"/>
+                <w:color w:val="000000"/>
+                <w:sz w:val="22"/>
+                <w:szCs w:val="22"/>
+              </w:rPr>
+              <w:t>varchar (45)</w:t>
             </w:r>
           </w:p>
         </w:tc>
@@ -8080,25 +7228,14 @@
                 <w:szCs w:val="22"/>
               </w:rPr>
             </w:pPr>
-            <w:proofErr w:type="spellStart"/>
-            <w:r>
-              <w:rPr>
-                <w:rFonts w:ascii="Arial" w:hAnsi="Arial" w:cs="Arial"/>
-                <w:color w:val="000000"/>
-                <w:sz w:val="22"/>
-                <w:szCs w:val="22"/>
-              </w:rPr>
-              <w:t>varchar</w:t>
-            </w:r>
-            <w:proofErr w:type="spellEnd"/>
-            <w:r>
-              <w:rPr>
-                <w:rFonts w:ascii="Arial" w:hAnsi="Arial" w:cs="Arial"/>
-                <w:color w:val="000000"/>
-                <w:sz w:val="22"/>
-                <w:szCs w:val="22"/>
-              </w:rPr>
-              <w:t xml:space="preserve"> (45)</w:t>
+            <w:r>
+              <w:rPr>
+                <w:rFonts w:ascii="Arial" w:hAnsi="Arial" w:cs="Arial"/>
+                <w:color w:val="000000"/>
+                <w:sz w:val="22"/>
+                <w:szCs w:val="22"/>
+              </w:rPr>
+              <w:t>varchar (45)</w:t>
             </w:r>
           </w:p>
         </w:tc>
@@ -8219,25 +7356,14 @@
                 <w:szCs w:val="22"/>
               </w:rPr>
             </w:pPr>
-            <w:proofErr w:type="spellStart"/>
-            <w:r>
-              <w:rPr>
-                <w:rFonts w:ascii="Arial" w:hAnsi="Arial" w:cs="Arial"/>
-                <w:color w:val="000000"/>
-                <w:sz w:val="22"/>
-                <w:szCs w:val="22"/>
-              </w:rPr>
-              <w:t>varchar</w:t>
-            </w:r>
-            <w:proofErr w:type="spellEnd"/>
-            <w:r>
-              <w:rPr>
-                <w:rFonts w:ascii="Arial" w:hAnsi="Arial" w:cs="Arial"/>
-                <w:color w:val="000000"/>
-                <w:sz w:val="22"/>
-                <w:szCs w:val="22"/>
-              </w:rPr>
-              <w:t xml:space="preserve"> (45)</w:t>
+            <w:r>
+              <w:rPr>
+                <w:rFonts w:ascii="Arial" w:hAnsi="Arial" w:cs="Arial"/>
+                <w:color w:val="000000"/>
+                <w:sz w:val="22"/>
+                <w:szCs w:val="22"/>
+              </w:rPr>
+              <w:t>varchar (45)</w:t>
             </w:r>
           </w:p>
         </w:tc>
@@ -8358,25 +7484,14 @@
                 <w:szCs w:val="22"/>
               </w:rPr>
             </w:pPr>
-            <w:proofErr w:type="spellStart"/>
-            <w:r>
-              <w:rPr>
-                <w:rFonts w:ascii="Arial" w:hAnsi="Arial" w:cs="Arial"/>
-                <w:color w:val="000000"/>
-                <w:sz w:val="22"/>
-                <w:szCs w:val="22"/>
-              </w:rPr>
-              <w:t>varchar</w:t>
-            </w:r>
-            <w:proofErr w:type="spellEnd"/>
-            <w:r>
-              <w:rPr>
-                <w:rFonts w:ascii="Arial" w:hAnsi="Arial" w:cs="Arial"/>
-                <w:color w:val="000000"/>
-                <w:sz w:val="22"/>
-                <w:szCs w:val="22"/>
-              </w:rPr>
-              <w:t xml:space="preserve"> (45)</w:t>
+            <w:r>
+              <w:rPr>
+                <w:rFonts w:ascii="Arial" w:hAnsi="Arial" w:cs="Arial"/>
+                <w:color w:val="000000"/>
+                <w:sz w:val="22"/>
+                <w:szCs w:val="22"/>
+              </w:rPr>
+              <w:t>varchar (45)</w:t>
             </w:r>
           </w:p>
         </w:tc>
@@ -8497,25 +7612,14 @@
                 <w:szCs w:val="22"/>
               </w:rPr>
             </w:pPr>
-            <w:proofErr w:type="spellStart"/>
-            <w:r>
-              <w:rPr>
-                <w:rFonts w:ascii="Arial" w:hAnsi="Arial" w:cs="Arial"/>
-                <w:color w:val="000000"/>
-                <w:sz w:val="22"/>
-                <w:szCs w:val="22"/>
-              </w:rPr>
-              <w:t>varchar</w:t>
-            </w:r>
-            <w:proofErr w:type="spellEnd"/>
-            <w:r>
-              <w:rPr>
-                <w:rFonts w:ascii="Arial" w:hAnsi="Arial" w:cs="Arial"/>
-                <w:color w:val="000000"/>
-                <w:sz w:val="22"/>
-                <w:szCs w:val="22"/>
-              </w:rPr>
-              <w:t xml:space="preserve"> (45)</w:t>
+            <w:r>
+              <w:rPr>
+                <w:rFonts w:ascii="Arial" w:hAnsi="Arial" w:cs="Arial"/>
+                <w:color w:val="000000"/>
+                <w:sz w:val="22"/>
+                <w:szCs w:val="22"/>
+              </w:rPr>
+              <w:t>varchar (45)</w:t>
             </w:r>
           </w:p>
         </w:tc>
@@ -8551,7 +7655,6 @@
                 <w:szCs w:val="22"/>
               </w:rPr>
             </w:pPr>
-            <w:proofErr w:type="spellStart"/>
             <w:r>
               <w:rPr>
                 <w:rFonts w:ascii="Arial" w:hAnsi="Arial" w:cs="Arial"/>
@@ -8561,7 +7664,6 @@
               </w:rPr>
               <w:t>periódo_académico</w:t>
             </w:r>
-            <w:proofErr w:type="spellEnd"/>
           </w:p>
         </w:tc>
         <w:tc>
@@ -8629,25 +7731,14 @@
                 <w:szCs w:val="22"/>
               </w:rPr>
             </w:pPr>
-            <w:proofErr w:type="spellStart"/>
-            <w:r>
-              <w:rPr>
-                <w:rFonts w:ascii="Arial" w:hAnsi="Arial" w:cs="Arial"/>
-                <w:color w:val="000000"/>
-                <w:sz w:val="22"/>
-                <w:szCs w:val="22"/>
-              </w:rPr>
-              <w:t>varchar</w:t>
-            </w:r>
-            <w:proofErr w:type="spellEnd"/>
-            <w:r>
-              <w:rPr>
-                <w:rFonts w:ascii="Arial" w:hAnsi="Arial" w:cs="Arial"/>
-                <w:color w:val="000000"/>
-                <w:sz w:val="22"/>
-                <w:szCs w:val="22"/>
-              </w:rPr>
-              <w:t xml:space="preserve"> (45)</w:t>
+            <w:r>
+              <w:rPr>
+                <w:rFonts w:ascii="Arial" w:hAnsi="Arial" w:cs="Arial"/>
+                <w:color w:val="000000"/>
+                <w:sz w:val="22"/>
+                <w:szCs w:val="22"/>
+              </w:rPr>
+              <w:t>varchar (45)</w:t>
             </w:r>
           </w:p>
         </w:tc>
@@ -8683,7 +7774,6 @@
                 <w:szCs w:val="22"/>
               </w:rPr>
             </w:pPr>
-            <w:proofErr w:type="spellStart"/>
             <w:r>
               <w:rPr>
                 <w:rFonts w:ascii="Arial" w:hAnsi="Arial" w:cs="Arial"/>
@@ -8693,7 +7783,6 @@
               </w:rPr>
               <w:t>fecha_inicio</w:t>
             </w:r>
-            <w:proofErr w:type="spellEnd"/>
           </w:p>
         </w:tc>
         <w:tc>
@@ -8761,7 +7850,6 @@
                 <w:szCs w:val="22"/>
               </w:rPr>
             </w:pPr>
-            <w:proofErr w:type="spellStart"/>
             <w:r>
               <w:rPr>
                 <w:rFonts w:ascii="Arial" w:hAnsi="Arial" w:cs="Arial"/>
@@ -8771,7 +7859,6 @@
               </w:rPr>
               <w:t>datetime</w:t>
             </w:r>
-            <w:proofErr w:type="spellEnd"/>
           </w:p>
         </w:tc>
       </w:tr>
@@ -8806,7 +7893,6 @@
                 <w:szCs w:val="22"/>
               </w:rPr>
             </w:pPr>
-            <w:proofErr w:type="spellStart"/>
             <w:r>
               <w:rPr>
                 <w:rFonts w:ascii="Arial" w:hAnsi="Arial" w:cs="Arial"/>
@@ -8816,7 +7902,6 @@
               </w:rPr>
               <w:t>fecha_fin</w:t>
             </w:r>
-            <w:proofErr w:type="spellEnd"/>
           </w:p>
         </w:tc>
         <w:tc>
@@ -8884,7 +7969,6 @@
                 <w:szCs w:val="22"/>
               </w:rPr>
             </w:pPr>
-            <w:proofErr w:type="spellStart"/>
             <w:r>
               <w:rPr>
                 <w:rFonts w:ascii="Arial" w:hAnsi="Arial" w:cs="Arial"/>
@@ -8894,7 +7978,6 @@
               </w:rPr>
               <w:t>datetime</w:t>
             </w:r>
-            <w:proofErr w:type="spellEnd"/>
           </w:p>
         </w:tc>
       </w:tr>
@@ -8929,18 +8012,15 @@
                 <w:szCs w:val="22"/>
               </w:rPr>
             </w:pPr>
-            <w:proofErr w:type="spellStart"/>
-            <w:r>
-              <w:rPr>
-                <w:rFonts w:ascii="Arial" w:hAnsi="Arial" w:cs="Arial"/>
-                <w:color w:val="000000"/>
-                <w:sz w:val="22"/>
-                <w:szCs w:val="22"/>
-              </w:rPr>
-              <w:lastRenderedPageBreak/>
+            <w:r>
+              <w:rPr>
+                <w:rFonts w:ascii="Arial" w:hAnsi="Arial" w:cs="Arial"/>
+                <w:color w:val="000000"/>
+                <w:sz w:val="22"/>
+                <w:szCs w:val="22"/>
+              </w:rPr>
               <w:t>cantidad_semanas</w:t>
             </w:r>
-            <w:proofErr w:type="spellEnd"/>
           </w:p>
         </w:tc>
         <w:tc>
@@ -9264,36 +8344,14 @@
                 <w:szCs w:val="22"/>
               </w:rPr>
             </w:pPr>
-            <w:proofErr w:type="spellStart"/>
-            <w:proofErr w:type="gramStart"/>
-            <w:r>
-              <w:rPr>
-                <w:rFonts w:ascii="Arial" w:hAnsi="Arial" w:cs="Arial"/>
-                <w:color w:val="000000"/>
-                <w:sz w:val="22"/>
-                <w:szCs w:val="22"/>
-              </w:rPr>
-              <w:t>varchar</w:t>
-            </w:r>
-            <w:proofErr w:type="spellEnd"/>
-            <w:r>
-              <w:rPr>
-                <w:rFonts w:ascii="Arial" w:hAnsi="Arial" w:cs="Arial"/>
-                <w:color w:val="000000"/>
-                <w:sz w:val="22"/>
-                <w:szCs w:val="22"/>
-              </w:rPr>
-              <w:t>(</w:t>
-            </w:r>
-            <w:proofErr w:type="gramEnd"/>
-            <w:r>
-              <w:rPr>
-                <w:rFonts w:ascii="Arial" w:hAnsi="Arial" w:cs="Arial"/>
-                <w:color w:val="000000"/>
-                <w:sz w:val="22"/>
-                <w:szCs w:val="22"/>
-              </w:rPr>
-              <w:t>45)</w:t>
+            <w:r>
+              <w:rPr>
+                <w:rFonts w:ascii="Arial" w:hAnsi="Arial" w:cs="Arial"/>
+                <w:color w:val="000000"/>
+                <w:sz w:val="22"/>
+                <w:szCs w:val="22"/>
+              </w:rPr>
+              <w:t>varchar(45)</w:t>
             </w:r>
           </w:p>
         </w:tc>
@@ -9457,7 +8515,6 @@
                 <w:szCs w:val="22"/>
               </w:rPr>
             </w:pPr>
-            <w:proofErr w:type="spellStart"/>
             <w:r>
               <w:rPr>
                 <w:rFonts w:ascii="Arial" w:hAnsi="Arial" w:cs="Arial"/>
@@ -9467,7 +8524,6 @@
               </w:rPr>
               <w:t>id_programación</w:t>
             </w:r>
-            <w:proofErr w:type="spellEnd"/>
           </w:p>
         </w:tc>
         <w:tc>
@@ -9559,7 +8615,7 @@
           <w:szCs w:val="28"/>
         </w:rPr>
       </w:pPr>
-      <w:bookmarkStart w:id="22" w:name="_Toc108742920"/>
+      <w:bookmarkStart w:id="22" w:name="_Toc110614000"/>
       <w:r>
         <w:rPr>
           <w:rFonts w:ascii="Arial" w:hAnsi="Arial" w:cs="Arial"/>
@@ -9825,7 +8881,6 @@
                 <w:szCs w:val="22"/>
               </w:rPr>
             </w:pPr>
-            <w:proofErr w:type="spellStart"/>
             <w:r>
               <w:rPr>
                 <w:rFonts w:ascii="Arial" w:hAnsi="Arial" w:cs="Arial"/>
@@ -9844,7 +8899,6 @@
               </w:rPr>
               <w:t>tarea</w:t>
             </w:r>
-            <w:proofErr w:type="spellEnd"/>
           </w:p>
         </w:tc>
         <w:tc>
@@ -10031,25 +9085,14 @@
                 <w:szCs w:val="22"/>
               </w:rPr>
             </w:pPr>
-            <w:proofErr w:type="spellStart"/>
-            <w:r>
-              <w:rPr>
-                <w:rFonts w:ascii="Arial" w:hAnsi="Arial" w:cs="Arial"/>
-                <w:color w:val="000000"/>
-                <w:sz w:val="22"/>
-                <w:szCs w:val="22"/>
-              </w:rPr>
-              <w:t>varchar</w:t>
-            </w:r>
-            <w:proofErr w:type="spellEnd"/>
-            <w:r>
-              <w:rPr>
-                <w:rFonts w:ascii="Arial" w:hAnsi="Arial" w:cs="Arial"/>
-                <w:color w:val="000000"/>
-                <w:sz w:val="22"/>
-                <w:szCs w:val="22"/>
-              </w:rPr>
-              <w:t xml:space="preserve"> (45)</w:t>
+            <w:r>
+              <w:rPr>
+                <w:rFonts w:ascii="Arial" w:hAnsi="Arial" w:cs="Arial"/>
+                <w:color w:val="000000"/>
+                <w:sz w:val="22"/>
+                <w:szCs w:val="22"/>
+              </w:rPr>
+              <w:t>varchar (45)</w:t>
             </w:r>
           </w:p>
         </w:tc>
@@ -10211,7 +9254,6 @@
                 <w:szCs w:val="22"/>
               </w:rPr>
             </w:pPr>
-            <w:proofErr w:type="spellStart"/>
             <w:r>
               <w:rPr>
                 <w:rFonts w:ascii="Arial" w:hAnsi="Arial" w:cs="Arial"/>
@@ -10221,7 +9263,6 @@
               </w:rPr>
               <w:t>hora_inicio</w:t>
             </w:r>
-            <w:proofErr w:type="spellEnd"/>
           </w:p>
         </w:tc>
         <w:tc>
@@ -10333,7 +9374,6 @@
                 <w:szCs w:val="22"/>
               </w:rPr>
             </w:pPr>
-            <w:proofErr w:type="spellStart"/>
             <w:r>
               <w:rPr>
                 <w:rFonts w:ascii="Arial" w:hAnsi="Arial" w:cs="Arial"/>
@@ -10343,7 +9383,6 @@
               </w:rPr>
               <w:t>hora_fin</w:t>
             </w:r>
-            <w:proofErr w:type="spellEnd"/>
           </w:p>
         </w:tc>
         <w:tc>
@@ -10457,7 +9496,6 @@
                 <w:szCs w:val="22"/>
               </w:rPr>
             </w:pPr>
-            <w:proofErr w:type="spellStart"/>
             <w:r>
               <w:rPr>
                 <w:rFonts w:ascii="Arial" w:hAnsi="Arial" w:cs="Arial"/>
@@ -10467,7 +9505,6 @@
               </w:rPr>
               <w:t>color_r</w:t>
             </w:r>
-            <w:proofErr w:type="spellEnd"/>
           </w:p>
         </w:tc>
         <w:tc>
@@ -10581,7 +9618,6 @@
                 <w:szCs w:val="22"/>
               </w:rPr>
             </w:pPr>
-            <w:proofErr w:type="spellStart"/>
             <w:r>
               <w:rPr>
                 <w:rFonts w:ascii="Arial" w:hAnsi="Arial" w:cs="Arial"/>
@@ -10591,7 +9627,6 @@
               </w:rPr>
               <w:t>color_g</w:t>
             </w:r>
-            <w:proofErr w:type="spellEnd"/>
           </w:p>
         </w:tc>
         <w:tc>
@@ -10705,7 +9740,6 @@
                 <w:szCs w:val="22"/>
               </w:rPr>
             </w:pPr>
-            <w:proofErr w:type="spellStart"/>
             <w:r>
               <w:rPr>
                 <w:rFonts w:ascii="Arial" w:hAnsi="Arial" w:cs="Arial"/>
@@ -10715,7 +9749,6 @@
               </w:rPr>
               <w:t>color_b</w:t>
             </w:r>
-            <w:proofErr w:type="spellEnd"/>
           </w:p>
         </w:tc>
         <w:tc>
@@ -10829,7 +9862,6 @@
                 <w:szCs w:val="22"/>
               </w:rPr>
             </w:pPr>
-            <w:proofErr w:type="spellStart"/>
             <w:r>
               <w:rPr>
                 <w:rFonts w:ascii="Arial" w:hAnsi="Arial" w:cs="Arial"/>
@@ -10839,7 +9871,6 @@
               </w:rPr>
               <w:t>descripcion</w:t>
             </w:r>
-            <w:proofErr w:type="spellEnd"/>
           </w:p>
         </w:tc>
         <w:tc>
@@ -10953,7 +9984,6 @@
                 <w:szCs w:val="22"/>
               </w:rPr>
             </w:pPr>
-            <w:proofErr w:type="spellStart"/>
             <w:r>
               <w:rPr>
                 <w:rFonts w:ascii="Arial" w:hAnsi="Arial" w:cs="Arial"/>
@@ -10963,7 +9993,6 @@
               </w:rPr>
               <w:t>Id_estudiante</w:t>
             </w:r>
-            <w:proofErr w:type="spellEnd"/>
           </w:p>
         </w:tc>
         <w:tc>
@@ -11078,7 +10107,7 @@
           <w:szCs w:val="28"/>
         </w:rPr>
       </w:pPr>
-      <w:bookmarkStart w:id="23" w:name="_Toc108742921"/>
+      <w:bookmarkStart w:id="23" w:name="_Toc110614001"/>
       <w:r>
         <w:rPr>
           <w:rFonts w:ascii="Arial" w:hAnsi="Arial" w:cs="Arial"/>
@@ -11201,7 +10230,7 @@
       <w:pPr>
         <w:pStyle w:val="NormalWeb"/>
         <w:spacing w:before="0" w:beforeAutospacing="0" w:after="0" w:afterAutospacing="0"/>
-        <w:ind w:firstLine="1417"/>
+        <w:ind w:left="1418" w:hanging="1"/>
       </w:pPr>
       <w:r>
         <w:rPr>
@@ -11210,47 +10239,7 @@
           <w:sz w:val="22"/>
           <w:szCs w:val="22"/>
         </w:rPr>
-        <w:t xml:space="preserve">La aplicación </w:t>
-      </w:r>
-      <w:proofErr w:type="spellStart"/>
-      <w:r>
-        <w:rPr>
-          <w:rFonts w:ascii="Arial" w:hAnsi="Arial" w:cs="Arial"/>
-          <w:color w:val="000000"/>
-          <w:sz w:val="22"/>
-          <w:szCs w:val="22"/>
-        </w:rPr>
-        <w:t>Follow</w:t>
-      </w:r>
-      <w:proofErr w:type="spellEnd"/>
-      <w:r>
-        <w:rPr>
-          <w:rFonts w:ascii="Arial" w:hAnsi="Arial" w:cs="Arial"/>
-          <w:color w:val="000000"/>
-          <w:sz w:val="22"/>
-          <w:szCs w:val="22"/>
-        </w:rPr>
-        <w:t xml:space="preserve"> </w:t>
-      </w:r>
-      <w:proofErr w:type="spellStart"/>
-      <w:r>
-        <w:rPr>
-          <w:rFonts w:ascii="Arial" w:hAnsi="Arial" w:cs="Arial"/>
-          <w:color w:val="000000"/>
-          <w:sz w:val="22"/>
-          <w:szCs w:val="22"/>
-        </w:rPr>
-        <w:t>Class</w:t>
-      </w:r>
-      <w:proofErr w:type="spellEnd"/>
-      <w:r>
-        <w:rPr>
-          <w:rFonts w:ascii="Arial" w:hAnsi="Arial" w:cs="Arial"/>
-          <w:color w:val="000000"/>
-          <w:sz w:val="22"/>
-          <w:szCs w:val="22"/>
-        </w:rPr>
-        <w:t xml:space="preserve"> contará con una vista para poder visualizar el calendario de actividades del usuario. </w:t>
+        <w:t>La aplicación Follow Class contará con una vista para poder visualizar el calendario de actividades del usuario. </w:t>
       </w:r>
     </w:p>
     <w:p>
@@ -11267,34 +10256,29 @@
           <w:szCs w:val="48"/>
         </w:rPr>
       </w:pPr>
-    </w:p>
-    <w:p>
-      <w:pPr>
-        <w:pStyle w:val="NormalWeb"/>
-        <w:spacing w:before="0" w:beforeAutospacing="0" w:after="0" w:afterAutospacing="0" w:line="360" w:lineRule="auto"/>
-        <w:jc w:val="center"/>
+      <w:r>
         <w:rPr>
           <w:rFonts w:ascii="Arial" w:hAnsi="Arial" w:cs="Arial"/>
           <w:bCs/>
           <w:i/>
+          <w:noProof/>
           <w:color w:val="525252" w:themeColor="accent3" w:themeShade="80"/>
           <w:sz w:val="20"/>
           <w:szCs w:val="48"/>
         </w:rPr>
-      </w:pPr>
-      <w:r>
-        <w:rPr>
-          <w:rFonts w:ascii="Arial" w:hAnsi="Arial" w:cs="Arial"/>
-          <w:noProof/>
-          <w:color w:val="000000"/>
-          <w:bdr w:val="none" w:sz="0" w:space="0" w:color="auto" w:frame="1"/>
-        </w:rPr>
-        <w:lastRenderedPageBreak/>
         <w:drawing>
-          <wp:inline distT="0" distB="0" distL="0" distR="0" wp14:anchorId="168B278A" wp14:editId="35384772">
-            <wp:extent cx="5581015" cy="2976245"/>
+          <wp:anchor distT="0" distB="0" distL="114300" distR="114300" simplePos="0" relativeHeight="251662336" behindDoc="0" locked="0" layoutInCell="1" allowOverlap="1" wp14:anchorId="7FC9D51D" wp14:editId="6E9CB32C">
+            <wp:simplePos x="0" y="0"/>
+            <wp:positionH relativeFrom="page">
+              <wp:align>center</wp:align>
+            </wp:positionH>
+            <wp:positionV relativeFrom="paragraph">
+              <wp:posOffset>344055</wp:posOffset>
+            </wp:positionV>
+            <wp:extent cx="5581015" cy="2953385"/>
             <wp:effectExtent l="0" t="0" r="635" b="0"/>
-            <wp:docPr id="15" name="Imagen 15" descr="Calendario&#10;&#10;Descripción generada automáticamente"/>
+            <wp:wrapSquare wrapText="bothSides"/>
+            <wp:docPr id="2" name="Imagen 2" descr="Calendario&#10;&#10;Descripción generada automáticamente"/>
             <wp:cNvGraphicFramePr>
               <a:graphicFrameLocks xmlns:a="http://schemas.openxmlformats.org/drawingml/2006/main" noChangeAspect="1"/>
             </wp:cNvGraphicFramePr>
@@ -11302,10 +10286,8 @@
               <a:graphicData uri="http://schemas.openxmlformats.org/drawingml/2006/picture">
                 <pic:pic xmlns:pic="http://schemas.openxmlformats.org/drawingml/2006/picture">
                   <pic:nvPicPr>
-                    <pic:cNvPr id="15" name="Imagen 15" descr="Calendario&#10;&#10;Descripción generada automáticamente"/>
-                    <pic:cNvPicPr>
-                      <a:picLocks noChangeAspect="1" noChangeArrowheads="1"/>
-                    </pic:cNvPicPr>
+                    <pic:cNvPr id="2" name="Imagen 2" descr="Calendario&#10;&#10;Descripción generada automáticamente"/>
+                    <pic:cNvPicPr/>
                   </pic:nvPicPr>
                   <pic:blipFill>
                     <a:blip r:embed="rId15" cstate="print">
@@ -11315,28 +10297,29 @@
                         </a:ext>
                       </a:extLst>
                     </a:blip>
-                    <a:srcRect/>
                     <a:stretch>
                       <a:fillRect/>
                     </a:stretch>
                   </pic:blipFill>
-                  <pic:spPr bwMode="auto">
+                  <pic:spPr>
                     <a:xfrm>
                       <a:off x="0" y="0"/>
-                      <a:ext cx="5581015" cy="2976245"/>
+                      <a:ext cx="5581015" cy="2953385"/>
                     </a:xfrm>
                     <a:prstGeom prst="rect">
                       <a:avLst/>
                     </a:prstGeom>
-                    <a:noFill/>
-                    <a:ln>
-                      <a:noFill/>
-                    </a:ln>
                   </pic:spPr>
                 </pic:pic>
               </a:graphicData>
             </a:graphic>
-          </wp:inline>
+            <wp14:sizeRelH relativeFrom="page">
+              <wp14:pctWidth>0</wp14:pctWidth>
+            </wp14:sizeRelH>
+            <wp14:sizeRelV relativeFrom="page">
+              <wp14:pctHeight>0</wp14:pctHeight>
+            </wp14:sizeRelV>
+          </wp:anchor>
         </w:drawing>
       </w:r>
     </w:p>
@@ -11357,6 +10340,81 @@
     </w:p>
     <w:p>
       <w:pPr>
+        <w:pStyle w:val="NormalWeb"/>
+        <w:spacing w:before="0" w:beforeAutospacing="0" w:after="0" w:afterAutospacing="0" w:line="360" w:lineRule="auto"/>
+        <w:jc w:val="center"/>
+        <w:rPr>
+          <w:rFonts w:ascii="Arial" w:hAnsi="Arial" w:cs="Arial"/>
+          <w:bCs/>
+          <w:i/>
+          <w:color w:val="525252" w:themeColor="accent3" w:themeShade="80"/>
+          <w:sz w:val="20"/>
+          <w:szCs w:val="48"/>
+        </w:rPr>
+      </w:pPr>
+    </w:p>
+    <w:p>
+      <w:pPr>
+        <w:pStyle w:val="NormalWeb"/>
+        <w:spacing w:before="0" w:beforeAutospacing="0" w:after="0" w:afterAutospacing="0" w:line="360" w:lineRule="auto"/>
+        <w:jc w:val="center"/>
+        <w:rPr>
+          <w:rFonts w:ascii="Arial" w:hAnsi="Arial" w:cs="Arial"/>
+          <w:bCs/>
+          <w:i/>
+          <w:color w:val="525252" w:themeColor="accent3" w:themeShade="80"/>
+          <w:sz w:val="20"/>
+          <w:szCs w:val="48"/>
+        </w:rPr>
+      </w:pPr>
+    </w:p>
+    <w:p>
+      <w:pPr>
+        <w:pStyle w:val="NormalWeb"/>
+        <w:spacing w:before="0" w:beforeAutospacing="0" w:after="0" w:afterAutospacing="0" w:line="360" w:lineRule="auto"/>
+        <w:jc w:val="center"/>
+        <w:rPr>
+          <w:rFonts w:ascii="Arial" w:hAnsi="Arial" w:cs="Arial"/>
+          <w:bCs/>
+          <w:i/>
+          <w:color w:val="525252" w:themeColor="accent3" w:themeShade="80"/>
+          <w:sz w:val="20"/>
+          <w:szCs w:val="48"/>
+        </w:rPr>
+      </w:pPr>
+    </w:p>
+    <w:p>
+      <w:pPr>
+        <w:pStyle w:val="NormalWeb"/>
+        <w:spacing w:before="0" w:beforeAutospacing="0" w:after="0" w:afterAutospacing="0" w:line="360" w:lineRule="auto"/>
+        <w:jc w:val="center"/>
+        <w:rPr>
+          <w:rFonts w:ascii="Arial" w:hAnsi="Arial" w:cs="Arial"/>
+          <w:bCs/>
+          <w:i/>
+          <w:color w:val="525252" w:themeColor="accent3" w:themeShade="80"/>
+          <w:sz w:val="20"/>
+          <w:szCs w:val="48"/>
+        </w:rPr>
+      </w:pPr>
+    </w:p>
+    <w:p>
+      <w:pPr>
+        <w:pStyle w:val="NormalWeb"/>
+        <w:spacing w:before="0" w:beforeAutospacing="0" w:after="0" w:afterAutospacing="0" w:line="360" w:lineRule="auto"/>
+        <w:jc w:val="center"/>
+        <w:rPr>
+          <w:rFonts w:ascii="Arial" w:hAnsi="Arial" w:cs="Arial"/>
+          <w:bCs/>
+          <w:i/>
+          <w:color w:val="525252" w:themeColor="accent3" w:themeShade="80"/>
+          <w:sz w:val="20"/>
+          <w:szCs w:val="48"/>
+        </w:rPr>
+      </w:pPr>
+    </w:p>
+    <w:p>
+      <w:pPr>
         <w:pStyle w:val="Ttulo4"/>
         <w:spacing w:before="280" w:after="80"/>
         <w:ind w:left="708" w:firstLine="708"/>
@@ -11433,7 +10491,29 @@
           <w:sz w:val="24"/>
           <w:szCs w:val="24"/>
         </w:rPr>
-        <w:t>Menú Agregar</w:t>
+        <w:t xml:space="preserve">Menú </w:t>
+      </w:r>
+      <w:r>
+        <w:rPr>
+          <w:rFonts w:ascii="Arial" w:hAnsi="Arial" w:cs="Arial"/>
+          <w:b/>
+          <w:bCs/>
+          <w:color w:val="666666"/>
+          <w:sz w:val="24"/>
+          <w:szCs w:val="24"/>
+        </w:rPr>
+        <w:t xml:space="preserve">Agregar </w:t>
+      </w:r>
+      <w:r>
+        <w:rPr>
+          <w:rFonts w:ascii="Arial" w:hAnsi="Arial" w:cs="Arial"/>
+          <w:b/>
+          <w:bCs/>
+          <w:color w:val="666666"/>
+          <w:sz w:val="24"/>
+          <w:szCs w:val="24"/>
+        </w:rPr>
+        <w:t>Actividad</w:t>
       </w:r>
     </w:p>
     <w:p>
@@ -11474,89 +10554,46 @@
     </w:p>
     <w:p>
       <w:pPr>
-        <w:pStyle w:val="NormalWeb"/>
-        <w:spacing w:before="0" w:beforeAutospacing="0" w:after="0" w:afterAutospacing="0"/>
-        <w:ind w:firstLine="1417"/>
+        <w:ind w:left="1418"/>
         <w:rPr>
           <w:rFonts w:ascii="Arial" w:hAnsi="Arial" w:cs="Arial"/>
           <w:color w:val="000000"/>
-          <w:sz w:val="22"/>
-          <w:szCs w:val="22"/>
         </w:rPr>
       </w:pPr>
       <w:r>
         <w:rPr>
           <w:rFonts w:ascii="Arial" w:hAnsi="Arial" w:cs="Arial"/>
           <w:color w:val="000000"/>
-          <w:sz w:val="22"/>
-          <w:szCs w:val="22"/>
-        </w:rPr>
-        <w:t xml:space="preserve">La aplicación </w:t>
-      </w:r>
-      <w:proofErr w:type="spellStart"/>
-      <w:r>
-        <w:rPr>
-          <w:rFonts w:ascii="Arial" w:hAnsi="Arial" w:cs="Arial"/>
-          <w:color w:val="000000"/>
-          <w:sz w:val="22"/>
-          <w:szCs w:val="22"/>
-        </w:rPr>
-        <w:t>Follow</w:t>
-      </w:r>
-      <w:proofErr w:type="spellEnd"/>
-      <w:r>
-        <w:rPr>
-          <w:rFonts w:ascii="Arial" w:hAnsi="Arial" w:cs="Arial"/>
-          <w:color w:val="000000"/>
-          <w:sz w:val="22"/>
-          <w:szCs w:val="22"/>
-        </w:rPr>
-        <w:t xml:space="preserve"> </w:t>
-      </w:r>
-      <w:proofErr w:type="spellStart"/>
-      <w:r>
-        <w:rPr>
-          <w:rFonts w:ascii="Arial" w:hAnsi="Arial" w:cs="Arial"/>
-          <w:color w:val="000000"/>
-          <w:sz w:val="22"/>
-          <w:szCs w:val="22"/>
-        </w:rPr>
-        <w:t>Class</w:t>
-      </w:r>
-      <w:proofErr w:type="spellEnd"/>
-      <w:r>
-        <w:rPr>
-          <w:rFonts w:ascii="Arial" w:hAnsi="Arial" w:cs="Arial"/>
-          <w:color w:val="000000"/>
-          <w:sz w:val="22"/>
-          <w:szCs w:val="22"/>
-        </w:rPr>
-        <w:t xml:space="preserve"> contará con una vista donde los usuarios podrán escoger el tipo de evento (clase o actividad) a agregar al calendario.</w:t>
-      </w:r>
-      <w:r>
-        <w:tab/>
+        </w:rPr>
+        <w:t>La aplicación Follow Class contará con una vista donde los usuarios podrán agregar una actividad indicando el título, fecha. duración, prioridad, color, dar una etiqueta, y dar una descripción opcional.</w:t>
       </w:r>
     </w:p>
     <w:p>
       <w:pPr>
-        <w:rPr>
+        <w:ind w:firstLine="1418"/>
+        <w:rPr>
+          <w:rFonts w:ascii="Arial" w:hAnsi="Arial" w:cs="Arial"/>
+          <w:color w:val="000000"/>
+        </w:rPr>
+      </w:pPr>
+      <w:r>
+        <w:rPr>
+          <w:noProof/>
           <w:lang w:eastAsia="es-PE"/>
         </w:rPr>
-      </w:pPr>
-      <w:r>
-        <w:rPr>
-          <w:rFonts w:ascii="Arial" w:hAnsi="Arial" w:cs="Arial"/>
-          <w:noProof/>
-          <w:color w:val="000000"/>
-          <w:sz w:val="28"/>
-          <w:szCs w:val="28"/>
-          <w:bdr w:val="none" w:sz="0" w:space="0" w:color="auto" w:frame="1"/>
-        </w:rPr>
         <w:drawing>
-          <wp:inline distT="0" distB="0" distL="0" distR="0" wp14:anchorId="634BF1E3" wp14:editId="1817664B">
-            <wp:extent cx="5266690" cy="3148330"/>
-            <wp:effectExtent l="0" t="0" r="0" b="0"/>
-            <wp:docPr id="16" name="Imagen 16" descr="Imagen que contiene Diagrama&#10;&#10;Descripción generada automáticamente"/>
+          <wp:anchor distT="0" distB="0" distL="114300" distR="114300" simplePos="0" relativeHeight="251660288" behindDoc="0" locked="0" layoutInCell="1" allowOverlap="1" wp14:anchorId="624A0025" wp14:editId="1852AF79">
+            <wp:simplePos x="0" y="0"/>
+            <wp:positionH relativeFrom="margin">
+              <wp:align>right</wp:align>
+            </wp:positionH>
+            <wp:positionV relativeFrom="paragraph">
+              <wp:posOffset>252788</wp:posOffset>
+            </wp:positionV>
+            <wp:extent cx="5581015" cy="5307965"/>
+            <wp:effectExtent l="0" t="0" r="635" b="6985"/>
+            <wp:wrapSquare wrapText="bothSides"/>
+            <wp:docPr id="3" name="Imagen 3" descr="Interfaz de usuario gráfica, Aplicación&#10;&#10;Descripción generada automáticamente"/>
             <wp:cNvGraphicFramePr>
               <a:graphicFrameLocks xmlns:a="http://schemas.openxmlformats.org/drawingml/2006/main" noChangeAspect="1"/>
             </wp:cNvGraphicFramePr>
@@ -11564,10 +10601,8 @@
               <a:graphicData uri="http://schemas.openxmlformats.org/drawingml/2006/picture">
                 <pic:pic xmlns:pic="http://schemas.openxmlformats.org/drawingml/2006/picture">
                   <pic:nvPicPr>
-                    <pic:cNvPr id="16" name="Imagen 16" descr="Imagen que contiene Diagrama&#10;&#10;Descripción generada automáticamente"/>
-                    <pic:cNvPicPr>
-                      <a:picLocks noChangeAspect="1" noChangeArrowheads="1"/>
-                    </pic:cNvPicPr>
+                    <pic:cNvPr id="3" name="Imagen 3" descr="Interfaz de usuario gráfica, Aplicación&#10;&#10;Descripción generada automáticamente"/>
+                    <pic:cNvPicPr/>
                   </pic:nvPicPr>
                   <pic:blipFill>
                     <a:blip r:embed="rId16">
@@ -11577,101 +10612,101 @@
                         </a:ext>
                       </a:extLst>
                     </a:blip>
-                    <a:srcRect/>
                     <a:stretch>
                       <a:fillRect/>
                     </a:stretch>
                   </pic:blipFill>
-                  <pic:spPr bwMode="auto">
+                  <pic:spPr>
                     <a:xfrm>
                       <a:off x="0" y="0"/>
-                      <a:ext cx="5266690" cy="3148330"/>
+                      <a:ext cx="5581015" cy="5307965"/>
                     </a:xfrm>
                     <a:prstGeom prst="rect">
                       <a:avLst/>
                     </a:prstGeom>
-                    <a:noFill/>
-                    <a:ln>
-                      <a:noFill/>
-                    </a:ln>
                   </pic:spPr>
                 </pic:pic>
               </a:graphicData>
             </a:graphic>
-          </wp:inline>
+            <wp14:sizeRelH relativeFrom="page">
+              <wp14:pctWidth>0</wp14:pctWidth>
+            </wp14:sizeRelH>
+            <wp14:sizeRelV relativeFrom="page">
+              <wp14:pctHeight>0</wp14:pctHeight>
+            </wp14:sizeRelV>
+          </wp:anchor>
         </w:drawing>
       </w:r>
     </w:p>
     <w:p>
       <w:pPr>
-        <w:rPr>
-          <w:rFonts w:ascii="Arial" w:eastAsia="Times New Roman" w:hAnsi="Arial" w:cs="Arial"/>
+        <w:ind w:firstLine="1418"/>
+        <w:rPr>
+          <w:rFonts w:ascii="Arial" w:hAnsi="Arial" w:cs="Arial"/>
           <w:color w:val="000000"/>
-          <w:lang w:eastAsia="es-PE"/>
         </w:rPr>
       </w:pPr>
     </w:p>
     <w:p>
       <w:pPr>
-        <w:ind w:firstLine="708"/>
-        <w:rPr>
-          <w:lang w:eastAsia="es-PE"/>
+        <w:ind w:firstLine="1418"/>
+        <w:rPr>
+          <w:rFonts w:ascii="Arial" w:hAnsi="Arial" w:cs="Arial"/>
+          <w:color w:val="000000"/>
         </w:rPr>
       </w:pPr>
     </w:p>
     <w:p>
       <w:pPr>
-        <w:ind w:firstLine="708"/>
-        <w:rPr>
-          <w:lang w:eastAsia="es-PE"/>
+        <w:ind w:firstLine="1418"/>
+        <w:rPr>
+          <w:rFonts w:ascii="Arial" w:hAnsi="Arial" w:cs="Arial"/>
+          <w:color w:val="000000"/>
         </w:rPr>
       </w:pPr>
     </w:p>
     <w:p>
       <w:pPr>
-        <w:ind w:firstLine="708"/>
-        <w:rPr>
-          <w:lang w:eastAsia="es-PE"/>
+        <w:ind w:firstLine="1418"/>
+        <w:rPr>
+          <w:rFonts w:ascii="Arial" w:hAnsi="Arial" w:cs="Arial"/>
+          <w:color w:val="000000"/>
         </w:rPr>
       </w:pPr>
     </w:p>
     <w:p>
       <w:pPr>
-        <w:ind w:firstLine="708"/>
-        <w:rPr>
-          <w:lang w:eastAsia="es-PE"/>
+        <w:ind w:firstLine="1418"/>
+        <w:rPr>
+          <w:rFonts w:ascii="Arial" w:hAnsi="Arial" w:cs="Arial"/>
+          <w:color w:val="000000"/>
         </w:rPr>
       </w:pPr>
     </w:p>
     <w:p>
       <w:pPr>
-        <w:ind w:firstLine="708"/>
-        <w:rPr>
-          <w:lang w:eastAsia="es-PE"/>
+        <w:ind w:firstLine="1418"/>
+        <w:rPr>
+          <w:rFonts w:ascii="Arial" w:hAnsi="Arial" w:cs="Arial"/>
+          <w:color w:val="000000"/>
         </w:rPr>
       </w:pPr>
     </w:p>
     <w:p>
       <w:pPr>
-        <w:ind w:firstLine="708"/>
-        <w:rPr>
-          <w:lang w:eastAsia="es-PE"/>
+        <w:ind w:firstLine="1418"/>
+        <w:rPr>
+          <w:rFonts w:ascii="Arial" w:hAnsi="Arial" w:cs="Arial"/>
+          <w:color w:val="000000"/>
         </w:rPr>
       </w:pPr>
     </w:p>
     <w:p>
       <w:pPr>
-        <w:ind w:firstLine="708"/>
-        <w:rPr>
-          <w:lang w:eastAsia="es-PE"/>
-        </w:rPr>
-      </w:pPr>
-    </w:p>
-    <w:p>
-      <w:pPr>
-        <w:ind w:firstLine="708"/>
-        <w:rPr>
-          <w:lang w:eastAsia="es-PE"/>
+        <w:ind w:firstLine="1418"/>
+        <w:rPr>
+          <w:rFonts w:ascii="Arial" w:hAnsi="Arial" w:cs="Arial"/>
+          <w:color w:val="000000"/>
         </w:rPr>
       </w:pPr>
     </w:p>
@@ -11764,7 +10799,40 @@
           <w:sz w:val="24"/>
           <w:szCs w:val="24"/>
         </w:rPr>
-        <w:t>Agregar Curso</w:t>
+        <w:t>Editar</w:t>
+      </w:r>
+      <w:r>
+        <w:rPr>
+          <w:rFonts w:ascii="Arial" w:hAnsi="Arial" w:cs="Arial"/>
+          <w:b/>
+          <w:bCs/>
+          <w:color w:val="666666"/>
+          <w:sz w:val="24"/>
+          <w:szCs w:val="24"/>
+        </w:rPr>
+        <w:t>/Eliminar</w:t>
+      </w:r>
+      <w:r>
+        <w:rPr>
+          <w:rFonts w:ascii="Arial" w:hAnsi="Arial" w:cs="Arial"/>
+          <w:b/>
+          <w:bCs/>
+          <w:color w:val="666666"/>
+          <w:sz w:val="24"/>
+          <w:szCs w:val="24"/>
+        </w:rPr>
+        <w:t xml:space="preserve"> </w:t>
+      </w:r>
+      <w:r>
+        <w:rPr>
+          <w:rFonts w:ascii="Arial" w:hAnsi="Arial" w:cs="Arial"/>
+          <w:b/>
+          <w:bCs/>
+          <w:color w:val="666666"/>
+          <w:sz w:val="24"/>
+          <w:szCs w:val="24"/>
+        </w:rPr>
+        <w:t>Actividad</w:t>
       </w:r>
     </w:p>
     <w:p>
@@ -11805,7 +10873,10 @@
     </w:p>
     <w:p>
       <w:pPr>
-        <w:ind w:firstLine="1418"/>
+        <w:tabs>
+          <w:tab w:val="left" w:pos="2196"/>
+        </w:tabs>
+        <w:ind w:left="1418"/>
         <w:rPr>
           <w:rFonts w:ascii="Arial" w:hAnsi="Arial" w:cs="Arial"/>
           <w:color w:val="000000"/>
@@ -11816,79 +10887,45 @@
           <w:rFonts w:ascii="Arial" w:hAnsi="Arial" w:cs="Arial"/>
           <w:color w:val="000000"/>
         </w:rPr>
-        <w:t xml:space="preserve">La aplicación </w:t>
-      </w:r>
-      <w:proofErr w:type="spellStart"/>
+        <w:t>La aplicación Follow Class contará con una vista donde los usuarios podrán editar una actividad y modificar los campos de título y etiqueta, logrando modificar también el color y la etiqueta respectivamente además de agregar una descripción.</w:t>
+      </w:r>
       <w:r>
         <w:rPr>
           <w:rFonts w:ascii="Arial" w:hAnsi="Arial" w:cs="Arial"/>
           <w:color w:val="000000"/>
         </w:rPr>
-        <w:t>Follow</w:t>
-      </w:r>
-      <w:proofErr w:type="spellEnd"/>
-      <w:r>
-        <w:rPr>
-          <w:rFonts w:ascii="Arial" w:hAnsi="Arial" w:cs="Arial"/>
-          <w:color w:val="000000"/>
-        </w:rPr>
-        <w:t xml:space="preserve"> </w:t>
-      </w:r>
-      <w:proofErr w:type="spellStart"/>
-      <w:r>
-        <w:rPr>
-          <w:rFonts w:ascii="Arial" w:hAnsi="Arial" w:cs="Arial"/>
-          <w:color w:val="000000"/>
-        </w:rPr>
-        <w:t>Class</w:t>
-      </w:r>
-      <w:proofErr w:type="spellEnd"/>
-      <w:r>
-        <w:rPr>
-          <w:rFonts w:ascii="Arial" w:hAnsi="Arial" w:cs="Arial"/>
-          <w:color w:val="000000"/>
-        </w:rPr>
-        <w:t xml:space="preserve"> contará con una vista donde los usuarios podrán escoger el tipo de evento (clase o actividad) a agregar al calendario.</w:t>
+        <w:t xml:space="preserve"> Además, los usuarios podrán eliminar una actividad del calendario. </w:t>
       </w:r>
     </w:p>
     <w:p>
       <w:pPr>
+        <w:tabs>
+          <w:tab w:val="left" w:pos="2196"/>
+        </w:tabs>
+        <w:ind w:firstLine="1418"/>
         <w:rPr>
           <w:rFonts w:ascii="Arial" w:hAnsi="Arial" w:cs="Arial"/>
           <w:color w:val="000000"/>
         </w:rPr>
       </w:pPr>
-    </w:p>
-    <w:p>
-      <w:pPr>
-        <w:tabs>
-          <w:tab w:val="left" w:pos="1584"/>
-        </w:tabs>
+      <w:r>
         <w:rPr>
           <w:noProof/>
-          <w:bdr w:val="none" w:sz="0" w:space="0" w:color="auto" w:frame="1"/>
-        </w:rPr>
-      </w:pPr>
-      <w:r>
-        <w:rPr>
           <w:lang w:eastAsia="es-PE"/>
         </w:rPr>
-        <w:tab/>
-      </w:r>
-      <w:r>
-        <w:rPr>
-          <w:rFonts w:ascii="Arial" w:hAnsi="Arial" w:cs="Arial"/>
-          <w:noProof/>
-          <w:color w:val="000000"/>
-          <w:sz w:val="28"/>
-          <w:szCs w:val="28"/>
-          <w:bdr w:val="none" w:sz="0" w:space="0" w:color="auto" w:frame="1"/>
-        </w:rPr>
         <w:drawing>
-          <wp:inline distT="0" distB="0" distL="0" distR="0" wp14:anchorId="27AECCB3" wp14:editId="38E3C311">
-            <wp:extent cx="5581015" cy="3280410"/>
-            <wp:effectExtent l="0" t="0" r="635" b="0"/>
-            <wp:docPr id="17" name="Imagen 17" descr="Interfaz de usuario gráfica, Texto, Aplicación&#10;&#10;Descripción generada automáticamente"/>
+          <wp:anchor distT="0" distB="0" distL="114300" distR="114300" simplePos="0" relativeHeight="251661312" behindDoc="0" locked="0" layoutInCell="1" allowOverlap="1" wp14:anchorId="609327CF" wp14:editId="716B2D8D">
+            <wp:simplePos x="0" y="0"/>
+            <wp:positionH relativeFrom="page">
+              <wp:align>center</wp:align>
+            </wp:positionH>
+            <wp:positionV relativeFrom="paragraph">
+              <wp:posOffset>364836</wp:posOffset>
+            </wp:positionV>
+            <wp:extent cx="5053330" cy="4783455"/>
+            <wp:effectExtent l="0" t="0" r="0" b="0"/>
+            <wp:wrapSquare wrapText="bothSides"/>
+            <wp:docPr id="4" name="Imagen 4" descr="Interfaz de usuario gráfica&#10;&#10;Descripción generada automáticamente"/>
             <wp:cNvGraphicFramePr>
               <a:graphicFrameLocks xmlns:a="http://schemas.openxmlformats.org/drawingml/2006/main" noChangeAspect="1"/>
             </wp:cNvGraphicFramePr>
@@ -11896,10 +10933,8 @@
               <a:graphicData uri="http://schemas.openxmlformats.org/drawingml/2006/picture">
                 <pic:pic xmlns:pic="http://schemas.openxmlformats.org/drawingml/2006/picture">
                   <pic:nvPicPr>
-                    <pic:cNvPr id="17" name="Imagen 17" descr="Interfaz de usuario gráfica, Texto, Aplicación&#10;&#10;Descripción generada automáticamente"/>
-                    <pic:cNvPicPr>
-                      <a:picLocks noChangeAspect="1" noChangeArrowheads="1"/>
-                    </pic:cNvPicPr>
+                    <pic:cNvPr id="4" name="Imagen 4" descr="Interfaz de usuario gráfica&#10;&#10;Descripción generada automáticamente"/>
+                    <pic:cNvPicPr/>
                   </pic:nvPicPr>
                   <pic:blipFill>
                     <a:blip r:embed="rId17">
@@ -11909,458 +10944,30 @@
                         </a:ext>
                       </a:extLst>
                     </a:blip>
-                    <a:srcRect/>
                     <a:stretch>
                       <a:fillRect/>
                     </a:stretch>
                   </pic:blipFill>
-                  <pic:spPr bwMode="auto">
+                  <pic:spPr>
                     <a:xfrm>
                       <a:off x="0" y="0"/>
-                      <a:ext cx="5581015" cy="3280410"/>
+                      <a:ext cx="5053330" cy="4783455"/>
                     </a:xfrm>
                     <a:prstGeom prst="rect">
                       <a:avLst/>
                     </a:prstGeom>
-                    <a:noFill/>
-                    <a:ln>
-                      <a:noFill/>
-                    </a:ln>
                   </pic:spPr>
                 </pic:pic>
               </a:graphicData>
             </a:graphic>
-          </wp:inline>
-        </w:drawing>
-      </w:r>
-    </w:p>
-    <w:p>
-      <w:pPr>
-        <w:rPr>
-          <w:noProof/>
-          <w:bdr w:val="none" w:sz="0" w:space="0" w:color="auto" w:frame="1"/>
-        </w:rPr>
-      </w:pPr>
-    </w:p>
-    <w:p>
-      <w:pPr>
-        <w:pStyle w:val="Ttulo4"/>
-        <w:spacing w:before="280" w:after="80"/>
-        <w:ind w:left="708" w:firstLine="708"/>
-        <w:rPr>
-          <w:rFonts w:ascii="Arial" w:hAnsi="Arial" w:cs="Arial"/>
-          <w:b/>
-          <w:bCs/>
-          <w:color w:val="666666"/>
-          <w:sz w:val="24"/>
-          <w:szCs w:val="24"/>
-        </w:rPr>
-      </w:pPr>
-      <w:r>
-        <w:rPr>
-          <w:rFonts w:ascii="Arial" w:hAnsi="Arial" w:cs="Arial"/>
-          <w:b/>
-          <w:bCs/>
-          <w:color w:val="666666"/>
-          <w:sz w:val="24"/>
-          <w:szCs w:val="24"/>
-        </w:rPr>
-        <w:t>2.2.</w:t>
-      </w:r>
-      <w:r>
-        <w:rPr>
-          <w:rFonts w:ascii="Arial" w:hAnsi="Arial" w:cs="Arial"/>
-          <w:b/>
-          <w:bCs/>
-          <w:color w:val="666666"/>
-          <w:sz w:val="24"/>
-          <w:szCs w:val="24"/>
-        </w:rPr>
-        <w:t>3</w:t>
-      </w:r>
-      <w:r>
-        <w:rPr>
-          <w:rFonts w:ascii="Arial" w:hAnsi="Arial" w:cs="Arial"/>
-          <w:b/>
-          <w:bCs/>
-          <w:color w:val="666666"/>
-          <w:sz w:val="24"/>
-          <w:szCs w:val="24"/>
-        </w:rPr>
-        <w:t>.</w:t>
-      </w:r>
-      <w:r>
-        <w:rPr>
-          <w:rFonts w:ascii="Arial" w:hAnsi="Arial" w:cs="Arial"/>
-          <w:b/>
-          <w:bCs/>
-          <w:color w:val="666666"/>
-          <w:sz w:val="24"/>
-          <w:szCs w:val="24"/>
-        </w:rPr>
-        <w:t>4</w:t>
-      </w:r>
-      <w:r>
-        <w:rPr>
-          <w:rFonts w:ascii="Arial" w:hAnsi="Arial" w:cs="Arial"/>
-          <w:b/>
-          <w:bCs/>
-          <w:color w:val="666666"/>
-          <w:sz w:val="24"/>
-          <w:szCs w:val="24"/>
-        </w:rPr>
-        <w:t xml:space="preserve">. </w:t>
-      </w:r>
-      <w:r>
-        <w:rPr>
-          <w:rFonts w:ascii="Arial" w:hAnsi="Arial" w:cs="Arial"/>
-          <w:b/>
-          <w:bCs/>
-          <w:color w:val="666666"/>
-          <w:sz w:val="24"/>
-          <w:szCs w:val="24"/>
-        </w:rPr>
-        <w:t xml:space="preserve">Menú </w:t>
-      </w:r>
-      <w:r>
-        <w:rPr>
-          <w:rFonts w:ascii="Arial" w:hAnsi="Arial" w:cs="Arial"/>
-          <w:b/>
-          <w:bCs/>
-          <w:color w:val="666666"/>
-          <w:sz w:val="24"/>
-          <w:szCs w:val="24"/>
-        </w:rPr>
-        <w:t xml:space="preserve">Agregar </w:t>
-      </w:r>
-      <w:r>
-        <w:rPr>
-          <w:rFonts w:ascii="Arial" w:hAnsi="Arial" w:cs="Arial"/>
-          <w:b/>
-          <w:bCs/>
-          <w:color w:val="666666"/>
-          <w:sz w:val="24"/>
-          <w:szCs w:val="24"/>
-        </w:rPr>
-        <w:t>Actividad</w:t>
-      </w:r>
-    </w:p>
-    <w:p>
-      <w:pPr>
-        <w:pStyle w:val="NormalWeb"/>
-        <w:spacing w:before="0" w:beforeAutospacing="0" w:after="0" w:afterAutospacing="0"/>
-      </w:pPr>
-      <w:r>
-        <w:rPr>
-          <w:rStyle w:val="apple-tab-span"/>
-          <w:rFonts w:ascii="Arial" w:hAnsi="Arial" w:cs="Arial"/>
-          <w:color w:val="000000"/>
-          <w:sz w:val="22"/>
-          <w:szCs w:val="22"/>
-        </w:rPr>
-        <w:tab/>
-      </w:r>
-      <w:r>
-        <w:rPr>
-          <w:rStyle w:val="apple-tab-span"/>
-          <w:rFonts w:ascii="Arial" w:hAnsi="Arial" w:cs="Arial"/>
-          <w:color w:val="000000"/>
-          <w:sz w:val="22"/>
-          <w:szCs w:val="22"/>
-        </w:rPr>
-        <w:tab/>
-      </w:r>
-      <w:r>
-        <w:rPr>
-          <w:rStyle w:val="apple-tab-span"/>
-          <w:rFonts w:ascii="Arial" w:hAnsi="Arial" w:cs="Arial"/>
-          <w:color w:val="000000"/>
-          <w:sz w:val="22"/>
-          <w:szCs w:val="22"/>
-        </w:rPr>
-        <w:tab/>
-      </w:r>
-    </w:p>
-    <w:p>
-      <w:pPr>
-        <w:ind w:firstLine="1418"/>
-        <w:rPr>
-          <w:rFonts w:ascii="Arial" w:hAnsi="Arial" w:cs="Arial"/>
-          <w:color w:val="000000"/>
-        </w:rPr>
-      </w:pPr>
-      <w:r>
-        <w:rPr>
-          <w:rFonts w:ascii="Arial" w:hAnsi="Arial" w:cs="Arial"/>
-          <w:color w:val="000000"/>
-        </w:rPr>
-        <w:t xml:space="preserve">La aplicación </w:t>
-      </w:r>
-      <w:proofErr w:type="spellStart"/>
-      <w:r>
-        <w:rPr>
-          <w:rFonts w:ascii="Arial" w:hAnsi="Arial" w:cs="Arial"/>
-          <w:color w:val="000000"/>
-        </w:rPr>
-        <w:t>Follow</w:t>
-      </w:r>
-      <w:proofErr w:type="spellEnd"/>
-      <w:r>
-        <w:rPr>
-          <w:rFonts w:ascii="Arial" w:hAnsi="Arial" w:cs="Arial"/>
-          <w:color w:val="000000"/>
-        </w:rPr>
-        <w:t xml:space="preserve"> </w:t>
-      </w:r>
-      <w:proofErr w:type="spellStart"/>
-      <w:r>
-        <w:rPr>
-          <w:rFonts w:ascii="Arial" w:hAnsi="Arial" w:cs="Arial"/>
-          <w:color w:val="000000"/>
-        </w:rPr>
-        <w:t>Class</w:t>
-      </w:r>
-      <w:proofErr w:type="spellEnd"/>
-      <w:r>
-        <w:rPr>
-          <w:rFonts w:ascii="Arial" w:hAnsi="Arial" w:cs="Arial"/>
-          <w:color w:val="000000"/>
-        </w:rPr>
-        <w:t xml:space="preserve"> contará con una vista donde los usuarios podrán agregar una actividad indicando el título, fecha. duración, prioridad, color, dar una etiqueta, y dar una descripción opcional.</w:t>
-      </w:r>
-    </w:p>
-    <w:p>
-      <w:pPr>
-        <w:ind w:firstLine="1418"/>
-        <w:rPr>
-          <w:rFonts w:ascii="Arial" w:hAnsi="Arial" w:cs="Arial"/>
-          <w:color w:val="000000"/>
-        </w:rPr>
-      </w:pPr>
-    </w:p>
-    <w:p>
-      <w:pPr>
-        <w:ind w:firstLine="1418"/>
-        <w:rPr>
-          <w:lang w:eastAsia="es-PE"/>
-        </w:rPr>
-      </w:pPr>
-      <w:r>
-        <w:rPr>
-          <w:rFonts w:ascii="Arial" w:hAnsi="Arial" w:cs="Arial"/>
-          <w:noProof/>
-          <w:color w:val="000000"/>
-          <w:sz w:val="28"/>
-          <w:szCs w:val="28"/>
-          <w:bdr w:val="none" w:sz="0" w:space="0" w:color="auto" w:frame="1"/>
-        </w:rPr>
-        <w:lastRenderedPageBreak/>
-        <w:drawing>
-          <wp:anchor distT="0" distB="0" distL="114300" distR="114300" simplePos="0" relativeHeight="251658240" behindDoc="0" locked="0" layoutInCell="1" allowOverlap="1" wp14:anchorId="0C641FCB" wp14:editId="1E537C58">
-            <wp:simplePos x="0" y="0"/>
-            <wp:positionH relativeFrom="column">
-              <wp:posOffset>41998</wp:posOffset>
-            </wp:positionH>
-            <wp:positionV relativeFrom="paragraph">
-              <wp:posOffset>2540</wp:posOffset>
-            </wp:positionV>
-            <wp:extent cx="5581015" cy="5309870"/>
-            <wp:effectExtent l="0" t="0" r="635" b="5080"/>
-            <wp:wrapSquare wrapText="bothSides"/>
-            <wp:docPr id="18" name="Imagen 18" descr="Interfaz de usuario gráfica&#10;&#10;Descripción generada automáticamente"/>
-            <wp:cNvGraphicFramePr>
-              <a:graphicFrameLocks xmlns:a="http://schemas.openxmlformats.org/drawingml/2006/main" noChangeAspect="1"/>
-            </wp:cNvGraphicFramePr>
-            <a:graphic xmlns:a="http://schemas.openxmlformats.org/drawingml/2006/main">
-              <a:graphicData uri="http://schemas.openxmlformats.org/drawingml/2006/picture">
-                <pic:pic xmlns:pic="http://schemas.openxmlformats.org/drawingml/2006/picture">
-                  <pic:nvPicPr>
-                    <pic:cNvPr id="18" name="Imagen 18" descr="Interfaz de usuario gráfica&#10;&#10;Descripción generada automáticamente"/>
-                    <pic:cNvPicPr>
-                      <a:picLocks noChangeAspect="1" noChangeArrowheads="1"/>
-                    </pic:cNvPicPr>
-                  </pic:nvPicPr>
-                  <pic:blipFill>
-                    <a:blip r:embed="rId18">
-                      <a:extLst>
-                        <a:ext uri="{28A0092B-C50C-407E-A947-70E740481C1C}">
-                          <a14:useLocalDpi xmlns:a14="http://schemas.microsoft.com/office/drawing/2010/main" val="0"/>
-                        </a:ext>
-                      </a:extLst>
-                    </a:blip>
-                    <a:srcRect/>
-                    <a:stretch>
-                      <a:fillRect/>
-                    </a:stretch>
-                  </pic:blipFill>
-                  <pic:spPr bwMode="auto">
-                    <a:xfrm>
-                      <a:off x="0" y="0"/>
-                      <a:ext cx="5581015" cy="5309870"/>
-                    </a:xfrm>
-                    <a:prstGeom prst="rect">
-                      <a:avLst/>
-                    </a:prstGeom>
-                    <a:noFill/>
-                    <a:ln>
-                      <a:noFill/>
-                    </a:ln>
-                  </pic:spPr>
-                </pic:pic>
-              </a:graphicData>
-            </a:graphic>
+            <wp14:sizeRelH relativeFrom="page">
+              <wp14:pctWidth>0</wp14:pctWidth>
+            </wp14:sizeRelH>
+            <wp14:sizeRelV relativeFrom="page">
+              <wp14:pctHeight>0</wp14:pctHeight>
+            </wp14:sizeRelV>
           </wp:anchor>
         </w:drawing>
-      </w:r>
-    </w:p>
-    <w:p>
-      <w:pPr>
-        <w:pStyle w:val="Ttulo4"/>
-        <w:spacing w:before="280" w:after="80"/>
-        <w:ind w:left="708" w:firstLine="708"/>
-        <w:rPr>
-          <w:rFonts w:ascii="Arial" w:hAnsi="Arial" w:cs="Arial"/>
-          <w:b/>
-          <w:bCs/>
-          <w:color w:val="666666"/>
-          <w:sz w:val="24"/>
-          <w:szCs w:val="24"/>
-        </w:rPr>
-      </w:pPr>
-      <w:r>
-        <w:rPr>
-          <w:rFonts w:ascii="Arial" w:hAnsi="Arial" w:cs="Arial"/>
-          <w:b/>
-          <w:bCs/>
-          <w:color w:val="666666"/>
-          <w:sz w:val="24"/>
-          <w:szCs w:val="24"/>
-        </w:rPr>
-        <w:t>2.2.</w:t>
-      </w:r>
-      <w:r>
-        <w:rPr>
-          <w:rFonts w:ascii="Arial" w:hAnsi="Arial" w:cs="Arial"/>
-          <w:b/>
-          <w:bCs/>
-          <w:color w:val="666666"/>
-          <w:sz w:val="24"/>
-          <w:szCs w:val="24"/>
-        </w:rPr>
-        <w:t>3</w:t>
-      </w:r>
-      <w:r>
-        <w:rPr>
-          <w:rFonts w:ascii="Arial" w:hAnsi="Arial" w:cs="Arial"/>
-          <w:b/>
-          <w:bCs/>
-          <w:color w:val="666666"/>
-          <w:sz w:val="24"/>
-          <w:szCs w:val="24"/>
-        </w:rPr>
-        <w:t>.</w:t>
-      </w:r>
-      <w:r>
-        <w:rPr>
-          <w:rFonts w:ascii="Arial" w:hAnsi="Arial" w:cs="Arial"/>
-          <w:b/>
-          <w:bCs/>
-          <w:color w:val="666666"/>
-          <w:sz w:val="24"/>
-          <w:szCs w:val="24"/>
-        </w:rPr>
-        <w:t>5</w:t>
-      </w:r>
-      <w:r>
-        <w:rPr>
-          <w:rFonts w:ascii="Arial" w:hAnsi="Arial" w:cs="Arial"/>
-          <w:b/>
-          <w:bCs/>
-          <w:color w:val="666666"/>
-          <w:sz w:val="24"/>
-          <w:szCs w:val="24"/>
-        </w:rPr>
-        <w:t xml:space="preserve">. </w:t>
-      </w:r>
-      <w:r>
-        <w:rPr>
-          <w:rFonts w:ascii="Arial" w:hAnsi="Arial" w:cs="Arial"/>
-          <w:b/>
-          <w:bCs/>
-          <w:color w:val="666666"/>
-          <w:sz w:val="24"/>
-          <w:szCs w:val="24"/>
-        </w:rPr>
-        <w:t xml:space="preserve">Menú </w:t>
-      </w:r>
-      <w:r>
-        <w:rPr>
-          <w:rFonts w:ascii="Arial" w:hAnsi="Arial" w:cs="Arial"/>
-          <w:b/>
-          <w:bCs/>
-          <w:color w:val="666666"/>
-          <w:sz w:val="24"/>
-          <w:szCs w:val="24"/>
-        </w:rPr>
-        <w:t>Editar</w:t>
-      </w:r>
-      <w:r>
-        <w:rPr>
-          <w:rFonts w:ascii="Arial" w:hAnsi="Arial" w:cs="Arial"/>
-          <w:b/>
-          <w:bCs/>
-          <w:color w:val="666666"/>
-          <w:sz w:val="24"/>
-          <w:szCs w:val="24"/>
-        </w:rPr>
-        <w:t xml:space="preserve"> </w:t>
-      </w:r>
-      <w:r>
-        <w:rPr>
-          <w:rFonts w:ascii="Arial" w:hAnsi="Arial" w:cs="Arial"/>
-          <w:b/>
-          <w:bCs/>
-          <w:color w:val="666666"/>
-          <w:sz w:val="24"/>
-          <w:szCs w:val="24"/>
-        </w:rPr>
-        <w:t>Actividad</w:t>
-      </w:r>
-    </w:p>
-    <w:p>
-      <w:pPr>
-        <w:pStyle w:val="NormalWeb"/>
-        <w:spacing w:before="0" w:beforeAutospacing="0" w:after="0" w:afterAutospacing="0"/>
-      </w:pPr>
-      <w:r>
-        <w:rPr>
-          <w:rStyle w:val="apple-tab-span"/>
-          <w:rFonts w:ascii="Arial" w:hAnsi="Arial" w:cs="Arial"/>
-          <w:color w:val="000000"/>
-          <w:sz w:val="22"/>
-          <w:szCs w:val="22"/>
-        </w:rPr>
-        <w:tab/>
-      </w:r>
-      <w:r>
-        <w:rPr>
-          <w:rStyle w:val="apple-tab-span"/>
-          <w:rFonts w:ascii="Arial" w:hAnsi="Arial" w:cs="Arial"/>
-          <w:color w:val="000000"/>
-          <w:sz w:val="22"/>
-          <w:szCs w:val="22"/>
-        </w:rPr>
-        <w:tab/>
-      </w:r>
-      <w:r>
-        <w:rPr>
-          <w:rStyle w:val="apple-tab-span"/>
-          <w:rFonts w:ascii="Arial" w:hAnsi="Arial" w:cs="Arial"/>
-          <w:color w:val="000000"/>
-          <w:sz w:val="22"/>
-          <w:szCs w:val="22"/>
-        </w:rPr>
-        <w:tab/>
       </w:r>
     </w:p>
     <w:p>
@@ -12374,45 +10981,6 @@
           <w:color w:val="000000"/>
         </w:rPr>
       </w:pPr>
-      <w:r>
-        <w:rPr>
-          <w:rFonts w:ascii="Arial" w:hAnsi="Arial" w:cs="Arial"/>
-          <w:color w:val="000000"/>
-        </w:rPr>
-        <w:t xml:space="preserve">La aplicación </w:t>
-      </w:r>
-      <w:proofErr w:type="spellStart"/>
-      <w:r>
-        <w:rPr>
-          <w:rFonts w:ascii="Arial" w:hAnsi="Arial" w:cs="Arial"/>
-          <w:color w:val="000000"/>
-        </w:rPr>
-        <w:t>Follow</w:t>
-      </w:r>
-      <w:proofErr w:type="spellEnd"/>
-      <w:r>
-        <w:rPr>
-          <w:rFonts w:ascii="Arial" w:hAnsi="Arial" w:cs="Arial"/>
-          <w:color w:val="000000"/>
-        </w:rPr>
-        <w:t xml:space="preserve"> </w:t>
-      </w:r>
-      <w:proofErr w:type="spellStart"/>
-      <w:r>
-        <w:rPr>
-          <w:rFonts w:ascii="Arial" w:hAnsi="Arial" w:cs="Arial"/>
-          <w:color w:val="000000"/>
-        </w:rPr>
-        <w:t>Class</w:t>
-      </w:r>
-      <w:proofErr w:type="spellEnd"/>
-      <w:r>
-        <w:rPr>
-          <w:rFonts w:ascii="Arial" w:hAnsi="Arial" w:cs="Arial"/>
-          <w:color w:val="000000"/>
-        </w:rPr>
-        <w:t xml:space="preserve"> contará con una vista donde los usuarios podrán editar una actividad y modificar los campos de título y etiqueta, logrando modificar también el color y la etiqueta respectivamente además de agregar una descripción.</w:t>
-      </w:r>
     </w:p>
     <w:p>
       <w:pPr>
@@ -12433,68 +11001,45 @@
         </w:tabs>
         <w:ind w:firstLine="1418"/>
         <w:rPr>
+          <w:rFonts w:ascii="Arial" w:hAnsi="Arial" w:cs="Arial"/>
+          <w:color w:val="000000"/>
+        </w:rPr>
+      </w:pPr>
+    </w:p>
+    <w:p>
+      <w:pPr>
+        <w:tabs>
+          <w:tab w:val="left" w:pos="2196"/>
+        </w:tabs>
+        <w:ind w:firstLine="1418"/>
+        <w:rPr>
+          <w:rFonts w:ascii="Arial" w:hAnsi="Arial" w:cs="Arial"/>
+          <w:color w:val="000000"/>
+        </w:rPr>
+      </w:pPr>
+    </w:p>
+    <w:p>
+      <w:pPr>
+        <w:tabs>
+          <w:tab w:val="left" w:pos="2196"/>
+        </w:tabs>
+        <w:ind w:firstLine="1418"/>
+        <w:rPr>
+          <w:rFonts w:ascii="Arial" w:hAnsi="Arial" w:cs="Arial"/>
+          <w:color w:val="000000"/>
+        </w:rPr>
+      </w:pPr>
+    </w:p>
+    <w:p>
+      <w:pPr>
+        <w:tabs>
+          <w:tab w:val="left" w:pos="2196"/>
+        </w:tabs>
+        <w:ind w:firstLine="1418"/>
+        <w:rPr>
           <w:lang w:eastAsia="es-PE"/>
         </w:rPr>
       </w:pPr>
-      <w:r>
-        <w:rPr>
-          <w:rFonts w:ascii="Arial" w:hAnsi="Arial" w:cs="Arial"/>
-          <w:noProof/>
-          <w:color w:val="000000"/>
-          <w:sz w:val="28"/>
-          <w:szCs w:val="28"/>
-          <w:bdr w:val="none" w:sz="0" w:space="0" w:color="auto" w:frame="1"/>
-        </w:rPr>
-        <w:lastRenderedPageBreak/>
-        <w:drawing>
-          <wp:inline distT="0" distB="0" distL="0" distR="0" wp14:anchorId="040D8750" wp14:editId="0EA09C0F">
-            <wp:extent cx="3912235" cy="4432935"/>
-            <wp:effectExtent l="0" t="0" r="0" b="5715"/>
-            <wp:docPr id="19" name="Imagen 19" descr="Interfaz de usuario gráfica, Aplicación&#10;&#10;Descripción generada automáticamente"/>
-            <wp:cNvGraphicFramePr>
-              <a:graphicFrameLocks xmlns:a="http://schemas.openxmlformats.org/drawingml/2006/main" noChangeAspect="1"/>
-            </wp:cNvGraphicFramePr>
-            <a:graphic xmlns:a="http://schemas.openxmlformats.org/drawingml/2006/main">
-              <a:graphicData uri="http://schemas.openxmlformats.org/drawingml/2006/picture">
-                <pic:pic xmlns:pic="http://schemas.openxmlformats.org/drawingml/2006/picture">
-                  <pic:nvPicPr>
-                    <pic:cNvPr id="19" name="Imagen 19" descr="Interfaz de usuario gráfica, Aplicación&#10;&#10;Descripción generada automáticamente"/>
-                    <pic:cNvPicPr>
-                      <a:picLocks noChangeAspect="1" noChangeArrowheads="1"/>
-                    </pic:cNvPicPr>
-                  </pic:nvPicPr>
-                  <pic:blipFill>
-                    <a:blip r:embed="rId19">
-                      <a:extLst>
-                        <a:ext uri="{28A0092B-C50C-407E-A947-70E740481C1C}">
-                          <a14:useLocalDpi xmlns:a14="http://schemas.microsoft.com/office/drawing/2010/main" val="0"/>
-                        </a:ext>
-                      </a:extLst>
-                    </a:blip>
-                    <a:srcRect/>
-                    <a:stretch>
-                      <a:fillRect/>
-                    </a:stretch>
-                  </pic:blipFill>
-                  <pic:spPr bwMode="auto">
-                    <a:xfrm>
-                      <a:off x="0" y="0"/>
-                      <a:ext cx="3912235" cy="4432935"/>
-                    </a:xfrm>
-                    <a:prstGeom prst="rect">
-                      <a:avLst/>
-                    </a:prstGeom>
-                    <a:noFill/>
-                    <a:ln>
-                      <a:noFill/>
-                    </a:ln>
-                  </pic:spPr>
-                </pic:pic>
-              </a:graphicData>
-            </a:graphic>
-          </wp:inline>
-        </w:drawing>
-      </w:r>
       <w:r>
         <w:rPr>
           <w:lang w:eastAsia="es-PE"/>
@@ -12535,7 +11080,7 @@
 </file>
 
 <file path=word/endnotes.xml><?xml version="1.0" encoding="utf-8"?>
-<w:endnotes xmlns:wpc="http://schemas.microsoft.com/office/word/2010/wordprocessingCanvas" xmlns:cx="http://schemas.microsoft.com/office/drawing/2014/chartex" xmlns:cx1="http://schemas.microsoft.com/office/drawing/2015/9/8/chartex" xmlns:cx2="http://schemas.microsoft.com/office/drawing/2015/10/21/chartex" xmlns:cx3="http://schemas.microsoft.com/office/drawing/2016/5/9/chartex" xmlns:cx4="http://schemas.microsoft.com/office/drawing/2016/5/10/chartex" xmlns:cx5="http://schemas.microsoft.com/office/drawing/2016/5/11/chartex" xmlns:cx6="http://schemas.microsoft.com/office/drawing/2016/5/12/chartex" xmlns:cx7="http://schemas.microsoft.com/office/drawing/2016/5/13/chartex" xmlns:cx8="http://schemas.microsoft.com/office/drawing/2016/5/14/chartex" xmlns:mc="http://schemas.openxmlformats.org/markup-compatibility/2006" xmlns:aink="http://schemas.microsoft.com/office/drawing/2016/ink" xmlns:am3d="http://schemas.microsoft.com/office/drawing/2017/model3d" xmlns:o="urn:schemas-microsoft-com:office:office" xmlns:r="http://schemas.openxmlformats.org/officeDocument/2006/relationships" xmlns:m="http://schemas.openxmlformats.org/officeDocument/2006/math" xmlns:v="urn:schemas-microsoft-com:vml" xmlns:wp14="http://schemas.microsoft.com/office/word/2010/wordprocessingDrawing" xmlns:wp="http://schemas.openxmlformats.org/drawingml/2006/wordprocessingDrawing" xmlns:w10="urn:schemas-microsoft-com:office:word" xmlns:w="http://schemas.openxmlformats.org/wordprocessingml/2006/main" xmlns:w14="http://schemas.microsoft.com/office/word/2010/wordml" xmlns:w15="http://schemas.microsoft.com/office/word/2012/wordml" xmlns:w16cex="http://schemas.microsoft.com/office/word/2018/wordml/cex" xmlns:w16cid="http://schemas.microsoft.com/office/word/2016/wordml/cid" xmlns:w16="http://schemas.microsoft.com/office/word/2018/wordml" xmlns:w16sdtdh="http://schemas.microsoft.com/office/word/2020/wordml/sdtdatahash" xmlns:w16se="http://schemas.microsoft.com/office/word/2015/wordml/symex" xmlns:wpg="http://schemas.microsoft.com/office/word/2010/wordprocessingGroup" xmlns:wpi="http://schemas.microsoft.com/office/word/2010/wordprocessingInk" xmlns:wne="http://schemas.microsoft.com/office/word/2006/wordml" xmlns:wps="http://schemas.microsoft.com/office/word/2010/wordprocessingShape" mc:Ignorable="w14 w15 w16se w16cid w16 w16cex w16sdtdh wp14">
+<w:endnotes xmlns:wpc="http://schemas.microsoft.com/office/word/2010/wordprocessingCanvas" xmlns:cx="http://schemas.microsoft.com/office/drawing/2014/chartex" xmlns:cx1="http://schemas.microsoft.com/office/drawing/2015/9/8/chartex" xmlns:cx2="http://schemas.microsoft.com/office/drawing/2015/10/21/chartex" xmlns:cx3="http://schemas.microsoft.com/office/drawing/2016/5/9/chartex" xmlns:cx4="http://schemas.microsoft.com/office/drawing/2016/5/10/chartex" xmlns:cx5="http://schemas.microsoft.com/office/drawing/2016/5/11/chartex" xmlns:cx6="http://schemas.microsoft.com/office/drawing/2016/5/12/chartex" xmlns:cx7="http://schemas.microsoft.com/office/drawing/2016/5/13/chartex" xmlns:cx8="http://schemas.microsoft.com/office/drawing/2016/5/14/chartex" xmlns:mc="http://schemas.openxmlformats.org/markup-compatibility/2006" xmlns:aink="http://schemas.microsoft.com/office/drawing/2016/ink" xmlns:am3d="http://schemas.microsoft.com/office/drawing/2017/model3d" xmlns:o="urn:schemas-microsoft-com:office:office" xmlns:oel="http://schemas.microsoft.com/office/2019/extlst" xmlns:r="http://schemas.openxmlformats.org/officeDocument/2006/relationships" xmlns:m="http://schemas.openxmlformats.org/officeDocument/2006/math" xmlns:v="urn:schemas-microsoft-com:vml" xmlns:wp14="http://schemas.microsoft.com/office/word/2010/wordprocessingDrawing" xmlns:wp="http://schemas.openxmlformats.org/drawingml/2006/wordprocessingDrawing" xmlns:w10="urn:schemas-microsoft-com:office:word" xmlns:w="http://schemas.openxmlformats.org/wordprocessingml/2006/main" xmlns:w14="http://schemas.microsoft.com/office/word/2010/wordml" xmlns:w15="http://schemas.microsoft.com/office/word/2012/wordml" xmlns:w16cex="http://schemas.microsoft.com/office/word/2018/wordml/cex" xmlns:w16cid="http://schemas.microsoft.com/office/word/2016/wordml/cid" xmlns:w16="http://schemas.microsoft.com/office/word/2018/wordml" xmlns:w16sdtdh="http://schemas.microsoft.com/office/word/2020/wordml/sdtdatahash" xmlns:w16se="http://schemas.microsoft.com/office/word/2015/wordml/symex" xmlns:wpg="http://schemas.microsoft.com/office/word/2010/wordprocessingGroup" xmlns:wpi="http://schemas.microsoft.com/office/word/2010/wordprocessingInk" xmlns:wne="http://schemas.microsoft.com/office/word/2006/wordml" xmlns:wps="http://schemas.microsoft.com/office/word/2010/wordprocessingShape" mc:Ignorable="w14 w15 w16se w16cid w16 w16cex w16sdtdh wp14">
   <w:endnote w:type="separator" w:id="-1">
     <w:p>
       <w:pPr>
@@ -12560,7 +11105,7 @@
 </file>
 
 <file path=word/footnotes.xml><?xml version="1.0" encoding="utf-8"?>
-<w:footnotes xmlns:wpc="http://schemas.microsoft.com/office/word/2010/wordprocessingCanvas" xmlns:cx="http://schemas.microsoft.com/office/drawing/2014/chartex" xmlns:cx1="http://schemas.microsoft.com/office/drawing/2015/9/8/chartex" xmlns:cx2="http://schemas.microsoft.com/office/drawing/2015/10/21/chartex" xmlns:cx3="http://schemas.microsoft.com/office/drawing/2016/5/9/chartex" xmlns:cx4="http://schemas.microsoft.com/office/drawing/2016/5/10/chartex" xmlns:cx5="http://schemas.microsoft.com/office/drawing/2016/5/11/chartex" xmlns:cx6="http://schemas.microsoft.com/office/drawing/2016/5/12/chartex" xmlns:cx7="http://schemas.microsoft.com/office/drawing/2016/5/13/chartex" xmlns:cx8="http://schemas.microsoft.com/office/drawing/2016/5/14/chartex" xmlns:mc="http://schemas.openxmlformats.org/markup-compatibility/2006" xmlns:aink="http://schemas.microsoft.com/office/drawing/2016/ink" xmlns:am3d="http://schemas.microsoft.com/office/drawing/2017/model3d" xmlns:o="urn:schemas-microsoft-com:office:office" xmlns:r="http://schemas.openxmlformats.org/officeDocument/2006/relationships" xmlns:m="http://schemas.openxmlformats.org/officeDocument/2006/math" xmlns:v="urn:schemas-microsoft-com:vml" xmlns:wp14="http://schemas.microsoft.com/office/word/2010/wordprocessingDrawing" xmlns:wp="http://schemas.openxmlformats.org/drawingml/2006/wordprocessingDrawing" xmlns:w10="urn:schemas-microsoft-com:office:word" xmlns:w="http://schemas.openxmlformats.org/wordprocessingml/2006/main" xmlns:w14="http://schemas.microsoft.com/office/word/2010/wordml" xmlns:w15="http://schemas.microsoft.com/office/word/2012/wordml" xmlns:w16cex="http://schemas.microsoft.com/office/word/2018/wordml/cex" xmlns:w16cid="http://schemas.microsoft.com/office/word/2016/wordml/cid" xmlns:w16="http://schemas.microsoft.com/office/word/2018/wordml" xmlns:w16sdtdh="http://schemas.microsoft.com/office/word/2020/wordml/sdtdatahash" xmlns:w16se="http://schemas.microsoft.com/office/word/2015/wordml/symex" xmlns:wpg="http://schemas.microsoft.com/office/word/2010/wordprocessingGroup" xmlns:wpi="http://schemas.microsoft.com/office/word/2010/wordprocessingInk" xmlns:wne="http://schemas.microsoft.com/office/word/2006/wordml" xmlns:wps="http://schemas.microsoft.com/office/word/2010/wordprocessingShape" mc:Ignorable="w14 w15 w16se w16cid w16 w16cex w16sdtdh wp14">
+<w:footnotes xmlns:wpc="http://schemas.microsoft.com/office/word/2010/wordprocessingCanvas" xmlns:cx="http://schemas.microsoft.com/office/drawing/2014/chartex" xmlns:cx1="http://schemas.microsoft.com/office/drawing/2015/9/8/chartex" xmlns:cx2="http://schemas.microsoft.com/office/drawing/2015/10/21/chartex" xmlns:cx3="http://schemas.microsoft.com/office/drawing/2016/5/9/chartex" xmlns:cx4="http://schemas.microsoft.com/office/drawing/2016/5/10/chartex" xmlns:cx5="http://schemas.microsoft.com/office/drawing/2016/5/11/chartex" xmlns:cx6="http://schemas.microsoft.com/office/drawing/2016/5/12/chartex" xmlns:cx7="http://schemas.microsoft.com/office/drawing/2016/5/13/chartex" xmlns:cx8="http://schemas.microsoft.com/office/drawing/2016/5/14/chartex" xmlns:mc="http://schemas.openxmlformats.org/markup-compatibility/2006" xmlns:aink="http://schemas.microsoft.com/office/drawing/2016/ink" xmlns:am3d="http://schemas.microsoft.com/office/drawing/2017/model3d" xmlns:o="urn:schemas-microsoft-com:office:office" xmlns:oel="http://schemas.microsoft.com/office/2019/extlst" xmlns:r="http://schemas.openxmlformats.org/officeDocument/2006/relationships" xmlns:m="http://schemas.openxmlformats.org/officeDocument/2006/math" xmlns:v="urn:schemas-microsoft-com:vml" xmlns:wp14="http://schemas.microsoft.com/office/word/2010/wordprocessingDrawing" xmlns:wp="http://schemas.openxmlformats.org/drawingml/2006/wordprocessingDrawing" xmlns:w10="urn:schemas-microsoft-com:office:word" xmlns:w="http://schemas.openxmlformats.org/wordprocessingml/2006/main" xmlns:w14="http://schemas.microsoft.com/office/word/2010/wordml" xmlns:w15="http://schemas.microsoft.com/office/word/2012/wordml" xmlns:w16cex="http://schemas.microsoft.com/office/word/2018/wordml/cex" xmlns:w16cid="http://schemas.microsoft.com/office/word/2016/wordml/cid" xmlns:w16="http://schemas.microsoft.com/office/word/2018/wordml" xmlns:w16sdtdh="http://schemas.microsoft.com/office/word/2020/wordml/sdtdatahash" xmlns:w16se="http://schemas.microsoft.com/office/word/2015/wordml/symex" xmlns:wpg="http://schemas.microsoft.com/office/word/2010/wordprocessingGroup" xmlns:wpi="http://schemas.microsoft.com/office/word/2010/wordprocessingInk" xmlns:wne="http://schemas.microsoft.com/office/word/2006/wordml" xmlns:wps="http://schemas.microsoft.com/office/word/2010/wordprocessingShape" mc:Ignorable="w14 w15 w16se w16cid w16 w16cex w16sdtdh wp14">
   <w:footnote w:type="separator" w:id="-1">
     <w:p>
       <w:pPr>
@@ -12585,7 +11130,7 @@
 </file>
 
 <file path=word/numbering.xml><?xml version="1.0" encoding="utf-8"?>
-<w:numbering xmlns:wpc="http://schemas.microsoft.com/office/word/2010/wordprocessingCanvas" xmlns:cx="http://schemas.microsoft.com/office/drawing/2014/chartex" xmlns:cx1="http://schemas.microsoft.com/office/drawing/2015/9/8/chartex" xmlns:cx2="http://schemas.microsoft.com/office/drawing/2015/10/21/chartex" xmlns:cx3="http://schemas.microsoft.com/office/drawing/2016/5/9/chartex" xmlns:cx4="http://schemas.microsoft.com/office/drawing/2016/5/10/chartex" xmlns:cx5="http://schemas.microsoft.com/office/drawing/2016/5/11/chartex" xmlns:cx6="http://schemas.microsoft.com/office/drawing/2016/5/12/chartex" xmlns:cx7="http://schemas.microsoft.com/office/drawing/2016/5/13/chartex" xmlns:cx8="http://schemas.microsoft.com/office/drawing/2016/5/14/chartex" xmlns:mc="http://schemas.openxmlformats.org/markup-compatibility/2006" xmlns:aink="http://schemas.microsoft.com/office/drawing/2016/ink" xmlns:am3d="http://schemas.microsoft.com/office/drawing/2017/model3d" xmlns:o="urn:schemas-microsoft-com:office:office" xmlns:r="http://schemas.openxmlformats.org/officeDocument/2006/relationships" xmlns:m="http://schemas.openxmlformats.org/officeDocument/2006/math" xmlns:v="urn:schemas-microsoft-com:vml" xmlns:wp14="http://schemas.microsoft.com/office/word/2010/wordprocessingDrawing" xmlns:wp="http://schemas.openxmlformats.org/drawingml/2006/wordprocessingDrawing" xmlns:w10="urn:schemas-microsoft-com:office:word" xmlns:w="http://schemas.openxmlformats.org/wordprocessingml/2006/main" xmlns:w14="http://schemas.microsoft.com/office/word/2010/wordml" xmlns:w15="http://schemas.microsoft.com/office/word/2012/wordml" xmlns:w16cex="http://schemas.microsoft.com/office/word/2018/wordml/cex" xmlns:w16cid="http://schemas.microsoft.com/office/word/2016/wordml/cid" xmlns:w16="http://schemas.microsoft.com/office/word/2018/wordml" xmlns:w16sdtdh="http://schemas.microsoft.com/office/word/2020/wordml/sdtdatahash" xmlns:w16se="http://schemas.microsoft.com/office/word/2015/wordml/symex" xmlns:wpg="http://schemas.microsoft.com/office/word/2010/wordprocessingGroup" xmlns:wpi="http://schemas.microsoft.com/office/word/2010/wordprocessingInk" xmlns:wne="http://schemas.microsoft.com/office/word/2006/wordml" xmlns:wps="http://schemas.microsoft.com/office/word/2010/wordprocessingShape" mc:Ignorable="w14 w15 w16se w16cid w16 w16cex w16sdtdh wp14">
+<w:numbering xmlns:wpc="http://schemas.microsoft.com/office/word/2010/wordprocessingCanvas" xmlns:cx="http://schemas.microsoft.com/office/drawing/2014/chartex" xmlns:cx1="http://schemas.microsoft.com/office/drawing/2015/9/8/chartex" xmlns:cx2="http://schemas.microsoft.com/office/drawing/2015/10/21/chartex" xmlns:cx3="http://schemas.microsoft.com/office/drawing/2016/5/9/chartex" xmlns:cx4="http://schemas.microsoft.com/office/drawing/2016/5/10/chartex" xmlns:cx5="http://schemas.microsoft.com/office/drawing/2016/5/11/chartex" xmlns:cx6="http://schemas.microsoft.com/office/drawing/2016/5/12/chartex" xmlns:cx7="http://schemas.microsoft.com/office/drawing/2016/5/13/chartex" xmlns:cx8="http://schemas.microsoft.com/office/drawing/2016/5/14/chartex" xmlns:mc="http://schemas.openxmlformats.org/markup-compatibility/2006" xmlns:aink="http://schemas.microsoft.com/office/drawing/2016/ink" xmlns:am3d="http://schemas.microsoft.com/office/drawing/2017/model3d" xmlns:o="urn:schemas-microsoft-com:office:office" xmlns:oel="http://schemas.microsoft.com/office/2019/extlst" xmlns:r="http://schemas.openxmlformats.org/officeDocument/2006/relationships" xmlns:m="http://schemas.openxmlformats.org/officeDocument/2006/math" xmlns:v="urn:schemas-microsoft-com:vml" xmlns:wp14="http://schemas.microsoft.com/office/word/2010/wordprocessingDrawing" xmlns:wp="http://schemas.openxmlformats.org/drawingml/2006/wordprocessingDrawing" xmlns:w10="urn:schemas-microsoft-com:office:word" xmlns:w="http://schemas.openxmlformats.org/wordprocessingml/2006/main" xmlns:w14="http://schemas.microsoft.com/office/word/2010/wordml" xmlns:w15="http://schemas.microsoft.com/office/word/2012/wordml" xmlns:w16cex="http://schemas.microsoft.com/office/word/2018/wordml/cex" xmlns:w16cid="http://schemas.microsoft.com/office/word/2016/wordml/cid" xmlns:w16="http://schemas.microsoft.com/office/word/2018/wordml" xmlns:w16sdtdh="http://schemas.microsoft.com/office/word/2020/wordml/sdtdatahash" xmlns:w16se="http://schemas.microsoft.com/office/word/2015/wordml/symex" xmlns:wpg="http://schemas.microsoft.com/office/word/2010/wordprocessingGroup" xmlns:wpi="http://schemas.microsoft.com/office/word/2010/wordprocessingInk" xmlns:wne="http://schemas.microsoft.com/office/word/2006/wordml" xmlns:wps="http://schemas.microsoft.com/office/word/2010/wordprocessingShape" mc:Ignorable="w14 w15 w16se w16cid w16 w16cex w16sdtdh wp14">
   <w:abstractNum w:abstractNumId="0" w15:restartNumberingAfterBreak="0">
     <w:nsid w:val="10C57AD6"/>
     <w:multiLevelType w:val="multilevel"/>
@@ -14000,46 +12545,46 @@
       </w:rPr>
     </w:lvl>
   </w:abstractNum>
-  <w:num w:numId="1">
+  <w:num w:numId="1" w16cid:durableId="1400396934">
     <w:abstractNumId w:val="1"/>
   </w:num>
-  <w:num w:numId="2">
+  <w:num w:numId="2" w16cid:durableId="1234707269">
     <w:abstractNumId w:val="5"/>
   </w:num>
-  <w:num w:numId="3">
+  <w:num w:numId="3" w16cid:durableId="1281566644">
     <w:abstractNumId w:val="8"/>
   </w:num>
-  <w:num w:numId="4">
+  <w:num w:numId="4" w16cid:durableId="599145613">
     <w:abstractNumId w:val="3"/>
   </w:num>
-  <w:num w:numId="5">
+  <w:num w:numId="5" w16cid:durableId="2023235275">
     <w:abstractNumId w:val="6"/>
   </w:num>
-  <w:num w:numId="6">
+  <w:num w:numId="6" w16cid:durableId="1946766137">
     <w:abstractNumId w:val="0"/>
   </w:num>
-  <w:num w:numId="7">
+  <w:num w:numId="7" w16cid:durableId="1030060656">
     <w:abstractNumId w:val="7"/>
   </w:num>
-  <w:num w:numId="8">
+  <w:num w:numId="8" w16cid:durableId="93206662">
     <w:abstractNumId w:val="5"/>
     <w:lvlOverride w:ilvl="0">
       <w:startOverride w:val="1"/>
     </w:lvlOverride>
   </w:num>
-  <w:num w:numId="9">
+  <w:num w:numId="9" w16cid:durableId="698161064">
     <w:abstractNumId w:val="9"/>
   </w:num>
-  <w:num w:numId="10">
+  <w:num w:numId="10" w16cid:durableId="1874726320">
     <w:abstractNumId w:val="2"/>
   </w:num>
-  <w:num w:numId="11">
+  <w:num w:numId="11" w16cid:durableId="2052685542">
     <w:abstractNumId w:val="10"/>
   </w:num>
-  <w:num w:numId="12">
+  <w:num w:numId="12" w16cid:durableId="1742093696">
     <w:abstractNumId w:val="4"/>
   </w:num>
-  <w:num w:numId="13">
+  <w:num w:numId="13" w16cid:durableId="174002667">
     <w:abstractNumId w:val="8"/>
     <w:lvlOverride w:ilvl="0">
       <w:startOverride w:val="1"/>
@@ -14562,7 +13107,6 @@
   <w:style w:type="character" w:default="1" w:styleId="Fuentedeprrafopredeter">
     <w:name w:val="Default Paragraph Font"/>
     <w:uiPriority w:val="1"/>
-    <w:semiHidden/>
     <w:unhideWhenUsed/>
   </w:style>
   <w:style w:type="table" w:default="1" w:styleId="Tablanormal">

</xml_diff>